<commit_message>
removed column in report
</commit_message>
<xml_diff>
--- a/project4/Project Report - Project 4 Group 1.docx
+++ b/project4/Project Report - Project 4 Group 1.docx
@@ -1,6 +1,6 @@
 
 <file path=word/document.xml><?xml version="1.0" encoding="utf-8"?>
-<w:document xmlns:wpc="http://schemas.microsoft.com/office/word/2010/wordprocessingCanvas" xmlns:mc="http://schemas.openxmlformats.org/markup-compatibility/2006" xmlns:o="urn:schemas-microsoft-com:office:office" xmlns:r="http://schemas.openxmlformats.org/officeDocument/2006/relationships" xmlns:m="http://schemas.openxmlformats.org/officeDocument/2006/math" xmlns:v="urn:schemas-microsoft-com:vml" xmlns:wp14="http://schemas.microsoft.com/office/word/2010/wordprocessingDrawing" xmlns:wp="http://schemas.openxmlformats.org/drawingml/2006/wordprocessingDrawing" xmlns:w10="urn:schemas-microsoft-com:office:word" xmlns:w="http://schemas.openxmlformats.org/wordprocessingml/2006/main" xmlns:w14="http://schemas.microsoft.com/office/word/2010/wordml" xmlns:w15="http://schemas.microsoft.com/office/word/2012/wordml" xmlns:wpg="http://schemas.microsoft.com/office/word/2010/wordprocessingGroup" xmlns:wpi="http://schemas.microsoft.com/office/word/2010/wordprocessingInk" xmlns:wne="http://schemas.microsoft.com/office/word/2006/wordml" xmlns:wps="http://schemas.microsoft.com/office/word/2010/wordprocessingShape" mc:Ignorable="w14 w15 wp14">
+<w:document xmlns:wpc="http://schemas.microsoft.com/office/word/2010/wordprocessingCanvas" xmlns:mc="http://schemas.openxmlformats.org/markup-compatibility/2006" xmlns:o="urn:schemas-microsoft-com:office:office" xmlns:r="http://schemas.openxmlformats.org/officeDocument/2006/relationships" xmlns:m="http://schemas.openxmlformats.org/officeDocument/2006/math" xmlns:v="urn:schemas-microsoft-com:vml" xmlns:wp14="http://schemas.microsoft.com/office/word/2010/wordprocessingDrawing" xmlns:wp="http://schemas.openxmlformats.org/drawingml/2006/wordprocessingDrawing" xmlns:w10="urn:schemas-microsoft-com:office:word" xmlns:w="http://schemas.openxmlformats.org/wordprocessingml/2006/main" xmlns:w14="http://schemas.microsoft.com/office/word/2010/wordml" xmlns:wpg="http://schemas.microsoft.com/office/word/2010/wordprocessingGroup" xmlns:wpi="http://schemas.microsoft.com/office/word/2010/wordprocessingInk" xmlns:wne="http://schemas.microsoft.com/office/word/2006/wordml" xmlns:wps="http://schemas.microsoft.com/office/word/2010/wordprocessingShape" mc:Ignorable="w14 wp14">
   <w:body>
     <w:p>
       <w:pPr>
@@ -261,7 +261,7 @@
       <w:r>
         <w:t xml:space="preserve">We looked at a number of algorithms outlined here: </w:t>
       </w:r>
-      <w:hyperlink r:id="rId8" w:history="1">
+      <w:hyperlink r:id="rId9" w:history="1">
         <w:r>
           <w:rPr>
             <w:rStyle w:val="Hyperlink"/>
@@ -275,7 +275,7 @@
       <w:r>
         <w:t xml:space="preserve">: </w:t>
       </w:r>
-      <w:hyperlink r:id="rId9" w:history="1">
+      <w:hyperlink r:id="rId10" w:history="1">
         <w:r>
           <w:rPr>
             <w:rStyle w:val="Hyperlink"/>
@@ -356,9 +356,11 @@
         <w:spacing w:after="0"/>
         <w:ind w:firstLine="720"/>
       </w:pPr>
+      <w:proofErr w:type="gramStart"/>
       <w:r>
         <w:t>cities</w:t>
       </w:r>
+      <w:proofErr w:type="gramEnd"/>
     </w:p>
     <w:p>
       <w:pPr>
@@ -380,55 +382,87 @@
       </w:pPr>
       <w:r>
         <w:tab/>
+      </w:r>
+      <w:proofErr w:type="spellStart"/>
+      <w:proofErr w:type="gramStart"/>
+      <w:r>
         <w:t>bestTour</w:t>
       </w:r>
-    </w:p>
-    <w:p>
-      <w:pPr>
-        <w:spacing w:after="0"/>
-      </w:pPr>
-      <w:r>
-        <w:tab/>
+      <w:proofErr w:type="spellEnd"/>
+      <w:proofErr w:type="gramEnd"/>
+    </w:p>
+    <w:p>
+      <w:pPr>
+        <w:spacing w:after="0"/>
+      </w:pPr>
+      <w:r>
+        <w:tab/>
+      </w:r>
+      <w:proofErr w:type="spellStart"/>
+      <w:proofErr w:type="gramStart"/>
+      <w:r>
         <w:t>bestTourPath</w:t>
       </w:r>
-    </w:p>
-    <w:p>
-      <w:pPr>
-        <w:spacing w:after="0"/>
-      </w:pPr>
-      <w:r>
-        <w:tab/>
-      </w:r>
+      <w:proofErr w:type="spellEnd"/>
+      <w:proofErr w:type="gramEnd"/>
+    </w:p>
+    <w:p>
+      <w:pPr>
+        <w:spacing w:after="0"/>
+      </w:pPr>
+      <w:r>
+        <w:tab/>
+      </w:r>
+      <w:proofErr w:type="spellStart"/>
+      <w:proofErr w:type="gramStart"/>
       <w:r>
         <w:t>visitedNodes</w:t>
       </w:r>
-    </w:p>
-    <w:p>
-      <w:pPr>
-        <w:spacing w:after="0"/>
-      </w:pPr>
-      <w:r>
-        <w:tab/>
+      <w:proofErr w:type="spellEnd"/>
+      <w:proofErr w:type="gramEnd"/>
+    </w:p>
+    <w:p>
+      <w:pPr>
+        <w:spacing w:after="0"/>
+      </w:pPr>
+      <w:r>
+        <w:tab/>
+      </w:r>
+      <w:proofErr w:type="spellStart"/>
+      <w:proofErr w:type="gramStart"/>
+      <w:r>
         <w:t>minLength</w:t>
       </w:r>
-    </w:p>
-    <w:p>
-      <w:pPr>
-        <w:spacing w:after="0"/>
-      </w:pPr>
-      <w:r>
-        <w:tab/>
+      <w:proofErr w:type="spellEnd"/>
+      <w:proofErr w:type="gramEnd"/>
+    </w:p>
+    <w:p>
+      <w:pPr>
+        <w:spacing w:after="0"/>
+      </w:pPr>
+      <w:r>
+        <w:tab/>
+      </w:r>
+      <w:proofErr w:type="spellStart"/>
+      <w:proofErr w:type="gramStart"/>
+      <w:r>
         <w:t>tourLength</w:t>
       </w:r>
+      <w:proofErr w:type="spellEnd"/>
+      <w:proofErr w:type="gramEnd"/>
     </w:p>
     <w:p>
       <w:pPr>
         <w:spacing w:after="0"/>
         <w:ind w:firstLine="720"/>
       </w:pPr>
+      <w:proofErr w:type="spellStart"/>
+      <w:proofErr w:type="gramStart"/>
       <w:r>
         <w:t>maxTime</w:t>
       </w:r>
+      <w:proofErr w:type="spellEnd"/>
+      <w:proofErr w:type="gramEnd"/>
       <w:r>
         <w:t xml:space="preserve"> = </w:t>
       </w:r>
@@ -441,8 +475,15 @@
         <w:spacing w:after="0"/>
         <w:ind w:firstLine="720"/>
       </w:pPr>
-      <w:r>
-        <w:t>currentNode = 0</w:t>
+      <w:proofErr w:type="spellStart"/>
+      <w:proofErr w:type="gramStart"/>
+      <w:r>
+        <w:t>currentNode</w:t>
+      </w:r>
+      <w:proofErr w:type="spellEnd"/>
+      <w:proofErr w:type="gramEnd"/>
+      <w:r>
+        <w:t xml:space="preserve"> = 0</w:t>
       </w:r>
       <w:r>
         <w:rPr>
@@ -463,9 +504,21 @@
       <w:pPr>
         <w:spacing w:after="0"/>
       </w:pPr>
-      <w:r>
-        <w:t>visitedNode adds currentNode</w:t>
-      </w:r>
+      <w:proofErr w:type="spellStart"/>
+      <w:proofErr w:type="gramStart"/>
+      <w:r>
+        <w:t>visitedNode</w:t>
+      </w:r>
+      <w:proofErr w:type="spellEnd"/>
+      <w:proofErr w:type="gramEnd"/>
+      <w:r>
+        <w:t xml:space="preserve"> adds </w:t>
+      </w:r>
+      <w:proofErr w:type="spellStart"/>
+      <w:r>
+        <w:t>currentNode</w:t>
+      </w:r>
+      <w:proofErr w:type="spellEnd"/>
     </w:p>
     <w:p>
       <w:pPr>
@@ -516,11 +569,21 @@
       </w:pPr>
       <w:r>
         <w:tab/>
-        <w:t xml:space="preserve">While visitedNode.count does not equal </w:t>
-      </w:r>
+        <w:t xml:space="preserve">While </w:t>
+      </w:r>
+      <w:proofErr w:type="spellStart"/>
+      <w:r>
+        <w:t>visitedNode.count</w:t>
+      </w:r>
+      <w:proofErr w:type="spellEnd"/>
+      <w:r>
+        <w:t xml:space="preserve"> does not equal </w:t>
+      </w:r>
+      <w:proofErr w:type="spellStart"/>
       <w:r>
         <w:t>cities.count</w:t>
       </w:r>
+      <w:proofErr w:type="spellEnd"/>
       <w:r>
         <w:tab/>
       </w:r>
@@ -542,8 +605,13 @@
         <w:tab/>
       </w:r>
       <w:r>
-        <w:t>For X nodes not in VisitedNode</w:t>
-      </w:r>
+        <w:t xml:space="preserve">For X nodes not in </w:t>
+      </w:r>
+      <w:proofErr w:type="spellStart"/>
+      <w:r>
+        <w:t>VisitedNode</w:t>
+      </w:r>
+      <w:proofErr w:type="spellEnd"/>
       <w:r>
         <w:tab/>
       </w:r>
@@ -573,25 +641,43 @@
       <w:r>
         <w:tab/>
       </w:r>
-      <w:r>
-        <w:t>CalculatedEdge = X distance to currentNode</w:t>
-      </w:r>
-    </w:p>
-    <w:p>
-      <w:pPr>
-        <w:spacing w:after="0"/>
-      </w:pPr>
-      <w:r>
-        <w:tab/>
-      </w:r>
-      <w:r>
-        <w:tab/>
-      </w:r>
-      <w:r>
-        <w:tab/>
-      </w:r>
-      <w:r>
-        <w:t xml:space="preserve">If X &lt; minLength </w:t>
+      <w:proofErr w:type="spellStart"/>
+      <w:r>
+        <w:t>CalculatedEdge</w:t>
+      </w:r>
+      <w:proofErr w:type="spellEnd"/>
+      <w:r>
+        <w:t xml:space="preserve"> = X distance to </w:t>
+      </w:r>
+      <w:proofErr w:type="spellStart"/>
+      <w:r>
+        <w:t>currentNode</w:t>
+      </w:r>
+      <w:proofErr w:type="spellEnd"/>
+    </w:p>
+    <w:p>
+      <w:pPr>
+        <w:spacing w:after="0"/>
+      </w:pPr>
+      <w:r>
+        <w:tab/>
+      </w:r>
+      <w:r>
+        <w:tab/>
+      </w:r>
+      <w:r>
+        <w:tab/>
+      </w:r>
+      <w:r>
+        <w:t xml:space="preserve">If X &lt; </w:t>
+      </w:r>
+      <w:proofErr w:type="spellStart"/>
+      <w:r>
+        <w:t>minLength</w:t>
+      </w:r>
+      <w:proofErr w:type="spellEnd"/>
+      <w:r>
+        <w:t xml:space="preserve"> </w:t>
       </w:r>
       <w:r>
         <w:tab/>
@@ -624,7 +710,16 @@
       </w:r>
       <w:r>
         <w:tab/>
-        <w:t>minLength = X</w:t>
+      </w:r>
+      <w:proofErr w:type="spellStart"/>
+      <w:proofErr w:type="gramStart"/>
+      <w:r>
+        <w:t>minLength</w:t>
+      </w:r>
+      <w:proofErr w:type="spellEnd"/>
+      <w:proofErr w:type="gramEnd"/>
+      <w:r>
+        <w:t xml:space="preserve"> = X</w:t>
       </w:r>
     </w:p>
     <w:p>
@@ -648,8 +743,15 @@
       <w:r>
         <w:tab/>
       </w:r>
-      <w:r>
-        <w:t xml:space="preserve">visitedNode adds </w:t>
+      <w:proofErr w:type="spellStart"/>
+      <w:proofErr w:type="gramStart"/>
+      <w:r>
+        <w:t>visitedNode</w:t>
+      </w:r>
+      <w:proofErr w:type="spellEnd"/>
+      <w:proofErr w:type="gramEnd"/>
+      <w:r>
+        <w:t xml:space="preserve"> adds </w:t>
       </w:r>
       <w:r>
         <w:t>node X</w:t>
@@ -682,8 +784,30 @@
       </w:r>
       <w:r>
         <w:tab/>
-        <w:t>tourLength = tourLength + minLength</w:t>
-      </w:r>
+      </w:r>
+      <w:proofErr w:type="spellStart"/>
+      <w:proofErr w:type="gramStart"/>
+      <w:r>
+        <w:t>tourLength</w:t>
+      </w:r>
+      <w:proofErr w:type="spellEnd"/>
+      <w:proofErr w:type="gramEnd"/>
+      <w:r>
+        <w:t xml:space="preserve"> = </w:t>
+      </w:r>
+      <w:proofErr w:type="spellStart"/>
+      <w:r>
+        <w:t>tourLength</w:t>
+      </w:r>
+      <w:proofErr w:type="spellEnd"/>
+      <w:r>
+        <w:t xml:space="preserve"> + </w:t>
+      </w:r>
+      <w:proofErr w:type="spellStart"/>
+      <w:r>
+        <w:t>minLength</w:t>
+      </w:r>
+      <w:proofErr w:type="spellEnd"/>
       <w:r>
         <w:tab/>
       </w:r>
@@ -706,7 +830,16 @@
       </w:r>
       <w:r>
         <w:tab/>
-        <w:t>currentNode = node X</w:t>
+      </w:r>
+      <w:proofErr w:type="spellStart"/>
+      <w:proofErr w:type="gramStart"/>
+      <w:r>
+        <w:t>currentNode</w:t>
+      </w:r>
+      <w:proofErr w:type="spellEnd"/>
+      <w:proofErr w:type="gramEnd"/>
+      <w:r>
+        <w:t xml:space="preserve"> = node X</w:t>
       </w:r>
       <w:r>
         <w:tab/>
@@ -749,37 +882,81 @@
         <w:rPr>
           <w:color w:val="FF0000"/>
         </w:rPr>
-        <w:t>// This completes the circuit after the while loop</w:t>
-      </w:r>
-    </w:p>
-    <w:p>
-      <w:pPr>
-        <w:spacing w:after="0"/>
-      </w:pPr>
-      <w:r>
-        <w:tab/>
-        <w:t>tourLength = tourLength + currentNode distance to originalNode</w:t>
-      </w:r>
-    </w:p>
-    <w:p>
-      <w:pPr>
-        <w:spacing w:after="0"/>
-      </w:pPr>
-      <w:r>
-        <w:tab/>
-      </w:r>
-    </w:p>
-    <w:p>
-      <w:pPr>
-        <w:spacing w:after="0"/>
-      </w:pPr>
-      <w:r>
-        <w:tab/>
-      </w:r>
+        <w:t xml:space="preserve">// </w:t>
+      </w:r>
+      <w:proofErr w:type="gramStart"/>
       <w:r>
         <w:rPr>
           <w:color w:val="FF0000"/>
         </w:rPr>
+        <w:t>This</w:t>
+      </w:r>
+      <w:proofErr w:type="gramEnd"/>
+      <w:r>
+        <w:rPr>
+          <w:color w:val="FF0000"/>
+        </w:rPr>
+        <w:t xml:space="preserve"> completes the circuit after the while loop</w:t>
+      </w:r>
+    </w:p>
+    <w:p>
+      <w:pPr>
+        <w:spacing w:after="0"/>
+      </w:pPr>
+      <w:r>
+        <w:tab/>
+      </w:r>
+      <w:proofErr w:type="spellStart"/>
+      <w:proofErr w:type="gramStart"/>
+      <w:r>
+        <w:t>tourLength</w:t>
+      </w:r>
+      <w:proofErr w:type="spellEnd"/>
+      <w:proofErr w:type="gramEnd"/>
+      <w:r>
+        <w:t xml:space="preserve"> = </w:t>
+      </w:r>
+      <w:proofErr w:type="spellStart"/>
+      <w:r>
+        <w:t>tourLength</w:t>
+      </w:r>
+      <w:proofErr w:type="spellEnd"/>
+      <w:r>
+        <w:t xml:space="preserve"> + </w:t>
+      </w:r>
+      <w:proofErr w:type="spellStart"/>
+      <w:r>
+        <w:t>currentNode</w:t>
+      </w:r>
+      <w:proofErr w:type="spellEnd"/>
+      <w:r>
+        <w:t xml:space="preserve"> distance to </w:t>
+      </w:r>
+      <w:proofErr w:type="spellStart"/>
+      <w:r>
+        <w:t>originalNode</w:t>
+      </w:r>
+      <w:proofErr w:type="spellEnd"/>
+    </w:p>
+    <w:p>
+      <w:pPr>
+        <w:spacing w:after="0"/>
+      </w:pPr>
+      <w:r>
+        <w:tab/>
+      </w:r>
+    </w:p>
+    <w:p>
+      <w:pPr>
+        <w:spacing w:after="0"/>
+      </w:pPr>
+      <w:r>
+        <w:tab/>
+      </w:r>
+      <w:r>
+        <w:rPr>
+          <w:color w:val="FF0000"/>
+        </w:rPr>
         <w:t>// Check to see if this was the best tour</w:t>
       </w:r>
     </w:p>
@@ -789,19 +966,47 @@
       </w:pPr>
       <w:r>
         <w:tab/>
-        <w:t>if tourLength is less than bestTour</w:t>
-      </w:r>
-    </w:p>
-    <w:p>
-      <w:pPr>
-        <w:spacing w:after="0"/>
-      </w:pPr>
-      <w:r>
-        <w:tab/>
-      </w:r>
-      <w:r>
-        <w:tab/>
-        <w:t>// The order of visited nodes provides the path followed</w:t>
+      </w:r>
+      <w:proofErr w:type="gramStart"/>
+      <w:r>
+        <w:t>if</w:t>
+      </w:r>
+      <w:proofErr w:type="gramEnd"/>
+      <w:r>
+        <w:t xml:space="preserve"> </w:t>
+      </w:r>
+      <w:proofErr w:type="spellStart"/>
+      <w:r>
+        <w:t>tourLength</w:t>
+      </w:r>
+      <w:proofErr w:type="spellEnd"/>
+      <w:r>
+        <w:t xml:space="preserve"> is less than </w:t>
+      </w:r>
+      <w:proofErr w:type="spellStart"/>
+      <w:r>
+        <w:t>bestTour</w:t>
+      </w:r>
+      <w:proofErr w:type="spellEnd"/>
+    </w:p>
+    <w:p>
+      <w:pPr>
+        <w:spacing w:after="0"/>
+      </w:pPr>
+      <w:r>
+        <w:tab/>
+      </w:r>
+      <w:r>
+        <w:tab/>
+        <w:t xml:space="preserve">// </w:t>
+      </w:r>
+      <w:proofErr w:type="gramStart"/>
+      <w:r>
+        <w:t>The</w:t>
+      </w:r>
+      <w:proofErr w:type="gramEnd"/>
+      <w:r>
+        <w:t xml:space="preserve"> order of visited nodes provides the path followed</w:t>
       </w:r>
     </w:p>
     <w:p>
@@ -809,21 +1014,45 @@
         <w:spacing w:after="0"/>
         <w:ind w:left="720" w:firstLine="720"/>
       </w:pPr>
-      <w:r>
-        <w:t>bestTour = tourLength</w:t>
-      </w:r>
-    </w:p>
-    <w:p>
-      <w:pPr>
-        <w:spacing w:after="0"/>
-      </w:pPr>
-      <w:r>
-        <w:tab/>
-      </w:r>
-      <w:r>
-        <w:tab/>
-        <w:t>BestTourPath = visitedNodes</w:t>
-      </w:r>
+      <w:proofErr w:type="spellStart"/>
+      <w:proofErr w:type="gramStart"/>
+      <w:r>
+        <w:t>bestTour</w:t>
+      </w:r>
+      <w:proofErr w:type="spellEnd"/>
+      <w:proofErr w:type="gramEnd"/>
+      <w:r>
+        <w:t xml:space="preserve"> = </w:t>
+      </w:r>
+      <w:proofErr w:type="spellStart"/>
+      <w:r>
+        <w:t>tourLength</w:t>
+      </w:r>
+      <w:proofErr w:type="spellEnd"/>
+    </w:p>
+    <w:p>
+      <w:pPr>
+        <w:spacing w:after="0"/>
+      </w:pPr>
+      <w:r>
+        <w:tab/>
+      </w:r>
+      <w:r>
+        <w:tab/>
+      </w:r>
+      <w:proofErr w:type="spellStart"/>
+      <w:r>
+        <w:t>BestTourPath</w:t>
+      </w:r>
+      <w:proofErr w:type="spellEnd"/>
+      <w:r>
+        <w:t xml:space="preserve"> = </w:t>
+      </w:r>
+      <w:proofErr w:type="spellStart"/>
+      <w:r>
+        <w:t>visitedNodes</w:t>
+      </w:r>
+      <w:proofErr w:type="spellEnd"/>
     </w:p>
     <w:p>
       <w:pPr>
@@ -844,43 +1073,84 @@
         <w:rPr>
           <w:color w:val="FF0000"/>
         </w:rPr>
-        <w:t>// Calculate time remaining to try more vertexes</w:t>
-      </w:r>
-    </w:p>
-    <w:p>
-      <w:pPr>
-        <w:spacing w:after="0"/>
-      </w:pPr>
-      <w:r>
-        <w:tab/>
-        <w:t>Calculate timeElapsed</w:t>
-      </w:r>
-    </w:p>
-    <w:p>
-      <w:pPr>
-        <w:spacing w:after="0"/>
-      </w:pPr>
-      <w:r>
-        <w:tab/>
-        <w:t>maxTime = maxTime - timeElapsed</w:t>
-      </w:r>
-    </w:p>
-    <w:p>
-      <w:pPr>
-        <w:spacing w:after="0"/>
-      </w:pPr>
-    </w:p>
-    <w:p>
-      <w:pPr>
-        <w:spacing w:after="0"/>
+        <w:t xml:space="preserve">// </w:t>
+      </w:r>
+      <w:proofErr w:type="gramStart"/>
+      <w:r>
         <w:rPr>
           <w:color w:val="FF0000"/>
         </w:rPr>
-      </w:pPr>
+        <w:t>Calculate</w:t>
+      </w:r>
+      <w:proofErr w:type="gramEnd"/>
       <w:r>
         <w:rPr>
           <w:color w:val="FF0000"/>
         </w:rPr>
+        <w:t xml:space="preserve"> time remaining to try more vertexes</w:t>
+      </w:r>
+    </w:p>
+    <w:p>
+      <w:pPr>
+        <w:spacing w:after="0"/>
+      </w:pPr>
+      <w:r>
+        <w:tab/>
+        <w:t xml:space="preserve">Calculate </w:t>
+      </w:r>
+      <w:proofErr w:type="spellStart"/>
+      <w:r>
+        <w:t>timeElapsed</w:t>
+      </w:r>
+      <w:proofErr w:type="spellEnd"/>
+    </w:p>
+    <w:p>
+      <w:pPr>
+        <w:spacing w:after="0"/>
+      </w:pPr>
+      <w:r>
+        <w:tab/>
+      </w:r>
+      <w:proofErr w:type="spellStart"/>
+      <w:proofErr w:type="gramStart"/>
+      <w:r>
+        <w:t>maxTime</w:t>
+      </w:r>
+      <w:proofErr w:type="spellEnd"/>
+      <w:proofErr w:type="gramEnd"/>
+      <w:r>
+        <w:t xml:space="preserve"> = </w:t>
+      </w:r>
+      <w:proofErr w:type="spellStart"/>
+      <w:r>
+        <w:t>maxTime</w:t>
+      </w:r>
+      <w:proofErr w:type="spellEnd"/>
+      <w:r>
+        <w:t xml:space="preserve"> - </w:t>
+      </w:r>
+      <w:proofErr w:type="spellStart"/>
+      <w:r>
+        <w:t>timeElapsed</w:t>
+      </w:r>
+      <w:proofErr w:type="spellEnd"/>
+    </w:p>
+    <w:p>
+      <w:pPr>
+        <w:spacing w:after="0"/>
+      </w:pPr>
+    </w:p>
+    <w:p>
+      <w:pPr>
+        <w:spacing w:after="0"/>
+        <w:rPr>
+          <w:color w:val="FF0000"/>
+        </w:rPr>
+      </w:pPr>
+      <w:r>
+        <w:rPr>
+          <w:color w:val="FF0000"/>
+        </w:rPr>
         <w:t>// Prints out results as specified in the assignment</w:t>
       </w:r>
     </w:p>
@@ -889,8 +1159,21 @@
         <w:spacing w:after="0"/>
       </w:pPr>
       <w:r>
-        <w:t>Print to file bestTour and bestTourPath</w:t>
-      </w:r>
+        <w:t xml:space="preserve">Print to file </w:t>
+      </w:r>
+      <w:proofErr w:type="spellStart"/>
+      <w:r>
+        <w:t>bestTour</w:t>
+      </w:r>
+      <w:proofErr w:type="spellEnd"/>
+      <w:r>
+        <w:t xml:space="preserve"> and </w:t>
+      </w:r>
+      <w:proofErr w:type="spellStart"/>
+      <w:r>
+        <w:t>bestTourPath</w:t>
+      </w:r>
+      <w:proofErr w:type="spellEnd"/>
     </w:p>
     <w:p>
       <w:pPr>
@@ -992,8 +1275,6 @@
         </w:rPr>
         <w:t>.</w:t>
       </w:r>
-      <w:bookmarkStart w:id="0" w:name="_GoBack"/>
-      <w:bookmarkEnd w:id="0"/>
     </w:p>
     <w:p>
       <w:pPr>
@@ -1300,7 +1581,19 @@
           <w:sz w:val="22"/>
           <w:szCs w:val="22"/>
         </w:rPr>
-        <w:t xml:space="preserve"> for the Competition TSP Test Cases provided.</w:t>
+        <w:t xml:space="preserve"> for the Competition TSP Test </w:t>
+      </w:r>
+      <w:bookmarkStart w:id="0" w:name="_GoBack"/>
+      <w:bookmarkEnd w:id="0"/>
+      <w:r>
+        <w:rPr>
+          <w:rFonts w:asciiTheme="minorHAnsi" w:hAnsiTheme="minorHAnsi"/>
+          <w:i/>
+          <w:color w:val="4F81BD" w:themeColor="accent1"/>
+          <w:sz w:val="22"/>
+          <w:szCs w:val="22"/>
+        </w:rPr>
+        <w:t>Cases provided.</w:t>
       </w:r>
     </w:p>
     <w:p>
@@ -1330,7 +1623,6 @@
       </w:tblPr>
       <w:tblGrid>
         <w:gridCol w:w="1701"/>
-        <w:gridCol w:w="1710"/>
         <w:gridCol w:w="1620"/>
       </w:tblGrid>
       <w:tr>
@@ -1349,21 +1641,6 @@
             </w:pPr>
             <w:r>
               <w:t>File Name</w:t>
-            </w:r>
-          </w:p>
-        </w:tc>
-        <w:tc>
-          <w:tcPr>
-            <w:tcW w:w="1710" w:type="dxa"/>
-          </w:tcPr>
-          <w:p>
-            <w:pPr>
-              <w:spacing w:after="0"/>
-              <w:jc w:val="center"/>
-              <w:cnfStyle w:val="100000000000" w:firstRow="1" w:lastRow="0" w:firstColumn="0" w:lastColumn="0" w:oddVBand="0" w:evenVBand="0" w:oddHBand="0" w:evenHBand="0" w:firstRowFirstColumn="0" w:firstRowLastColumn="0" w:lastRowFirstColumn="0" w:lastRowLastColumn="0"/>
-            </w:pPr>
-            <w:r>
-              <w:t>Tour Time</w:t>
             </w:r>
           </w:p>
         </w:tc>
@@ -1404,21 +1681,6 @@
         </w:tc>
         <w:tc>
           <w:tcPr>
-            <w:tcW w:w="1710" w:type="dxa"/>
-          </w:tcPr>
-          <w:p>
-            <w:pPr>
-              <w:spacing w:after="0"/>
-              <w:jc w:val="center"/>
-              <w:cnfStyle w:val="000000100000" w:firstRow="0" w:lastRow="0" w:firstColumn="0" w:lastColumn="0" w:oddVBand="0" w:evenVBand="0" w:oddHBand="1" w:evenHBand="0" w:firstRowFirstColumn="0" w:firstRowLastColumn="0" w:lastRowFirstColumn="0" w:lastRowLastColumn="0"/>
-            </w:pPr>
-            <w:r>
-              <w:t>2:59</w:t>
-            </w:r>
-          </w:p>
-        </w:tc>
-        <w:tc>
-          <w:tcPr>
             <w:tcW w:w="1620" w:type="dxa"/>
           </w:tcPr>
           <w:p>
@@ -1448,21 +1710,6 @@
             </w:pPr>
             <w:r>
               <w:t>test-input-2</w:t>
-            </w:r>
-          </w:p>
-        </w:tc>
-        <w:tc>
-          <w:tcPr>
-            <w:tcW w:w="1710" w:type="dxa"/>
-          </w:tcPr>
-          <w:p>
-            <w:pPr>
-              <w:spacing w:after="0"/>
-              <w:jc w:val="center"/>
-              <w:cnfStyle w:val="000000000000" w:firstRow="0" w:lastRow="0" w:firstColumn="0" w:lastColumn="0" w:oddVBand="0" w:evenVBand="0" w:oddHBand="0" w:evenHBand="0" w:firstRowFirstColumn="0" w:firstRowLastColumn="0" w:lastRowFirstColumn="0" w:lastRowLastColumn="0"/>
-            </w:pPr>
-            <w:r>
-              <w:t>2:59</w:t>
             </w:r>
           </w:p>
         </w:tc>
@@ -1503,21 +1750,6 @@
         </w:tc>
         <w:tc>
           <w:tcPr>
-            <w:tcW w:w="1710" w:type="dxa"/>
-          </w:tcPr>
-          <w:p>
-            <w:pPr>
-              <w:spacing w:after="0"/>
-              <w:jc w:val="center"/>
-              <w:cnfStyle w:val="000000100000" w:firstRow="0" w:lastRow="0" w:firstColumn="0" w:lastColumn="0" w:oddVBand="0" w:evenVBand="0" w:oddHBand="1" w:evenHBand="0" w:firstRowFirstColumn="0" w:firstRowLastColumn="0" w:lastRowFirstColumn="0" w:lastRowLastColumn="0"/>
-            </w:pPr>
-            <w:r>
-              <w:t>2:59</w:t>
-            </w:r>
-          </w:p>
-        </w:tc>
-        <w:tc>
-          <w:tcPr>
             <w:tcW w:w="1620" w:type="dxa"/>
           </w:tcPr>
           <w:p>
@@ -1547,21 +1779,6 @@
             </w:pPr>
             <w:r>
               <w:t>test-input-4</w:t>
-            </w:r>
-          </w:p>
-        </w:tc>
-        <w:tc>
-          <w:tcPr>
-            <w:tcW w:w="1710" w:type="dxa"/>
-          </w:tcPr>
-          <w:p>
-            <w:pPr>
-              <w:spacing w:after="0"/>
-              <w:jc w:val="center"/>
-              <w:cnfStyle w:val="000000000000" w:firstRow="0" w:lastRow="0" w:firstColumn="0" w:lastColumn="0" w:oddVBand="0" w:evenVBand="0" w:oddHBand="0" w:evenHBand="0" w:firstRowFirstColumn="0" w:firstRowLastColumn="0" w:lastRowFirstColumn="0" w:lastRowLastColumn="0"/>
-            </w:pPr>
-            <w:r>
-              <w:t>2:59</w:t>
             </w:r>
           </w:p>
         </w:tc>
@@ -1602,21 +1819,6 @@
         </w:tc>
         <w:tc>
           <w:tcPr>
-            <w:tcW w:w="1710" w:type="dxa"/>
-          </w:tcPr>
-          <w:p>
-            <w:pPr>
-              <w:spacing w:after="0"/>
-              <w:jc w:val="center"/>
-              <w:cnfStyle w:val="000000100000" w:firstRow="0" w:lastRow="0" w:firstColumn="0" w:lastColumn="0" w:oddVBand="0" w:evenVBand="0" w:oddHBand="1" w:evenHBand="0" w:firstRowFirstColumn="0" w:firstRowLastColumn="0" w:lastRowFirstColumn="0" w:lastRowLastColumn="0"/>
-            </w:pPr>
-            <w:r>
-              <w:t>2:59</w:t>
-            </w:r>
-          </w:p>
-        </w:tc>
-        <w:tc>
-          <w:tcPr>
             <w:tcW w:w="1620" w:type="dxa"/>
           </w:tcPr>
           <w:p>
@@ -1646,21 +1848,6 @@
             </w:pPr>
             <w:r>
               <w:t>test-input-6</w:t>
-            </w:r>
-          </w:p>
-        </w:tc>
-        <w:tc>
-          <w:tcPr>
-            <w:tcW w:w="1710" w:type="dxa"/>
-          </w:tcPr>
-          <w:p>
-            <w:pPr>
-              <w:spacing w:after="0"/>
-              <w:jc w:val="center"/>
-              <w:cnfStyle w:val="000000000000" w:firstRow="0" w:lastRow="0" w:firstColumn="0" w:lastColumn="0" w:oddVBand="0" w:evenVBand="0" w:oddHBand="0" w:evenHBand="0" w:firstRowFirstColumn="0" w:firstRowLastColumn="0" w:lastRowFirstColumn="0" w:lastRowLastColumn="0"/>
-            </w:pPr>
-            <w:r>
-              <w:t>2:59</w:t>
             </w:r>
           </w:p>
         </w:tc>
@@ -1701,21 +1888,6 @@
         </w:tc>
         <w:tc>
           <w:tcPr>
-            <w:tcW w:w="1710" w:type="dxa"/>
-          </w:tcPr>
-          <w:p>
-            <w:pPr>
-              <w:spacing w:after="0"/>
-              <w:jc w:val="center"/>
-              <w:cnfStyle w:val="000000100000" w:firstRow="0" w:lastRow="0" w:firstColumn="0" w:lastColumn="0" w:oddVBand="0" w:evenVBand="0" w:oddHBand="1" w:evenHBand="0" w:firstRowFirstColumn="0" w:firstRowLastColumn="0" w:lastRowFirstColumn="0" w:lastRowLastColumn="0"/>
-            </w:pPr>
-            <w:r>
-              <w:t>2:59</w:t>
-            </w:r>
-          </w:p>
-        </w:tc>
-        <w:tc>
-          <w:tcPr>
             <w:tcW w:w="1620" w:type="dxa"/>
           </w:tcPr>
           <w:p>
@@ -1737,8 +1909,8 @@
       </w:pPr>
     </w:p>
     <w:sectPr>
-      <w:footerReference w:type="default" r:id="rId10"/>
-      <w:headerReference w:type="first" r:id="rId11"/>
+      <w:footerReference w:type="default" r:id="rId11"/>
+      <w:headerReference w:type="first" r:id="rId12"/>
       <w:pgSz w:w="12240" w:h="15840"/>
       <w:pgMar w:top="1440" w:right="1080" w:bottom="1080" w:left="1080" w:header="720" w:footer="720" w:gutter="0"/>
       <w:cols w:space="720"/>
@@ -1750,7 +1922,7 @@
 </file>
 
 <file path=word/endnotes.xml><?xml version="1.0" encoding="utf-8"?>
-<w:endnotes xmlns:wpc="http://schemas.microsoft.com/office/word/2010/wordprocessingCanvas" xmlns:mc="http://schemas.openxmlformats.org/markup-compatibility/2006" xmlns:o="urn:schemas-microsoft-com:office:office" xmlns:r="http://schemas.openxmlformats.org/officeDocument/2006/relationships" xmlns:m="http://schemas.openxmlformats.org/officeDocument/2006/math" xmlns:v="urn:schemas-microsoft-com:vml" xmlns:wp14="http://schemas.microsoft.com/office/word/2010/wordprocessingDrawing" xmlns:wp="http://schemas.openxmlformats.org/drawingml/2006/wordprocessingDrawing" xmlns:w10="urn:schemas-microsoft-com:office:word" xmlns:w="http://schemas.openxmlformats.org/wordprocessingml/2006/main" xmlns:w14="http://schemas.microsoft.com/office/word/2010/wordml" xmlns:w15="http://schemas.microsoft.com/office/word/2012/wordml" xmlns:wpg="http://schemas.microsoft.com/office/word/2010/wordprocessingGroup" xmlns:wpi="http://schemas.microsoft.com/office/word/2010/wordprocessingInk" xmlns:wne="http://schemas.microsoft.com/office/word/2006/wordml" xmlns:wps="http://schemas.microsoft.com/office/word/2010/wordprocessingShape" mc:Ignorable="w14 w15 wp14">
+<w:endnotes xmlns:wpc="http://schemas.microsoft.com/office/word/2010/wordprocessingCanvas" xmlns:mc="http://schemas.openxmlformats.org/markup-compatibility/2006" xmlns:o="urn:schemas-microsoft-com:office:office" xmlns:r="http://schemas.openxmlformats.org/officeDocument/2006/relationships" xmlns:m="http://schemas.openxmlformats.org/officeDocument/2006/math" xmlns:v="urn:schemas-microsoft-com:vml" xmlns:wp14="http://schemas.microsoft.com/office/word/2010/wordprocessingDrawing" xmlns:wp="http://schemas.openxmlformats.org/drawingml/2006/wordprocessingDrawing" xmlns:w10="urn:schemas-microsoft-com:office:word" xmlns:w="http://schemas.openxmlformats.org/wordprocessingml/2006/main" xmlns:w14="http://schemas.microsoft.com/office/word/2010/wordml" xmlns:wpg="http://schemas.microsoft.com/office/word/2010/wordprocessingGroup" xmlns:wpi="http://schemas.microsoft.com/office/word/2010/wordprocessingInk" xmlns:wne="http://schemas.microsoft.com/office/word/2006/wordml" xmlns:wps="http://schemas.microsoft.com/office/word/2010/wordprocessingShape" mc:Ignorable="w14 wp14">
   <w:endnote w:type="separator" w:id="-1">
     <w:p>
       <w:pPr>
@@ -1775,7 +1947,7 @@
 </file>
 
 <file path=word/footer1.xml><?xml version="1.0" encoding="utf-8"?>
-<w:ftr xmlns:wpc="http://schemas.microsoft.com/office/word/2010/wordprocessingCanvas" xmlns:mc="http://schemas.openxmlformats.org/markup-compatibility/2006" xmlns:o="urn:schemas-microsoft-com:office:office" xmlns:r="http://schemas.openxmlformats.org/officeDocument/2006/relationships" xmlns:m="http://schemas.openxmlformats.org/officeDocument/2006/math" xmlns:v="urn:schemas-microsoft-com:vml" xmlns:wp14="http://schemas.microsoft.com/office/word/2010/wordprocessingDrawing" xmlns:wp="http://schemas.openxmlformats.org/drawingml/2006/wordprocessingDrawing" xmlns:w10="urn:schemas-microsoft-com:office:word" xmlns:w="http://schemas.openxmlformats.org/wordprocessingml/2006/main" xmlns:w14="http://schemas.microsoft.com/office/word/2010/wordml" xmlns:w15="http://schemas.microsoft.com/office/word/2012/wordml" xmlns:wpg="http://schemas.microsoft.com/office/word/2010/wordprocessingGroup" xmlns:wpi="http://schemas.microsoft.com/office/word/2010/wordprocessingInk" xmlns:wne="http://schemas.microsoft.com/office/word/2006/wordml" xmlns:wps="http://schemas.microsoft.com/office/word/2010/wordprocessingShape" mc:Ignorable="w14 w15 wp14">
+<w:ftr xmlns:wpc="http://schemas.microsoft.com/office/word/2010/wordprocessingCanvas" xmlns:mc="http://schemas.openxmlformats.org/markup-compatibility/2006" xmlns:o="urn:schemas-microsoft-com:office:office" xmlns:r="http://schemas.openxmlformats.org/officeDocument/2006/relationships" xmlns:m="http://schemas.openxmlformats.org/officeDocument/2006/math" xmlns:v="urn:schemas-microsoft-com:vml" xmlns:wp14="http://schemas.microsoft.com/office/word/2010/wordprocessingDrawing" xmlns:wp="http://schemas.openxmlformats.org/drawingml/2006/wordprocessingDrawing" xmlns:w10="urn:schemas-microsoft-com:office:word" xmlns:w="http://schemas.openxmlformats.org/wordprocessingml/2006/main" xmlns:w14="http://schemas.microsoft.com/office/word/2010/wordml" xmlns:wpg="http://schemas.microsoft.com/office/word/2010/wordprocessingGroup" xmlns:wpi="http://schemas.microsoft.com/office/word/2010/wordprocessingInk" xmlns:wne="http://schemas.microsoft.com/office/word/2006/wordml" xmlns:wps="http://schemas.microsoft.com/office/word/2010/wordprocessingShape" mc:Ignorable="w14 wp14">
   <w:sdt>
     <w:sdtPr>
       <w:id w:val="-1692217745"/>
@@ -1828,7 +2000,7 @@
 </file>
 
 <file path=word/footnotes.xml><?xml version="1.0" encoding="utf-8"?>
-<w:footnotes xmlns:wpc="http://schemas.microsoft.com/office/word/2010/wordprocessingCanvas" xmlns:mc="http://schemas.openxmlformats.org/markup-compatibility/2006" xmlns:o="urn:schemas-microsoft-com:office:office" xmlns:r="http://schemas.openxmlformats.org/officeDocument/2006/relationships" xmlns:m="http://schemas.openxmlformats.org/officeDocument/2006/math" xmlns:v="urn:schemas-microsoft-com:vml" xmlns:wp14="http://schemas.microsoft.com/office/word/2010/wordprocessingDrawing" xmlns:wp="http://schemas.openxmlformats.org/drawingml/2006/wordprocessingDrawing" xmlns:w10="urn:schemas-microsoft-com:office:word" xmlns:w="http://schemas.openxmlformats.org/wordprocessingml/2006/main" xmlns:w14="http://schemas.microsoft.com/office/word/2010/wordml" xmlns:w15="http://schemas.microsoft.com/office/word/2012/wordml" xmlns:wpg="http://schemas.microsoft.com/office/word/2010/wordprocessingGroup" xmlns:wpi="http://schemas.microsoft.com/office/word/2010/wordprocessingInk" xmlns:wne="http://schemas.microsoft.com/office/word/2006/wordml" xmlns:wps="http://schemas.microsoft.com/office/word/2010/wordprocessingShape" mc:Ignorable="w14 w15 wp14">
+<w:footnotes xmlns:wpc="http://schemas.microsoft.com/office/word/2010/wordprocessingCanvas" xmlns:mc="http://schemas.openxmlformats.org/markup-compatibility/2006" xmlns:o="urn:schemas-microsoft-com:office:office" xmlns:r="http://schemas.openxmlformats.org/officeDocument/2006/relationships" xmlns:m="http://schemas.openxmlformats.org/officeDocument/2006/math" xmlns:v="urn:schemas-microsoft-com:vml" xmlns:wp14="http://schemas.microsoft.com/office/word/2010/wordprocessingDrawing" xmlns:wp="http://schemas.openxmlformats.org/drawingml/2006/wordprocessingDrawing" xmlns:w10="urn:schemas-microsoft-com:office:word" xmlns:w="http://schemas.openxmlformats.org/wordprocessingml/2006/main" xmlns:w14="http://schemas.microsoft.com/office/word/2010/wordml" xmlns:wpg="http://schemas.microsoft.com/office/word/2010/wordprocessingGroup" xmlns:wpi="http://schemas.microsoft.com/office/word/2010/wordprocessingInk" xmlns:wne="http://schemas.microsoft.com/office/word/2006/wordml" xmlns:wps="http://schemas.microsoft.com/office/word/2010/wordprocessingShape" mc:Ignorable="w14 wp14">
   <w:footnote w:type="separator" w:id="-1">
     <w:p>
       <w:pPr>
@@ -1853,7 +2025,7 @@
 </file>
 
 <file path=word/header1.xml><?xml version="1.0" encoding="utf-8"?>
-<w:hdr xmlns:wpc="http://schemas.microsoft.com/office/word/2010/wordprocessingCanvas" xmlns:mc="http://schemas.openxmlformats.org/markup-compatibility/2006" xmlns:o="urn:schemas-microsoft-com:office:office" xmlns:r="http://schemas.openxmlformats.org/officeDocument/2006/relationships" xmlns:m="http://schemas.openxmlformats.org/officeDocument/2006/math" xmlns:v="urn:schemas-microsoft-com:vml" xmlns:wp14="http://schemas.microsoft.com/office/word/2010/wordprocessingDrawing" xmlns:wp="http://schemas.openxmlformats.org/drawingml/2006/wordprocessingDrawing" xmlns:w10="urn:schemas-microsoft-com:office:word" xmlns:w="http://schemas.openxmlformats.org/wordprocessingml/2006/main" xmlns:w14="http://schemas.microsoft.com/office/word/2010/wordml" xmlns:w15="http://schemas.microsoft.com/office/word/2012/wordml" xmlns:wpg="http://schemas.microsoft.com/office/word/2010/wordprocessingGroup" xmlns:wpi="http://schemas.microsoft.com/office/word/2010/wordprocessingInk" xmlns:wne="http://schemas.microsoft.com/office/word/2006/wordml" xmlns:wps="http://schemas.microsoft.com/office/word/2010/wordprocessingShape" mc:Ignorable="w14 w15 wp14">
+<w:hdr xmlns:wpc="http://schemas.microsoft.com/office/word/2010/wordprocessingCanvas" xmlns:mc="http://schemas.openxmlformats.org/markup-compatibility/2006" xmlns:o="urn:schemas-microsoft-com:office:office" xmlns:r="http://schemas.openxmlformats.org/officeDocument/2006/relationships" xmlns:m="http://schemas.openxmlformats.org/officeDocument/2006/math" xmlns:v="urn:schemas-microsoft-com:vml" xmlns:wp14="http://schemas.microsoft.com/office/word/2010/wordprocessingDrawing" xmlns:wp="http://schemas.openxmlformats.org/drawingml/2006/wordprocessingDrawing" xmlns:w10="urn:schemas-microsoft-com:office:word" xmlns:w="http://schemas.openxmlformats.org/wordprocessingml/2006/main" xmlns:w14="http://schemas.microsoft.com/office/word/2010/wordml" xmlns:wpg="http://schemas.microsoft.com/office/word/2010/wordprocessingGroup" xmlns:wpi="http://schemas.microsoft.com/office/word/2010/wordprocessingInk" xmlns:wne="http://schemas.microsoft.com/office/word/2006/wordml" xmlns:wps="http://schemas.microsoft.com/office/word/2010/wordprocessingShape" mc:Ignorable="w14 wp14">
   <w:p>
     <w:pPr>
       <w:pStyle w:val="Header"/>
@@ -1877,15 +2049,31 @@
       <w:br/>
     </w:r>
     <w:r>
-      <w:t>David Rigert, Isaiah Perrotte-Fentress, Adam McDaniel</w:t>
+      <w:t xml:space="preserve">David </w:t>
+    </w:r>
+    <w:proofErr w:type="spellStart"/>
+    <w:r>
+      <w:t>Rigert</w:t>
+    </w:r>
+    <w:proofErr w:type="spellEnd"/>
+    <w:r>
+      <w:t xml:space="preserve">, Isaiah </w:t>
+    </w:r>
+    <w:proofErr w:type="spellStart"/>
+    <w:r>
+      <w:t>Perrotte</w:t>
+    </w:r>
+    <w:proofErr w:type="spellEnd"/>
+    <w:r>
+      <w:t>-Fentress, Adam McDaniel</w:t>
     </w:r>
   </w:p>
 </w:hdr>
 </file>
 
 <file path=word/numbering.xml><?xml version="1.0" encoding="utf-8"?>
-<w:numbering xmlns:wpc="http://schemas.microsoft.com/office/word/2010/wordprocessingCanvas" xmlns:mc="http://schemas.openxmlformats.org/markup-compatibility/2006" xmlns:o="urn:schemas-microsoft-com:office:office" xmlns:r="http://schemas.openxmlformats.org/officeDocument/2006/relationships" xmlns:m="http://schemas.openxmlformats.org/officeDocument/2006/math" xmlns:v="urn:schemas-microsoft-com:vml" xmlns:wp14="http://schemas.microsoft.com/office/word/2010/wordprocessingDrawing" xmlns:wp="http://schemas.openxmlformats.org/drawingml/2006/wordprocessingDrawing" xmlns:w10="urn:schemas-microsoft-com:office:word" xmlns:w="http://schemas.openxmlformats.org/wordprocessingml/2006/main" xmlns:w14="http://schemas.microsoft.com/office/word/2010/wordml" xmlns:w15="http://schemas.microsoft.com/office/word/2012/wordml" xmlns:wpg="http://schemas.microsoft.com/office/word/2010/wordprocessingGroup" xmlns:wpi="http://schemas.microsoft.com/office/word/2010/wordprocessingInk" xmlns:wne="http://schemas.microsoft.com/office/word/2006/wordml" xmlns:wps="http://schemas.microsoft.com/office/word/2010/wordprocessingShape" mc:Ignorable="w14 w15 wp14">
-  <w:abstractNum w:abstractNumId="0" w15:restartNumberingAfterBreak="0">
+<w:numbering xmlns:wpc="http://schemas.microsoft.com/office/word/2010/wordprocessingCanvas" xmlns:mc="http://schemas.openxmlformats.org/markup-compatibility/2006" xmlns:o="urn:schemas-microsoft-com:office:office" xmlns:r="http://schemas.openxmlformats.org/officeDocument/2006/relationships" xmlns:m="http://schemas.openxmlformats.org/officeDocument/2006/math" xmlns:v="urn:schemas-microsoft-com:vml" xmlns:wp14="http://schemas.microsoft.com/office/word/2010/wordprocessingDrawing" xmlns:wp="http://schemas.openxmlformats.org/drawingml/2006/wordprocessingDrawing" xmlns:w10="urn:schemas-microsoft-com:office:word" xmlns:w="http://schemas.openxmlformats.org/wordprocessingml/2006/main" xmlns:w14="http://schemas.microsoft.com/office/word/2010/wordml" xmlns:wpg="http://schemas.microsoft.com/office/word/2010/wordprocessingGroup" xmlns:wpi="http://schemas.microsoft.com/office/word/2010/wordprocessingInk" xmlns:wne="http://schemas.microsoft.com/office/word/2006/wordml" xmlns:wps="http://schemas.microsoft.com/office/word/2010/wordprocessingShape" mc:Ignorable="w14 wp14">
+  <w:abstractNum w:abstractNumId="0">
     <w:nsid w:val="632D795B"/>
     <w:multiLevelType w:val="hybridMultilevel"/>
     <w:tmpl w:val="C220E402"/>
@@ -1998,7 +2186,7 @@
       </w:rPr>
     </w:lvl>
   </w:abstractNum>
-  <w:abstractNum w:abstractNumId="1" w15:restartNumberingAfterBreak="0">
+  <w:abstractNum w:abstractNumId="1">
     <w:nsid w:val="788736EA"/>
     <w:multiLevelType w:val="hybridMultilevel"/>
     <w:tmpl w:val="0658B988"/>
@@ -2087,7 +2275,7 @@
       </w:pPr>
     </w:lvl>
   </w:abstractNum>
-  <w:abstractNum w:abstractNumId="2" w15:restartNumberingAfterBreak="0">
+  <w:abstractNum w:abstractNumId="2">
     <w:nsid w:val="7C855729"/>
     <w:multiLevelType w:val="hybridMultilevel"/>
     <w:tmpl w:val="2A7074C4"/>
@@ -2213,7 +2401,7 @@
 </file>
 
 <file path=word/styles.xml><?xml version="1.0" encoding="utf-8"?>
-<w:styles xmlns:mc="http://schemas.openxmlformats.org/markup-compatibility/2006" xmlns:r="http://schemas.openxmlformats.org/officeDocument/2006/relationships" xmlns:w="http://schemas.openxmlformats.org/wordprocessingml/2006/main" xmlns:w14="http://schemas.microsoft.com/office/word/2010/wordml" xmlns:w15="http://schemas.microsoft.com/office/word/2012/wordml" mc:Ignorable="w14 w15">
+<w:styles xmlns:mc="http://schemas.openxmlformats.org/markup-compatibility/2006" xmlns:r="http://schemas.openxmlformats.org/officeDocument/2006/relationships" xmlns:w="http://schemas.openxmlformats.org/wordprocessingml/2006/main" xmlns:w14="http://schemas.microsoft.com/office/word/2010/wordml" mc:Ignorable="w14">
   <w:docDefaults>
     <w:rPrDefault>
       <w:rPr>
@@ -2229,378 +2417,851 @@
       </w:pPr>
     </w:pPrDefault>
   </w:docDefaults>
-  <w:latentStyles w:defLockedState="0" w:defUIPriority="99" w:defSemiHidden="0" w:defUnhideWhenUsed="0" w:defQFormat="0" w:count="371">
-    <w:lsdException w:name="Normal" w:uiPriority="0" w:qFormat="1"/>
-    <w:lsdException w:name="heading 1" w:uiPriority="9" w:qFormat="1"/>
-    <w:lsdException w:name="heading 2" w:semiHidden="1" w:uiPriority="9" w:unhideWhenUsed="1" w:qFormat="1"/>
-    <w:lsdException w:name="heading 3" w:semiHidden="1" w:uiPriority="9" w:unhideWhenUsed="1" w:qFormat="1"/>
-    <w:lsdException w:name="heading 4" w:semiHidden="1" w:uiPriority="9" w:unhideWhenUsed="1" w:qFormat="1"/>
-    <w:lsdException w:name="heading 5" w:semiHidden="1" w:uiPriority="9" w:unhideWhenUsed="1" w:qFormat="1"/>
-    <w:lsdException w:name="heading 6" w:semiHidden="1" w:uiPriority="9" w:unhideWhenUsed="1" w:qFormat="1"/>
-    <w:lsdException w:name="heading 7" w:semiHidden="1" w:uiPriority="9" w:unhideWhenUsed="1" w:qFormat="1"/>
-    <w:lsdException w:name="heading 8" w:semiHidden="1" w:uiPriority="9" w:unhideWhenUsed="1" w:qFormat="1"/>
-    <w:lsdException w:name="heading 9" w:semiHidden="1" w:uiPriority="9" w:unhideWhenUsed="1" w:qFormat="1"/>
-    <w:lsdException w:name="index 1" w:semiHidden="1" w:unhideWhenUsed="1"/>
-    <w:lsdException w:name="index 2" w:semiHidden="1" w:unhideWhenUsed="1"/>
-    <w:lsdException w:name="index 3" w:semiHidden="1" w:unhideWhenUsed="1"/>
-    <w:lsdException w:name="index 4" w:semiHidden="1" w:unhideWhenUsed="1"/>
-    <w:lsdException w:name="index 5" w:semiHidden="1" w:unhideWhenUsed="1"/>
-    <w:lsdException w:name="index 6" w:semiHidden="1" w:unhideWhenUsed="1"/>
-    <w:lsdException w:name="index 7" w:semiHidden="1" w:unhideWhenUsed="1"/>
-    <w:lsdException w:name="index 8" w:semiHidden="1" w:unhideWhenUsed="1"/>
-    <w:lsdException w:name="index 9" w:semiHidden="1" w:unhideWhenUsed="1"/>
-    <w:lsdException w:name="toc 1" w:semiHidden="1" w:uiPriority="39" w:unhideWhenUsed="1"/>
-    <w:lsdException w:name="toc 2" w:semiHidden="1" w:uiPriority="39" w:unhideWhenUsed="1"/>
-    <w:lsdException w:name="toc 3" w:semiHidden="1" w:uiPriority="39" w:unhideWhenUsed="1"/>
-    <w:lsdException w:name="toc 4" w:semiHidden="1" w:uiPriority="39" w:unhideWhenUsed="1"/>
-    <w:lsdException w:name="toc 5" w:semiHidden="1" w:uiPriority="39" w:unhideWhenUsed="1"/>
-    <w:lsdException w:name="toc 6" w:semiHidden="1" w:uiPriority="39" w:unhideWhenUsed="1"/>
-    <w:lsdException w:name="toc 7" w:semiHidden="1" w:uiPriority="39" w:unhideWhenUsed="1"/>
-    <w:lsdException w:name="toc 8" w:semiHidden="1" w:uiPriority="39" w:unhideWhenUsed="1"/>
-    <w:lsdException w:name="toc 9" w:semiHidden="1" w:uiPriority="39" w:unhideWhenUsed="1"/>
-    <w:lsdException w:name="Normal Indent" w:semiHidden="1" w:unhideWhenUsed="1"/>
-    <w:lsdException w:name="footnote text" w:semiHidden="1" w:unhideWhenUsed="1"/>
-    <w:lsdException w:name="annotation text" w:semiHidden="1" w:unhideWhenUsed="1"/>
-    <w:lsdException w:name="header" w:semiHidden="1" w:unhideWhenUsed="1"/>
-    <w:lsdException w:name="footer" w:semiHidden="1" w:unhideWhenUsed="1"/>
-    <w:lsdException w:name="index heading" w:semiHidden="1" w:unhideWhenUsed="1"/>
-    <w:lsdException w:name="caption" w:semiHidden="1" w:uiPriority="35" w:unhideWhenUsed="1" w:qFormat="1"/>
-    <w:lsdException w:name="table of figures" w:semiHidden="1" w:unhideWhenUsed="1"/>
-    <w:lsdException w:name="envelope address" w:semiHidden="1" w:unhideWhenUsed="1"/>
-    <w:lsdException w:name="envelope return" w:semiHidden="1" w:unhideWhenUsed="1"/>
-    <w:lsdException w:name="footnote reference" w:semiHidden="1" w:unhideWhenUsed="1"/>
-    <w:lsdException w:name="annotation reference" w:semiHidden="1" w:unhideWhenUsed="1"/>
-    <w:lsdException w:name="line number" w:semiHidden="1" w:unhideWhenUsed="1"/>
-    <w:lsdException w:name="page number" w:semiHidden="1" w:unhideWhenUsed="1"/>
-    <w:lsdException w:name="endnote reference" w:semiHidden="1" w:unhideWhenUsed="1"/>
-    <w:lsdException w:name="endnote text" w:semiHidden="1" w:unhideWhenUsed="1"/>
-    <w:lsdException w:name="table of authorities" w:semiHidden="1" w:unhideWhenUsed="1"/>
-    <w:lsdException w:name="macro" w:semiHidden="1" w:unhideWhenUsed="1"/>
-    <w:lsdException w:name="toa heading" w:semiHidden="1" w:unhideWhenUsed="1"/>
-    <w:lsdException w:name="List" w:semiHidden="1" w:unhideWhenUsed="1"/>
-    <w:lsdException w:name="List Bullet" w:semiHidden="1" w:unhideWhenUsed="1"/>
-    <w:lsdException w:name="List Number" w:semiHidden="1" w:unhideWhenUsed="1"/>
-    <w:lsdException w:name="List 2" w:semiHidden="1" w:unhideWhenUsed="1"/>
-    <w:lsdException w:name="List 3" w:semiHidden="1" w:unhideWhenUsed="1"/>
-    <w:lsdException w:name="List 4" w:semiHidden="1" w:unhideWhenUsed="1"/>
-    <w:lsdException w:name="List 5" w:semiHidden="1" w:unhideWhenUsed="1"/>
-    <w:lsdException w:name="List Bullet 2" w:semiHidden="1" w:unhideWhenUsed="1"/>
-    <w:lsdException w:name="List Bullet 3" w:semiHidden="1" w:unhideWhenUsed="1"/>
-    <w:lsdException w:name="List Bullet 4" w:semiHidden="1" w:unhideWhenUsed="1"/>
-    <w:lsdException w:name="List Bullet 5" w:semiHidden="1" w:unhideWhenUsed="1"/>
-    <w:lsdException w:name="List Number 2" w:semiHidden="1" w:unhideWhenUsed="1"/>
-    <w:lsdException w:name="List Number 3" w:semiHidden="1" w:unhideWhenUsed="1"/>
-    <w:lsdException w:name="List Number 4" w:semiHidden="1" w:unhideWhenUsed="1"/>
-    <w:lsdException w:name="List Number 5" w:semiHidden="1" w:unhideWhenUsed="1"/>
-    <w:lsdException w:name="Title" w:uiPriority="10" w:qFormat="1"/>
-    <w:lsdException w:name="Closing" w:semiHidden="1" w:unhideWhenUsed="1"/>
-    <w:lsdException w:name="Signature" w:semiHidden="1" w:unhideWhenUsed="1"/>
-    <w:lsdException w:name="Default Paragraph Font" w:semiHidden="1" w:uiPriority="1" w:unhideWhenUsed="1"/>
-    <w:lsdException w:name="Body Text" w:semiHidden="1" w:unhideWhenUsed="1"/>
-    <w:lsdException w:name="Body Text Indent" w:semiHidden="1" w:unhideWhenUsed="1"/>
-    <w:lsdException w:name="List Continue" w:semiHidden="1" w:unhideWhenUsed="1"/>
-    <w:lsdException w:name="List Continue 2" w:semiHidden="1" w:unhideWhenUsed="1"/>
-    <w:lsdException w:name="List Continue 3" w:semiHidden="1" w:unhideWhenUsed="1"/>
-    <w:lsdException w:name="List Continue 4" w:semiHidden="1" w:unhideWhenUsed="1"/>
-    <w:lsdException w:name="List Continue 5" w:semiHidden="1" w:unhideWhenUsed="1"/>
-    <w:lsdException w:name="Message Header" w:semiHidden="1" w:unhideWhenUsed="1"/>
-    <w:lsdException w:name="Subtitle" w:uiPriority="11" w:qFormat="1"/>
-    <w:lsdException w:name="Salutation" w:semiHidden="1" w:unhideWhenUsed="1"/>
-    <w:lsdException w:name="Date" w:semiHidden="1" w:unhideWhenUsed="1"/>
-    <w:lsdException w:name="Body Text First Indent" w:semiHidden="1" w:unhideWhenUsed="1"/>
-    <w:lsdException w:name="Body Text First Indent 2" w:semiHidden="1" w:unhideWhenUsed="1"/>
-    <w:lsdException w:name="Note Heading" w:semiHidden="1" w:unhideWhenUsed="1"/>
-    <w:lsdException w:name="Body Text 2" w:semiHidden="1" w:unhideWhenUsed="1"/>
-    <w:lsdException w:name="Body Text 3" w:semiHidden="1" w:unhideWhenUsed="1"/>
-    <w:lsdException w:name="Body Text Indent 2" w:semiHidden="1" w:unhideWhenUsed="1"/>
-    <w:lsdException w:name="Body Text Indent 3" w:semiHidden="1" w:unhideWhenUsed="1"/>
-    <w:lsdException w:name="Block Text" w:semiHidden="1" w:unhideWhenUsed="1"/>
-    <w:lsdException w:name="Hyperlink" w:semiHidden="1" w:unhideWhenUsed="1"/>
-    <w:lsdException w:name="FollowedHyperlink" w:semiHidden="1" w:unhideWhenUsed="1"/>
-    <w:lsdException w:name="Strong" w:uiPriority="22" w:qFormat="1"/>
-    <w:lsdException w:name="Emphasis" w:uiPriority="20" w:qFormat="1"/>
-    <w:lsdException w:name="Document Map" w:semiHidden="1" w:unhideWhenUsed="1"/>
-    <w:lsdException w:name="Plain Text" w:semiHidden="1" w:unhideWhenUsed="1"/>
-    <w:lsdException w:name="E-mail Signature" w:semiHidden="1" w:unhideWhenUsed="1"/>
-    <w:lsdException w:name="HTML Top of Form" w:semiHidden="1" w:unhideWhenUsed="1"/>
-    <w:lsdException w:name="HTML Bottom of Form" w:semiHidden="1" w:unhideWhenUsed="1"/>
-    <w:lsdException w:name="Normal (Web)" w:semiHidden="1" w:unhideWhenUsed="1"/>
-    <w:lsdException w:name="HTML Acronym" w:semiHidden="1" w:unhideWhenUsed="1"/>
-    <w:lsdException w:name="HTML Address" w:semiHidden="1" w:unhideWhenUsed="1"/>
-    <w:lsdException w:name="HTML Cite" w:semiHidden="1" w:unhideWhenUsed="1"/>
-    <w:lsdException w:name="HTML Code" w:semiHidden="1" w:unhideWhenUsed="1"/>
-    <w:lsdException w:name="HTML Definition" w:semiHidden="1" w:unhideWhenUsed="1"/>
-    <w:lsdException w:name="HTML Keyboard" w:semiHidden="1" w:unhideWhenUsed="1"/>
-    <w:lsdException w:name="HTML Preformatted" w:semiHidden="1" w:unhideWhenUsed="1"/>
-    <w:lsdException w:name="HTML Sample" w:semiHidden="1" w:unhideWhenUsed="1"/>
-    <w:lsdException w:name="HTML Typewriter" w:semiHidden="1" w:unhideWhenUsed="1"/>
-    <w:lsdException w:name="HTML Variable" w:semiHidden="1" w:unhideWhenUsed="1"/>
-    <w:lsdException w:name="Normal Table" w:semiHidden="1" w:unhideWhenUsed="1"/>
-    <w:lsdException w:name="annotation subject" w:semiHidden="1" w:unhideWhenUsed="1"/>
-    <w:lsdException w:name="No List" w:semiHidden="1" w:unhideWhenUsed="1"/>
-    <w:lsdException w:name="Outline List 1" w:semiHidden="1" w:unhideWhenUsed="1"/>
-    <w:lsdException w:name="Outline List 2" w:semiHidden="1" w:unhideWhenUsed="1"/>
-    <w:lsdException w:name="Outline List 3" w:semiHidden="1" w:unhideWhenUsed="1"/>
-    <w:lsdException w:name="Table Simple 1" w:semiHidden="1" w:unhideWhenUsed="1"/>
-    <w:lsdException w:name="Table Simple 2" w:semiHidden="1" w:unhideWhenUsed="1"/>
-    <w:lsdException w:name="Table Simple 3" w:semiHidden="1" w:unhideWhenUsed="1"/>
-    <w:lsdException w:name="Table Classic 1" w:semiHidden="1" w:unhideWhenUsed="1"/>
-    <w:lsdException w:name="Table Classic 2" w:semiHidden="1" w:unhideWhenUsed="1"/>
-    <w:lsdException w:name="Table Classic 3" w:semiHidden="1" w:unhideWhenUsed="1"/>
-    <w:lsdException w:name="Table Classic 4" w:semiHidden="1" w:unhideWhenUsed="1"/>
-    <w:lsdException w:name="Table Colorful 1" w:semiHidden="1" w:unhideWhenUsed="1"/>
-    <w:lsdException w:name="Table Colorful 2" w:semiHidden="1" w:unhideWhenUsed="1"/>
-    <w:lsdException w:name="Table Colorful 3" w:semiHidden="1" w:unhideWhenUsed="1"/>
-    <w:lsdException w:name="Table Columns 1" w:semiHidden="1" w:unhideWhenUsed="1"/>
-    <w:lsdException w:name="Table Columns 2" w:semiHidden="1" w:unhideWhenUsed="1"/>
-    <w:lsdException w:name="Table Columns 3" w:semiHidden="1" w:unhideWhenUsed="1"/>
-    <w:lsdException w:name="Table Columns 4" w:semiHidden="1" w:unhideWhenUsed="1"/>
-    <w:lsdException w:name="Table Columns 5" w:semiHidden="1" w:unhideWhenUsed="1"/>
-    <w:lsdException w:name="Table Grid 1" w:semiHidden="1" w:unhideWhenUsed="1"/>
-    <w:lsdException w:name="Table Grid 2" w:semiHidden="1" w:unhideWhenUsed="1"/>
-    <w:lsdException w:name="Table Grid 3" w:semiHidden="1" w:unhideWhenUsed="1"/>
-    <w:lsdException w:name="Table Grid 4" w:semiHidden="1" w:unhideWhenUsed="1"/>
-    <w:lsdException w:name="Table Grid 5" w:semiHidden="1" w:unhideWhenUsed="1"/>
-    <w:lsdException w:name="Table Grid 6" w:semiHidden="1" w:unhideWhenUsed="1"/>
-    <w:lsdException w:name="Table Grid 7" w:semiHidden="1" w:unhideWhenUsed="1"/>
-    <w:lsdException w:name="Table Grid 8" w:semiHidden="1" w:unhideWhenUsed="1"/>
-    <w:lsdException w:name="Table List 1" w:semiHidden="1" w:unhideWhenUsed="1"/>
-    <w:lsdException w:name="Table List 2" w:semiHidden="1" w:unhideWhenUsed="1"/>
-    <w:lsdException w:name="Table List 3" w:semiHidden="1" w:unhideWhenUsed="1"/>
-    <w:lsdException w:name="Table List 4" w:semiHidden="1" w:unhideWhenUsed="1"/>
-    <w:lsdException w:name="Table List 5" w:semiHidden="1" w:unhideWhenUsed="1"/>
-    <w:lsdException w:name="Table List 6" w:semiHidden="1" w:unhideWhenUsed="1"/>
-    <w:lsdException w:name="Table List 7" w:semiHidden="1" w:unhideWhenUsed="1"/>
-    <w:lsdException w:name="Table List 8" w:semiHidden="1" w:unhideWhenUsed="1"/>
-    <w:lsdException w:name="Table 3D effects 1" w:semiHidden="1" w:unhideWhenUsed="1"/>
-    <w:lsdException w:name="Table 3D effects 2" w:semiHidden="1" w:unhideWhenUsed="1"/>
-    <w:lsdException w:name="Table 3D effects 3" w:semiHidden="1" w:unhideWhenUsed="1"/>
-    <w:lsdException w:name="Table Contemporary" w:semiHidden="1" w:unhideWhenUsed="1"/>
-    <w:lsdException w:name="Table Elegant" w:semiHidden="1" w:unhideWhenUsed="1"/>
-    <w:lsdException w:name="Table Professional" w:semiHidden="1" w:unhideWhenUsed="1"/>
-    <w:lsdException w:name="Table Subtle 1" w:semiHidden="1" w:unhideWhenUsed="1"/>
-    <w:lsdException w:name="Table Subtle 2" w:semiHidden="1" w:unhideWhenUsed="1"/>
-    <w:lsdException w:name="Table Web 1" w:semiHidden="1" w:unhideWhenUsed="1"/>
-    <w:lsdException w:name="Table Web 2" w:semiHidden="1" w:unhideWhenUsed="1"/>
-    <w:lsdException w:name="Table Web 3" w:semiHidden="1" w:unhideWhenUsed="1"/>
-    <w:lsdException w:name="Balloon Text" w:semiHidden="1" w:unhideWhenUsed="1"/>
-    <w:lsdException w:name="Table Grid" w:uiPriority="59"/>
-    <w:lsdException w:name="Table Theme" w:semiHidden="1" w:unhideWhenUsed="1"/>
-    <w:lsdException w:name="Placeholder Text" w:semiHidden="1"/>
-    <w:lsdException w:name="No Spacing" w:uiPriority="1" w:qFormat="1"/>
-    <w:lsdException w:name="Light Shading" w:uiPriority="60"/>
-    <w:lsdException w:name="Light List" w:uiPriority="61"/>
-    <w:lsdException w:name="Light Grid" w:uiPriority="62"/>
-    <w:lsdException w:name="Medium Shading 1" w:uiPriority="63"/>
-    <w:lsdException w:name="Medium Shading 2" w:uiPriority="64"/>
-    <w:lsdException w:name="Medium List 1" w:uiPriority="65"/>
-    <w:lsdException w:name="Medium List 2" w:uiPriority="66"/>
-    <w:lsdException w:name="Medium Grid 1" w:uiPriority="67"/>
-    <w:lsdException w:name="Medium Grid 2" w:uiPriority="68"/>
-    <w:lsdException w:name="Medium Grid 3" w:uiPriority="69"/>
-    <w:lsdException w:name="Dark List" w:uiPriority="70"/>
-    <w:lsdException w:name="Colorful Shading" w:uiPriority="71"/>
-    <w:lsdException w:name="Colorful List" w:uiPriority="72"/>
-    <w:lsdException w:name="Colorful Grid" w:uiPriority="73"/>
-    <w:lsdException w:name="Light Shading Accent 1" w:uiPriority="60"/>
-    <w:lsdException w:name="Light List Accent 1" w:uiPriority="61"/>
-    <w:lsdException w:name="Light Grid Accent 1" w:uiPriority="62"/>
-    <w:lsdException w:name="Medium Shading 1 Accent 1" w:uiPriority="63"/>
-    <w:lsdException w:name="Medium Shading 2 Accent 1" w:uiPriority="64"/>
-    <w:lsdException w:name="Medium List 1 Accent 1" w:uiPriority="65"/>
-    <w:lsdException w:name="Revision" w:semiHidden="1"/>
-    <w:lsdException w:name="List Paragraph" w:uiPriority="34" w:qFormat="1"/>
-    <w:lsdException w:name="Quote" w:uiPriority="29" w:qFormat="1"/>
-    <w:lsdException w:name="Intense Quote" w:uiPriority="30" w:qFormat="1"/>
-    <w:lsdException w:name="Medium List 2 Accent 1" w:uiPriority="66"/>
-    <w:lsdException w:name="Medium Grid 1 Accent 1" w:uiPriority="67"/>
-    <w:lsdException w:name="Medium Grid 2 Accent 1" w:uiPriority="68"/>
-    <w:lsdException w:name="Medium Grid 3 Accent 1" w:uiPriority="69"/>
-    <w:lsdException w:name="Dark List Accent 1" w:uiPriority="70"/>
-    <w:lsdException w:name="Colorful Shading Accent 1" w:uiPriority="71"/>
-    <w:lsdException w:name="Colorful List Accent 1" w:uiPriority="72"/>
-    <w:lsdException w:name="Colorful Grid Accent 1" w:uiPriority="73"/>
-    <w:lsdException w:name="Light Shading Accent 2" w:uiPriority="60"/>
-    <w:lsdException w:name="Light List Accent 2" w:uiPriority="61"/>
-    <w:lsdException w:name="Light Grid Accent 2" w:uiPriority="62"/>
-    <w:lsdException w:name="Medium Shading 1 Accent 2" w:uiPriority="63"/>
-    <w:lsdException w:name="Medium Shading 2 Accent 2" w:uiPriority="64"/>
-    <w:lsdException w:name="Medium List 1 Accent 2" w:uiPriority="65"/>
-    <w:lsdException w:name="Medium List 2 Accent 2" w:uiPriority="66"/>
-    <w:lsdException w:name="Medium Grid 1 Accent 2" w:uiPriority="67"/>
-    <w:lsdException w:name="Medium Grid 2 Accent 2" w:uiPriority="68"/>
-    <w:lsdException w:name="Medium Grid 3 Accent 2" w:uiPriority="69"/>
-    <w:lsdException w:name="Dark List Accent 2" w:uiPriority="70"/>
-    <w:lsdException w:name="Colorful Shading Accent 2" w:uiPriority="71"/>
-    <w:lsdException w:name="Colorful List Accent 2" w:uiPriority="72"/>
-    <w:lsdException w:name="Colorful Grid Accent 2" w:uiPriority="73"/>
-    <w:lsdException w:name="Light Shading Accent 3" w:uiPriority="60"/>
-    <w:lsdException w:name="Light List Accent 3" w:uiPriority="61"/>
-    <w:lsdException w:name="Light Grid Accent 3" w:uiPriority="62"/>
-    <w:lsdException w:name="Medium Shading 1 Accent 3" w:uiPriority="63"/>
-    <w:lsdException w:name="Medium Shading 2 Accent 3" w:uiPriority="64"/>
-    <w:lsdException w:name="Medium List 1 Accent 3" w:uiPriority="65"/>
-    <w:lsdException w:name="Medium List 2 Accent 3" w:uiPriority="66"/>
-    <w:lsdException w:name="Medium Grid 1 Accent 3" w:uiPriority="67"/>
-    <w:lsdException w:name="Medium Grid 2 Accent 3" w:uiPriority="68"/>
-    <w:lsdException w:name="Medium Grid 3 Accent 3" w:uiPriority="69"/>
-    <w:lsdException w:name="Dark List Accent 3" w:uiPriority="70"/>
-    <w:lsdException w:name="Colorful Shading Accent 3" w:uiPriority="71"/>
-    <w:lsdException w:name="Colorful List Accent 3" w:uiPriority="72"/>
-    <w:lsdException w:name="Colorful Grid Accent 3" w:uiPriority="73"/>
-    <w:lsdException w:name="Light Shading Accent 4" w:uiPriority="60"/>
-    <w:lsdException w:name="Light List Accent 4" w:uiPriority="61"/>
-    <w:lsdException w:name="Light Grid Accent 4" w:uiPriority="62"/>
-    <w:lsdException w:name="Medium Shading 1 Accent 4" w:uiPriority="63"/>
-    <w:lsdException w:name="Medium Shading 2 Accent 4" w:uiPriority="64"/>
-    <w:lsdException w:name="Medium List 1 Accent 4" w:uiPriority="65"/>
-    <w:lsdException w:name="Medium List 2 Accent 4" w:uiPriority="66"/>
-    <w:lsdException w:name="Medium Grid 1 Accent 4" w:uiPriority="67"/>
-    <w:lsdException w:name="Medium Grid 2 Accent 4" w:uiPriority="68"/>
-    <w:lsdException w:name="Medium Grid 3 Accent 4" w:uiPriority="69"/>
-    <w:lsdException w:name="Dark List Accent 4" w:uiPriority="70"/>
-    <w:lsdException w:name="Colorful Shading Accent 4" w:uiPriority="71"/>
-    <w:lsdException w:name="Colorful List Accent 4" w:uiPriority="72"/>
-    <w:lsdException w:name="Colorful Grid Accent 4" w:uiPriority="73"/>
-    <w:lsdException w:name="Light Shading Accent 5" w:uiPriority="60"/>
-    <w:lsdException w:name="Light List Accent 5" w:uiPriority="61"/>
-    <w:lsdException w:name="Light Grid Accent 5" w:uiPriority="62"/>
-    <w:lsdException w:name="Medium Shading 1 Accent 5" w:uiPriority="63"/>
-    <w:lsdException w:name="Medium Shading 2 Accent 5" w:uiPriority="64"/>
-    <w:lsdException w:name="Medium List 1 Accent 5" w:uiPriority="65"/>
-    <w:lsdException w:name="Medium List 2 Accent 5" w:uiPriority="66"/>
-    <w:lsdException w:name="Medium Grid 1 Accent 5" w:uiPriority="67"/>
-    <w:lsdException w:name="Medium Grid 2 Accent 5" w:uiPriority="68"/>
-    <w:lsdException w:name="Medium Grid 3 Accent 5" w:uiPriority="69"/>
-    <w:lsdException w:name="Dark List Accent 5" w:uiPriority="70"/>
-    <w:lsdException w:name="Colorful Shading Accent 5" w:uiPriority="71"/>
-    <w:lsdException w:name="Colorful List Accent 5" w:uiPriority="72"/>
-    <w:lsdException w:name="Colorful Grid Accent 5" w:uiPriority="73"/>
-    <w:lsdException w:name="Light Shading Accent 6" w:uiPriority="60"/>
-    <w:lsdException w:name="Light List Accent 6" w:uiPriority="61"/>
-    <w:lsdException w:name="Light Grid Accent 6" w:uiPriority="62"/>
-    <w:lsdException w:name="Medium Shading 1 Accent 6" w:uiPriority="63"/>
-    <w:lsdException w:name="Medium Shading 2 Accent 6" w:uiPriority="64"/>
-    <w:lsdException w:name="Medium List 1 Accent 6" w:uiPriority="65"/>
-    <w:lsdException w:name="Medium List 2 Accent 6" w:uiPriority="66"/>
-    <w:lsdException w:name="Medium Grid 1 Accent 6" w:uiPriority="67"/>
-    <w:lsdException w:name="Medium Grid 2 Accent 6" w:uiPriority="68"/>
-    <w:lsdException w:name="Medium Grid 3 Accent 6" w:uiPriority="69"/>
-    <w:lsdException w:name="Dark List Accent 6" w:uiPriority="70"/>
-    <w:lsdException w:name="Colorful Shading Accent 6" w:uiPriority="71"/>
-    <w:lsdException w:name="Colorful List Accent 6" w:uiPriority="72"/>
-    <w:lsdException w:name="Colorful Grid Accent 6" w:uiPriority="73"/>
-    <w:lsdException w:name="Subtle Emphasis" w:uiPriority="19" w:qFormat="1"/>
-    <w:lsdException w:name="Intense Emphasis" w:uiPriority="21" w:qFormat="1"/>
-    <w:lsdException w:name="Subtle Reference" w:uiPriority="31" w:qFormat="1"/>
-    <w:lsdException w:name="Intense Reference" w:uiPriority="32" w:qFormat="1"/>
-    <w:lsdException w:name="Book Title" w:uiPriority="33" w:qFormat="1"/>
-    <w:lsdException w:name="Bibliography" w:semiHidden="1" w:uiPriority="37" w:unhideWhenUsed="1"/>
-    <w:lsdException w:name="TOC Heading" w:semiHidden="1" w:uiPriority="39" w:unhideWhenUsed="1" w:qFormat="1"/>
-    <w:lsdException w:name="Plain Table 1" w:uiPriority="41"/>
-    <w:lsdException w:name="Plain Table 2" w:uiPriority="42"/>
-    <w:lsdException w:name="Plain Table 3" w:uiPriority="43"/>
-    <w:lsdException w:name="Plain Table 4" w:uiPriority="44"/>
-    <w:lsdException w:name="Plain Table 5" w:uiPriority="45"/>
-    <w:lsdException w:name="Grid Table Light" w:uiPriority="40"/>
-    <w:lsdException w:name="Grid Table 1 Light" w:uiPriority="46"/>
-    <w:lsdException w:name="Grid Table 2" w:uiPriority="47"/>
-    <w:lsdException w:name="Grid Table 3" w:uiPriority="48"/>
-    <w:lsdException w:name="Grid Table 4" w:uiPriority="49"/>
-    <w:lsdException w:name="Grid Table 5 Dark" w:uiPriority="50"/>
-    <w:lsdException w:name="Grid Table 6 Colorful" w:uiPriority="51"/>
-    <w:lsdException w:name="Grid Table 7 Colorful" w:uiPriority="52"/>
-    <w:lsdException w:name="Grid Table 1 Light Accent 1" w:uiPriority="46"/>
-    <w:lsdException w:name="Grid Table 2 Accent 1" w:uiPriority="47"/>
-    <w:lsdException w:name="Grid Table 3 Accent 1" w:uiPriority="48"/>
-    <w:lsdException w:name="Grid Table 4 Accent 1" w:uiPriority="49"/>
-    <w:lsdException w:name="Grid Table 5 Dark Accent 1" w:uiPriority="50"/>
-    <w:lsdException w:name="Grid Table 6 Colorful Accent 1" w:uiPriority="51"/>
-    <w:lsdException w:name="Grid Table 7 Colorful Accent 1" w:uiPriority="52"/>
-    <w:lsdException w:name="Grid Table 1 Light Accent 2" w:uiPriority="46"/>
-    <w:lsdException w:name="Grid Table 2 Accent 2" w:uiPriority="47"/>
-    <w:lsdException w:name="Grid Table 3 Accent 2" w:uiPriority="48"/>
-    <w:lsdException w:name="Grid Table 4 Accent 2" w:uiPriority="49"/>
-    <w:lsdException w:name="Grid Table 5 Dark Accent 2" w:uiPriority="50"/>
-    <w:lsdException w:name="Grid Table 6 Colorful Accent 2" w:uiPriority="51"/>
-    <w:lsdException w:name="Grid Table 7 Colorful Accent 2" w:uiPriority="52"/>
-    <w:lsdException w:name="Grid Table 1 Light Accent 3" w:uiPriority="46"/>
-    <w:lsdException w:name="Grid Table 2 Accent 3" w:uiPriority="47"/>
-    <w:lsdException w:name="Grid Table 3 Accent 3" w:uiPriority="48"/>
-    <w:lsdException w:name="Grid Table 4 Accent 3" w:uiPriority="49"/>
-    <w:lsdException w:name="Grid Table 5 Dark Accent 3" w:uiPriority="50"/>
-    <w:lsdException w:name="Grid Table 6 Colorful Accent 3" w:uiPriority="51"/>
-    <w:lsdException w:name="Grid Table 7 Colorful Accent 3" w:uiPriority="52"/>
-    <w:lsdException w:name="Grid Table 1 Light Accent 4" w:uiPriority="46"/>
-    <w:lsdException w:name="Grid Table 2 Accent 4" w:uiPriority="47"/>
-    <w:lsdException w:name="Grid Table 3 Accent 4" w:uiPriority="48"/>
-    <w:lsdException w:name="Grid Table 4 Accent 4" w:uiPriority="49"/>
-    <w:lsdException w:name="Grid Table 5 Dark Accent 4" w:uiPriority="50"/>
-    <w:lsdException w:name="Grid Table 6 Colorful Accent 4" w:uiPriority="51"/>
-    <w:lsdException w:name="Grid Table 7 Colorful Accent 4" w:uiPriority="52"/>
-    <w:lsdException w:name="Grid Table 1 Light Accent 5" w:uiPriority="46"/>
-    <w:lsdException w:name="Grid Table 2 Accent 5" w:uiPriority="47"/>
-    <w:lsdException w:name="Grid Table 3 Accent 5" w:uiPriority="48"/>
-    <w:lsdException w:name="Grid Table 4 Accent 5" w:uiPriority="49"/>
-    <w:lsdException w:name="Grid Table 5 Dark Accent 5" w:uiPriority="50"/>
-    <w:lsdException w:name="Grid Table 6 Colorful Accent 5" w:uiPriority="51"/>
-    <w:lsdException w:name="Grid Table 7 Colorful Accent 5" w:uiPriority="52"/>
-    <w:lsdException w:name="Grid Table 1 Light Accent 6" w:uiPriority="46"/>
-    <w:lsdException w:name="Grid Table 2 Accent 6" w:uiPriority="47"/>
-    <w:lsdException w:name="Grid Table 3 Accent 6" w:uiPriority="48"/>
-    <w:lsdException w:name="Grid Table 4 Accent 6" w:uiPriority="49"/>
-    <w:lsdException w:name="Grid Table 5 Dark Accent 6" w:uiPriority="50"/>
-    <w:lsdException w:name="Grid Table 6 Colorful Accent 6" w:uiPriority="51"/>
-    <w:lsdException w:name="Grid Table 7 Colorful Accent 6" w:uiPriority="52"/>
-    <w:lsdException w:name="List Table 1 Light" w:uiPriority="46"/>
-    <w:lsdException w:name="List Table 2" w:uiPriority="47"/>
-    <w:lsdException w:name="List Table 3" w:uiPriority="48"/>
-    <w:lsdException w:name="List Table 4" w:uiPriority="49"/>
-    <w:lsdException w:name="List Table 5 Dark" w:uiPriority="50"/>
-    <w:lsdException w:name="List Table 6 Colorful" w:uiPriority="51"/>
-    <w:lsdException w:name="List Table 7 Colorful" w:uiPriority="52"/>
-    <w:lsdException w:name="List Table 1 Light Accent 1" w:uiPriority="46"/>
-    <w:lsdException w:name="List Table 2 Accent 1" w:uiPriority="47"/>
-    <w:lsdException w:name="List Table 3 Accent 1" w:uiPriority="48"/>
-    <w:lsdException w:name="List Table 4 Accent 1" w:uiPriority="49"/>
-    <w:lsdException w:name="List Table 5 Dark Accent 1" w:uiPriority="50"/>
-    <w:lsdException w:name="List Table 6 Colorful Accent 1" w:uiPriority="51"/>
-    <w:lsdException w:name="List Table 7 Colorful Accent 1" w:uiPriority="52"/>
-    <w:lsdException w:name="List Table 1 Light Accent 2" w:uiPriority="46"/>
-    <w:lsdException w:name="List Table 2 Accent 2" w:uiPriority="47"/>
-    <w:lsdException w:name="List Table 3 Accent 2" w:uiPriority="48"/>
-    <w:lsdException w:name="List Table 4 Accent 2" w:uiPriority="49"/>
-    <w:lsdException w:name="List Table 5 Dark Accent 2" w:uiPriority="50"/>
-    <w:lsdException w:name="List Table 6 Colorful Accent 2" w:uiPriority="51"/>
-    <w:lsdException w:name="List Table 7 Colorful Accent 2" w:uiPriority="52"/>
-    <w:lsdException w:name="List Table 1 Light Accent 3" w:uiPriority="46"/>
-    <w:lsdException w:name="List Table 2 Accent 3" w:uiPriority="47"/>
-    <w:lsdException w:name="List Table 3 Accent 3" w:uiPriority="48"/>
-    <w:lsdException w:name="List Table 4 Accent 3" w:uiPriority="49"/>
-    <w:lsdException w:name="List Table 5 Dark Accent 3" w:uiPriority="50"/>
-    <w:lsdException w:name="List Table 6 Colorful Accent 3" w:uiPriority="51"/>
-    <w:lsdException w:name="List Table 7 Colorful Accent 3" w:uiPriority="52"/>
-    <w:lsdException w:name="List Table 1 Light Accent 4" w:uiPriority="46"/>
-    <w:lsdException w:name="List Table 2 Accent 4" w:uiPriority="47"/>
-    <w:lsdException w:name="List Table 3 Accent 4" w:uiPriority="48"/>
-    <w:lsdException w:name="List Table 4 Accent 4" w:uiPriority="49"/>
-    <w:lsdException w:name="List Table 5 Dark Accent 4" w:uiPriority="50"/>
-    <w:lsdException w:name="List Table 6 Colorful Accent 4" w:uiPriority="51"/>
-    <w:lsdException w:name="List Table 7 Colorful Accent 4" w:uiPriority="52"/>
-    <w:lsdException w:name="List Table 1 Light Accent 5" w:uiPriority="46"/>
-    <w:lsdException w:name="List Table 2 Accent 5" w:uiPriority="47"/>
-    <w:lsdException w:name="List Table 3 Accent 5" w:uiPriority="48"/>
-    <w:lsdException w:name="List Table 4 Accent 5" w:uiPriority="49"/>
-    <w:lsdException w:name="List Table 5 Dark Accent 5" w:uiPriority="50"/>
-    <w:lsdException w:name="List Table 6 Colorful Accent 5" w:uiPriority="51"/>
-    <w:lsdException w:name="List Table 7 Colorful Accent 5" w:uiPriority="52"/>
-    <w:lsdException w:name="List Table 1 Light Accent 6" w:uiPriority="46"/>
-    <w:lsdException w:name="List Table 2 Accent 6" w:uiPriority="47"/>
-    <w:lsdException w:name="List Table 3 Accent 6" w:uiPriority="48"/>
-    <w:lsdException w:name="List Table 4 Accent 6" w:uiPriority="49"/>
-    <w:lsdException w:name="List Table 5 Dark Accent 6" w:uiPriority="50"/>
-    <w:lsdException w:name="List Table 6 Colorful Accent 6" w:uiPriority="51"/>
-    <w:lsdException w:name="List Table 7 Colorful Accent 6" w:uiPriority="52"/>
+  <w:latentStyles w:defLockedState="0" w:defUIPriority="99" w:defSemiHidden="1" w:defUnhideWhenUsed="1" w:defQFormat="0" w:count="267">
+    <w:lsdException w:name="Normal" w:semiHidden="0" w:uiPriority="0" w:unhideWhenUsed="0" w:qFormat="1"/>
+    <w:lsdException w:name="heading 1" w:semiHidden="0" w:uiPriority="9" w:unhideWhenUsed="0" w:qFormat="1"/>
+    <w:lsdException w:name="heading 2" w:uiPriority="9" w:qFormat="1"/>
+    <w:lsdException w:name="heading 3" w:uiPriority="9" w:qFormat="1"/>
+    <w:lsdException w:name="heading 4" w:uiPriority="9" w:qFormat="1"/>
+    <w:lsdException w:name="heading 5" w:uiPriority="9" w:qFormat="1"/>
+    <w:lsdException w:name="heading 6" w:uiPriority="9" w:qFormat="1"/>
+    <w:lsdException w:name="heading 7" w:uiPriority="9" w:qFormat="1"/>
+    <w:lsdException w:name="heading 8" w:uiPriority="9" w:qFormat="1"/>
+    <w:lsdException w:name="heading 9" w:uiPriority="9" w:qFormat="1"/>
+    <w:lsdException w:name="toc 1" w:uiPriority="39"/>
+    <w:lsdException w:name="toc 2" w:uiPriority="39"/>
+    <w:lsdException w:name="toc 3" w:uiPriority="39"/>
+    <w:lsdException w:name="toc 4" w:uiPriority="39"/>
+    <w:lsdException w:name="toc 5" w:uiPriority="39"/>
+    <w:lsdException w:name="toc 6" w:uiPriority="39"/>
+    <w:lsdException w:name="toc 7" w:uiPriority="39"/>
+    <w:lsdException w:name="toc 8" w:uiPriority="39"/>
+    <w:lsdException w:name="toc 9" w:uiPriority="39"/>
+    <w:lsdException w:name="caption" w:uiPriority="35" w:qFormat="1"/>
+    <w:lsdException w:name="Title" w:semiHidden="0" w:uiPriority="10" w:unhideWhenUsed="0" w:qFormat="1"/>
+    <w:lsdException w:name="Default Paragraph Font" w:uiPriority="1"/>
+    <w:lsdException w:name="Subtitle" w:semiHidden="0" w:uiPriority="11" w:unhideWhenUsed="0" w:qFormat="1"/>
+    <w:lsdException w:name="Strong" w:semiHidden="0" w:uiPriority="22" w:unhideWhenUsed="0" w:qFormat="1"/>
+    <w:lsdException w:name="Emphasis" w:semiHidden="0" w:uiPriority="20" w:unhideWhenUsed="0" w:qFormat="1"/>
+    <w:lsdException w:name="Table Grid" w:semiHidden="0" w:uiPriority="59" w:unhideWhenUsed="0"/>
+    <w:lsdException w:name="Placeholder Text" w:unhideWhenUsed="0"/>
+    <w:lsdException w:name="No Spacing" w:semiHidden="0" w:uiPriority="1" w:unhideWhenUsed="0" w:qFormat="1"/>
+    <w:lsdException w:name="Light Shading" w:semiHidden="0" w:uiPriority="60" w:unhideWhenUsed="0"/>
+    <w:lsdException w:name="Light List" w:semiHidden="0" w:uiPriority="61" w:unhideWhenUsed="0"/>
+    <w:lsdException w:name="Light Grid" w:semiHidden="0" w:uiPriority="62" w:unhideWhenUsed="0"/>
+    <w:lsdException w:name="Medium Shading 1" w:semiHidden="0" w:uiPriority="63" w:unhideWhenUsed="0"/>
+    <w:lsdException w:name="Medium Shading 2" w:semiHidden="0" w:uiPriority="64" w:unhideWhenUsed="0"/>
+    <w:lsdException w:name="Medium List 1" w:semiHidden="0" w:uiPriority="65" w:unhideWhenUsed="0"/>
+    <w:lsdException w:name="Medium List 2" w:semiHidden="0" w:uiPriority="66" w:unhideWhenUsed="0"/>
+    <w:lsdException w:name="Medium Grid 1" w:semiHidden="0" w:uiPriority="67" w:unhideWhenUsed="0"/>
+    <w:lsdException w:name="Medium Grid 2" w:semiHidden="0" w:uiPriority="68" w:unhideWhenUsed="0"/>
+    <w:lsdException w:name="Medium Grid 3" w:semiHidden="0" w:uiPriority="69" w:unhideWhenUsed="0"/>
+    <w:lsdException w:name="Dark List" w:semiHidden="0" w:uiPriority="70" w:unhideWhenUsed="0"/>
+    <w:lsdException w:name="Colorful Shading" w:semiHidden="0" w:uiPriority="71" w:unhideWhenUsed="0"/>
+    <w:lsdException w:name="Colorful List" w:semiHidden="0" w:uiPriority="72" w:unhideWhenUsed="0"/>
+    <w:lsdException w:name="Colorful Grid" w:semiHidden="0" w:uiPriority="73" w:unhideWhenUsed="0"/>
+    <w:lsdException w:name="Light Shading Accent 1" w:semiHidden="0" w:uiPriority="60" w:unhideWhenUsed="0"/>
+    <w:lsdException w:name="Light List Accent 1" w:semiHidden="0" w:uiPriority="61" w:unhideWhenUsed="0"/>
+    <w:lsdException w:name="Light Grid Accent 1" w:semiHidden="0" w:uiPriority="62" w:unhideWhenUsed="0"/>
+    <w:lsdException w:name="Medium Shading 1 Accent 1" w:semiHidden="0" w:uiPriority="63" w:unhideWhenUsed="0"/>
+    <w:lsdException w:name="Medium Shading 2 Accent 1" w:semiHidden="0" w:uiPriority="64" w:unhideWhenUsed="0"/>
+    <w:lsdException w:name="Medium List 1 Accent 1" w:semiHidden="0" w:uiPriority="65" w:unhideWhenUsed="0"/>
+    <w:lsdException w:name="Revision" w:unhideWhenUsed="0"/>
+    <w:lsdException w:name="List Paragraph" w:semiHidden="0" w:uiPriority="34" w:unhideWhenUsed="0" w:qFormat="1"/>
+    <w:lsdException w:name="Quote" w:semiHidden="0" w:uiPriority="29" w:unhideWhenUsed="0" w:qFormat="1"/>
+    <w:lsdException w:name="Intense Quote" w:semiHidden="0" w:uiPriority="30" w:unhideWhenUsed="0" w:qFormat="1"/>
+    <w:lsdException w:name="Medium List 2 Accent 1" w:semiHidden="0" w:uiPriority="66" w:unhideWhenUsed="0"/>
+    <w:lsdException w:name="Medium Grid 1 Accent 1" w:semiHidden="0" w:uiPriority="67" w:unhideWhenUsed="0"/>
+    <w:lsdException w:name="Medium Grid 2 Accent 1" w:semiHidden="0" w:uiPriority="68" w:unhideWhenUsed="0"/>
+    <w:lsdException w:name="Medium Grid 3 Accent 1" w:semiHidden="0" w:uiPriority="69" w:unhideWhenUsed="0"/>
+    <w:lsdException w:name="Dark List Accent 1" w:semiHidden="0" w:uiPriority="70" w:unhideWhenUsed="0"/>
+    <w:lsdException w:name="Colorful Shading Accent 1" w:semiHidden="0" w:uiPriority="71" w:unhideWhenUsed="0"/>
+    <w:lsdException w:name="Colorful List Accent 1" w:semiHidden="0" w:uiPriority="72" w:unhideWhenUsed="0"/>
+    <w:lsdException w:name="Colorful Grid Accent 1" w:semiHidden="0" w:uiPriority="73" w:unhideWhenUsed="0"/>
+    <w:lsdException w:name="Light Shading Accent 2" w:semiHidden="0" w:uiPriority="60" w:unhideWhenUsed="0"/>
+    <w:lsdException w:name="Light List Accent 2" w:semiHidden="0" w:uiPriority="61" w:unhideWhenUsed="0"/>
+    <w:lsdException w:name="Light Grid Accent 2" w:semiHidden="0" w:uiPriority="62" w:unhideWhenUsed="0"/>
+    <w:lsdException w:name="Medium Shading 1 Accent 2" w:semiHidden="0" w:uiPriority="63" w:unhideWhenUsed="0"/>
+    <w:lsdException w:name="Medium Shading 2 Accent 2" w:semiHidden="0" w:uiPriority="64" w:unhideWhenUsed="0"/>
+    <w:lsdException w:name="Medium List 1 Accent 2" w:semiHidden="0" w:uiPriority="65" w:unhideWhenUsed="0"/>
+    <w:lsdException w:name="Medium List 2 Accent 2" w:semiHidden="0" w:uiPriority="66" w:unhideWhenUsed="0"/>
+    <w:lsdException w:name="Medium Grid 1 Accent 2" w:semiHidden="0" w:uiPriority="67" w:unhideWhenUsed="0"/>
+    <w:lsdException w:name="Medium Grid 2 Accent 2" w:semiHidden="0" w:uiPriority="68" w:unhideWhenUsed="0"/>
+    <w:lsdException w:name="Medium Grid 3 Accent 2" w:semiHidden="0" w:uiPriority="69" w:unhideWhenUsed="0"/>
+    <w:lsdException w:name="Dark List Accent 2" w:semiHidden="0" w:uiPriority="70" w:unhideWhenUsed="0"/>
+    <w:lsdException w:name="Colorful Shading Accent 2" w:semiHidden="0" w:uiPriority="71" w:unhideWhenUsed="0"/>
+    <w:lsdException w:name="Colorful List Accent 2" w:semiHidden="0" w:uiPriority="72" w:unhideWhenUsed="0"/>
+    <w:lsdException w:name="Colorful Grid Accent 2" w:semiHidden="0" w:uiPriority="73" w:unhideWhenUsed="0"/>
+    <w:lsdException w:name="Light Shading Accent 3" w:semiHidden="0" w:uiPriority="60" w:unhideWhenUsed="0"/>
+    <w:lsdException w:name="Light List Accent 3" w:semiHidden="0" w:uiPriority="61" w:unhideWhenUsed="0"/>
+    <w:lsdException w:name="Light Grid Accent 3" w:semiHidden="0" w:uiPriority="62" w:unhideWhenUsed="0"/>
+    <w:lsdException w:name="Medium Shading 1 Accent 3" w:semiHidden="0" w:uiPriority="63" w:unhideWhenUsed="0"/>
+    <w:lsdException w:name="Medium Shading 2 Accent 3" w:semiHidden="0" w:uiPriority="64" w:unhideWhenUsed="0"/>
+    <w:lsdException w:name="Medium List 1 Accent 3" w:semiHidden="0" w:uiPriority="65" w:unhideWhenUsed="0"/>
+    <w:lsdException w:name="Medium List 2 Accent 3" w:semiHidden="0" w:uiPriority="66" w:unhideWhenUsed="0"/>
+    <w:lsdException w:name="Medium Grid 1 Accent 3" w:semiHidden="0" w:uiPriority="67" w:unhideWhenUsed="0"/>
+    <w:lsdException w:name="Medium Grid 2 Accent 3" w:semiHidden="0" w:uiPriority="68" w:unhideWhenUsed="0"/>
+    <w:lsdException w:name="Medium Grid 3 Accent 3" w:semiHidden="0" w:uiPriority="69" w:unhideWhenUsed="0"/>
+    <w:lsdException w:name="Dark List Accent 3" w:semiHidden="0" w:uiPriority="70" w:unhideWhenUsed="0"/>
+    <w:lsdException w:name="Colorful Shading Accent 3" w:semiHidden="0" w:uiPriority="71" w:unhideWhenUsed="0"/>
+    <w:lsdException w:name="Colorful List Accent 3" w:semiHidden="0" w:uiPriority="72" w:unhideWhenUsed="0"/>
+    <w:lsdException w:name="Colorful Grid Accent 3" w:semiHidden="0" w:uiPriority="73" w:unhideWhenUsed="0"/>
+    <w:lsdException w:name="Light Shading Accent 4" w:semiHidden="0" w:uiPriority="60" w:unhideWhenUsed="0"/>
+    <w:lsdException w:name="Light List Accent 4" w:semiHidden="0" w:uiPriority="61" w:unhideWhenUsed="0"/>
+    <w:lsdException w:name="Light Grid Accent 4" w:semiHidden="0" w:uiPriority="62" w:unhideWhenUsed="0"/>
+    <w:lsdException w:name="Medium Shading 1 Accent 4" w:semiHidden="0" w:uiPriority="63" w:unhideWhenUsed="0"/>
+    <w:lsdException w:name="Medium Shading 2 Accent 4" w:semiHidden="0" w:uiPriority="64" w:unhideWhenUsed="0"/>
+    <w:lsdException w:name="Medium List 1 Accent 4" w:semiHidden="0" w:uiPriority="65" w:unhideWhenUsed="0"/>
+    <w:lsdException w:name="Medium List 2 Accent 4" w:semiHidden="0" w:uiPriority="66" w:unhideWhenUsed="0"/>
+    <w:lsdException w:name="Medium Grid 1 Accent 4" w:semiHidden="0" w:uiPriority="67" w:unhideWhenUsed="0"/>
+    <w:lsdException w:name="Medium Grid 2 Accent 4" w:semiHidden="0" w:uiPriority="68" w:unhideWhenUsed="0"/>
+    <w:lsdException w:name="Medium Grid 3 Accent 4" w:semiHidden="0" w:uiPriority="69" w:unhideWhenUsed="0"/>
+    <w:lsdException w:name="Dark List Accent 4" w:semiHidden="0" w:uiPriority="70" w:unhideWhenUsed="0"/>
+    <w:lsdException w:name="Colorful Shading Accent 4" w:semiHidden="0" w:uiPriority="71" w:unhideWhenUsed="0"/>
+    <w:lsdException w:name="Colorful List Accent 4" w:semiHidden="0" w:uiPriority="72" w:unhideWhenUsed="0"/>
+    <w:lsdException w:name="Colorful Grid Accent 4" w:semiHidden="0" w:uiPriority="73" w:unhideWhenUsed="0"/>
+    <w:lsdException w:name="Light Shading Accent 5" w:semiHidden="0" w:uiPriority="60" w:unhideWhenUsed="0"/>
+    <w:lsdException w:name="Light List Accent 5" w:semiHidden="0" w:uiPriority="61" w:unhideWhenUsed="0"/>
+    <w:lsdException w:name="Light Grid Accent 5" w:semiHidden="0" w:uiPriority="62" w:unhideWhenUsed="0"/>
+    <w:lsdException w:name="Medium Shading 1 Accent 5" w:semiHidden="0" w:uiPriority="63" w:unhideWhenUsed="0"/>
+    <w:lsdException w:name="Medium Shading 2 Accent 5" w:semiHidden="0" w:uiPriority="64" w:unhideWhenUsed="0"/>
+    <w:lsdException w:name="Medium List 1 Accent 5" w:semiHidden="0" w:uiPriority="65" w:unhideWhenUsed="0"/>
+    <w:lsdException w:name="Medium List 2 Accent 5" w:semiHidden="0" w:uiPriority="66" w:unhideWhenUsed="0"/>
+    <w:lsdException w:name="Medium Grid 1 Accent 5" w:semiHidden="0" w:uiPriority="67" w:unhideWhenUsed="0"/>
+    <w:lsdException w:name="Medium Grid 2 Accent 5" w:semiHidden="0" w:uiPriority="68" w:unhideWhenUsed="0"/>
+    <w:lsdException w:name="Medium Grid 3 Accent 5" w:semiHidden="0" w:uiPriority="69" w:unhideWhenUsed="0"/>
+    <w:lsdException w:name="Dark List Accent 5" w:semiHidden="0" w:uiPriority="70" w:unhideWhenUsed="0"/>
+    <w:lsdException w:name="Colorful Shading Accent 5" w:semiHidden="0" w:uiPriority="71" w:unhideWhenUsed="0"/>
+    <w:lsdException w:name="Colorful List Accent 5" w:semiHidden="0" w:uiPriority="72" w:unhideWhenUsed="0"/>
+    <w:lsdException w:name="Colorful Grid Accent 5" w:semiHidden="0" w:uiPriority="73" w:unhideWhenUsed="0"/>
+    <w:lsdException w:name="Light Shading Accent 6" w:semiHidden="0" w:uiPriority="60" w:unhideWhenUsed="0"/>
+    <w:lsdException w:name="Light List Accent 6" w:semiHidden="0" w:uiPriority="61" w:unhideWhenUsed="0"/>
+    <w:lsdException w:name="Light Grid Accent 6" w:semiHidden="0" w:uiPriority="62" w:unhideWhenUsed="0"/>
+    <w:lsdException w:name="Medium Shading 1 Accent 6" w:semiHidden="0" w:uiPriority="63" w:unhideWhenUsed="0"/>
+    <w:lsdException w:name="Medium Shading 2 Accent 6" w:semiHidden="0" w:uiPriority="64" w:unhideWhenUsed="0"/>
+    <w:lsdException w:name="Medium List 1 Accent 6" w:semiHidden="0" w:uiPriority="65" w:unhideWhenUsed="0"/>
+    <w:lsdException w:name="Medium List 2 Accent 6" w:semiHidden="0" w:uiPriority="66" w:unhideWhenUsed="0"/>
+    <w:lsdException w:name="Medium Grid 1 Accent 6" w:semiHidden="0" w:uiPriority="67" w:unhideWhenUsed="0"/>
+    <w:lsdException w:name="Medium Grid 2 Accent 6" w:semiHidden="0" w:uiPriority="68" w:unhideWhenUsed="0"/>
+    <w:lsdException w:name="Medium Grid 3 Accent 6" w:semiHidden="0" w:uiPriority="69" w:unhideWhenUsed="0"/>
+    <w:lsdException w:name="Dark List Accent 6" w:semiHidden="0" w:uiPriority="70" w:unhideWhenUsed="0"/>
+    <w:lsdException w:name="Colorful Shading Accent 6" w:semiHidden="0" w:uiPriority="71" w:unhideWhenUsed="0"/>
+    <w:lsdException w:name="Colorful List Accent 6" w:semiHidden="0" w:uiPriority="72" w:unhideWhenUsed="0"/>
+    <w:lsdException w:name="Colorful Grid Accent 6" w:semiHidden="0" w:uiPriority="73" w:unhideWhenUsed="0"/>
+    <w:lsdException w:name="Subtle Emphasis" w:semiHidden="0" w:uiPriority="19" w:unhideWhenUsed="0" w:qFormat="1"/>
+    <w:lsdException w:name="Intense Emphasis" w:semiHidden="0" w:uiPriority="21" w:unhideWhenUsed="0" w:qFormat="1"/>
+    <w:lsdException w:name="Subtle Reference" w:semiHidden="0" w:uiPriority="31" w:unhideWhenUsed="0" w:qFormat="1"/>
+    <w:lsdException w:name="Intense Reference" w:semiHidden="0" w:uiPriority="32" w:unhideWhenUsed="0" w:qFormat="1"/>
+    <w:lsdException w:name="Book Title" w:semiHidden="0" w:uiPriority="33" w:unhideWhenUsed="0" w:qFormat="1"/>
+    <w:lsdException w:name="Bibliography" w:uiPriority="37"/>
+    <w:lsdException w:name="TOC Heading" w:uiPriority="39" w:qFormat="1"/>
+  </w:latentStyles>
+  <w:style w:type="paragraph" w:default="1" w:styleId="Normal">
+    <w:name w:val="Normal"/>
+    <w:qFormat/>
+    <w:rsid w:val="004A0824"/>
+    <w:pPr>
+      <w:spacing w:after="80"/>
+    </w:pPr>
+  </w:style>
+  <w:style w:type="paragraph" w:styleId="Heading1">
+    <w:name w:val="heading 1"/>
+    <w:basedOn w:val="Normal"/>
+    <w:next w:val="Normal"/>
+    <w:link w:val="Heading1Char"/>
+    <w:uiPriority w:val="9"/>
+    <w:qFormat/>
+    <w:rsid w:val="004A0824"/>
+    <w:pPr>
+      <w:keepNext/>
+      <w:keepLines/>
+      <w:spacing w:before="240" w:after="0"/>
+      <w:outlineLvl w:val="0"/>
+    </w:pPr>
+    <w:rPr>
+      <w:rFonts w:asciiTheme="majorHAnsi" w:eastAsiaTheme="majorEastAsia" w:hAnsiTheme="majorHAnsi" w:cstheme="majorBidi"/>
+      <w:color w:val="365F91" w:themeColor="accent1" w:themeShade="BF"/>
+      <w:sz w:val="32"/>
+      <w:szCs w:val="32"/>
+    </w:rPr>
+  </w:style>
+  <w:style w:type="paragraph" w:styleId="Heading2">
+    <w:name w:val="heading 2"/>
+    <w:basedOn w:val="Normal"/>
+    <w:next w:val="Normal"/>
+    <w:link w:val="Heading2Char"/>
+    <w:uiPriority w:val="9"/>
+    <w:unhideWhenUsed/>
+    <w:qFormat/>
+    <w:rsid w:val="004A0824"/>
+    <w:pPr>
+      <w:keepNext/>
+      <w:keepLines/>
+      <w:spacing w:before="40" w:after="0"/>
+      <w:outlineLvl w:val="1"/>
+    </w:pPr>
+    <w:rPr>
+      <w:rFonts w:asciiTheme="majorHAnsi" w:eastAsiaTheme="majorEastAsia" w:hAnsiTheme="majorHAnsi" w:cstheme="majorBidi"/>
+      <w:color w:val="365F91" w:themeColor="accent1" w:themeShade="BF"/>
+      <w:sz w:val="26"/>
+      <w:szCs w:val="26"/>
+    </w:rPr>
+  </w:style>
+  <w:style w:type="paragraph" w:styleId="Heading3">
+    <w:name w:val="heading 3"/>
+    <w:basedOn w:val="Normal"/>
+    <w:next w:val="Normal"/>
+    <w:link w:val="Heading3Char"/>
+    <w:uiPriority w:val="9"/>
+    <w:unhideWhenUsed/>
+    <w:qFormat/>
+    <w:rsid w:val="004A0824"/>
+    <w:pPr>
+      <w:keepNext/>
+      <w:keepLines/>
+      <w:spacing w:before="40" w:after="0"/>
+      <w:outlineLvl w:val="2"/>
+    </w:pPr>
+    <w:rPr>
+      <w:rFonts w:asciiTheme="majorHAnsi" w:eastAsiaTheme="majorEastAsia" w:hAnsiTheme="majorHAnsi" w:cstheme="majorBidi"/>
+      <w:color w:val="243F60" w:themeColor="accent1" w:themeShade="7F"/>
+      <w:sz w:val="24"/>
+      <w:szCs w:val="24"/>
+    </w:rPr>
+  </w:style>
+  <w:style w:type="paragraph" w:styleId="Heading4">
+    <w:name w:val="heading 4"/>
+    <w:basedOn w:val="Normal"/>
+    <w:next w:val="Normal"/>
+    <w:link w:val="Heading4Char"/>
+    <w:uiPriority w:val="9"/>
+    <w:unhideWhenUsed/>
+    <w:qFormat/>
+    <w:rsid w:val="004A0824"/>
+    <w:pPr>
+      <w:keepNext/>
+      <w:keepLines/>
+      <w:spacing w:before="40" w:after="0"/>
+      <w:outlineLvl w:val="3"/>
+    </w:pPr>
+    <w:rPr>
+      <w:rFonts w:asciiTheme="majorHAnsi" w:eastAsiaTheme="majorEastAsia" w:hAnsiTheme="majorHAnsi" w:cstheme="majorBidi"/>
+      <w:i/>
+      <w:iCs/>
+      <w:color w:val="365F91" w:themeColor="accent1" w:themeShade="BF"/>
+    </w:rPr>
+  </w:style>
+  <w:style w:type="character" w:default="1" w:styleId="DefaultParagraphFont">
+    <w:name w:val="Default Paragraph Font"/>
+    <w:uiPriority w:val="1"/>
+    <w:semiHidden/>
+    <w:unhideWhenUsed/>
+  </w:style>
+  <w:style w:type="table" w:default="1" w:styleId="TableNormal">
+    <w:name w:val="Normal Table"/>
+    <w:uiPriority w:val="99"/>
+    <w:semiHidden/>
+    <w:unhideWhenUsed/>
+    <w:tblPr>
+      <w:tblInd w:w="0" w:type="dxa"/>
+      <w:tblCellMar>
+        <w:top w:w="0" w:type="dxa"/>
+        <w:left w:w="108" w:type="dxa"/>
+        <w:bottom w:w="0" w:type="dxa"/>
+        <w:right w:w="108" w:type="dxa"/>
+      </w:tblCellMar>
+    </w:tblPr>
+  </w:style>
+  <w:style w:type="numbering" w:default="1" w:styleId="NoList">
+    <w:name w:val="No List"/>
+    <w:uiPriority w:val="99"/>
+    <w:semiHidden/>
+    <w:unhideWhenUsed/>
+  </w:style>
+  <w:style w:type="character" w:customStyle="1" w:styleId="Heading1Char">
+    <w:name w:val="Heading 1 Char"/>
+    <w:basedOn w:val="DefaultParagraphFont"/>
+    <w:link w:val="Heading1"/>
+    <w:uiPriority w:val="9"/>
+    <w:rsid w:val="004A0824"/>
+    <w:rPr>
+      <w:rFonts w:asciiTheme="majorHAnsi" w:eastAsiaTheme="majorEastAsia" w:hAnsiTheme="majorHAnsi" w:cstheme="majorBidi"/>
+      <w:color w:val="365F91" w:themeColor="accent1" w:themeShade="BF"/>
+      <w:sz w:val="32"/>
+      <w:szCs w:val="32"/>
+    </w:rPr>
+  </w:style>
+  <w:style w:type="character" w:customStyle="1" w:styleId="Heading2Char">
+    <w:name w:val="Heading 2 Char"/>
+    <w:basedOn w:val="DefaultParagraphFont"/>
+    <w:link w:val="Heading2"/>
+    <w:uiPriority w:val="9"/>
+    <w:rsid w:val="004A0824"/>
+    <w:rPr>
+      <w:rFonts w:asciiTheme="majorHAnsi" w:eastAsiaTheme="majorEastAsia" w:hAnsiTheme="majorHAnsi" w:cstheme="majorBidi"/>
+      <w:color w:val="365F91" w:themeColor="accent1" w:themeShade="BF"/>
+      <w:sz w:val="26"/>
+      <w:szCs w:val="26"/>
+    </w:rPr>
+  </w:style>
+  <w:style w:type="character" w:customStyle="1" w:styleId="Heading3Char">
+    <w:name w:val="Heading 3 Char"/>
+    <w:basedOn w:val="DefaultParagraphFont"/>
+    <w:link w:val="Heading3"/>
+    <w:uiPriority w:val="9"/>
+    <w:rsid w:val="004A0824"/>
+    <w:rPr>
+      <w:rFonts w:asciiTheme="majorHAnsi" w:eastAsiaTheme="majorEastAsia" w:hAnsiTheme="majorHAnsi" w:cstheme="majorBidi"/>
+      <w:color w:val="243F60" w:themeColor="accent1" w:themeShade="7F"/>
+      <w:sz w:val="24"/>
+      <w:szCs w:val="24"/>
+    </w:rPr>
+  </w:style>
+  <w:style w:type="character" w:customStyle="1" w:styleId="Heading4Char">
+    <w:name w:val="Heading 4 Char"/>
+    <w:basedOn w:val="DefaultParagraphFont"/>
+    <w:link w:val="Heading4"/>
+    <w:uiPriority w:val="9"/>
+    <w:rsid w:val="004A0824"/>
+    <w:rPr>
+      <w:rFonts w:asciiTheme="majorHAnsi" w:eastAsiaTheme="majorEastAsia" w:hAnsiTheme="majorHAnsi" w:cstheme="majorBidi"/>
+      <w:i/>
+      <w:iCs/>
+      <w:color w:val="365F91" w:themeColor="accent1" w:themeShade="BF"/>
+    </w:rPr>
+  </w:style>
+  <w:style w:type="paragraph" w:styleId="ListParagraph">
+    <w:name w:val="List Paragraph"/>
+    <w:basedOn w:val="Normal"/>
+    <w:uiPriority w:val="34"/>
+    <w:qFormat/>
+    <w:rsid w:val="004A0824"/>
+    <w:pPr>
+      <w:ind w:left="720"/>
+      <w:contextualSpacing/>
+    </w:pPr>
+  </w:style>
+  <w:style w:type="paragraph" w:styleId="Header">
+    <w:name w:val="header"/>
+    <w:basedOn w:val="Normal"/>
+    <w:link w:val="HeaderChar"/>
+    <w:uiPriority w:val="99"/>
+    <w:unhideWhenUsed/>
+    <w:rsid w:val="004A0824"/>
+    <w:pPr>
+      <w:tabs>
+        <w:tab w:val="center" w:pos="4680"/>
+        <w:tab w:val="right" w:pos="9360"/>
+      </w:tabs>
+      <w:spacing w:after="0" w:line="240" w:lineRule="auto"/>
+    </w:pPr>
+  </w:style>
+  <w:style w:type="character" w:customStyle="1" w:styleId="HeaderChar">
+    <w:name w:val="Header Char"/>
+    <w:basedOn w:val="DefaultParagraphFont"/>
+    <w:link w:val="Header"/>
+    <w:uiPriority w:val="99"/>
+    <w:rsid w:val="004A0824"/>
+  </w:style>
+  <w:style w:type="paragraph" w:styleId="BalloonText">
+    <w:name w:val="Balloon Text"/>
+    <w:basedOn w:val="Normal"/>
+    <w:link w:val="BalloonTextChar"/>
+    <w:uiPriority w:val="99"/>
+    <w:semiHidden/>
+    <w:unhideWhenUsed/>
+    <w:rsid w:val="004A0824"/>
+    <w:pPr>
+      <w:spacing w:after="0" w:line="240" w:lineRule="auto"/>
+    </w:pPr>
+    <w:rPr>
+      <w:rFonts w:ascii="Tahoma" w:hAnsi="Tahoma" w:cs="Tahoma"/>
+      <w:sz w:val="16"/>
+      <w:szCs w:val="16"/>
+    </w:rPr>
+  </w:style>
+  <w:style w:type="character" w:customStyle="1" w:styleId="BalloonTextChar">
+    <w:name w:val="Balloon Text Char"/>
+    <w:basedOn w:val="DefaultParagraphFont"/>
+    <w:link w:val="BalloonText"/>
+    <w:uiPriority w:val="99"/>
+    <w:semiHidden/>
+    <w:rsid w:val="004A0824"/>
+    <w:rPr>
+      <w:rFonts w:ascii="Tahoma" w:hAnsi="Tahoma" w:cs="Tahoma"/>
+      <w:sz w:val="16"/>
+      <w:szCs w:val="16"/>
+    </w:rPr>
+  </w:style>
+  <w:style w:type="paragraph" w:styleId="Footer">
+    <w:name w:val="footer"/>
+    <w:basedOn w:val="Normal"/>
+    <w:link w:val="FooterChar"/>
+    <w:uiPriority w:val="99"/>
+    <w:unhideWhenUsed/>
+    <w:rsid w:val="004A0824"/>
+    <w:pPr>
+      <w:tabs>
+        <w:tab w:val="center" w:pos="4680"/>
+        <w:tab w:val="right" w:pos="9360"/>
+      </w:tabs>
+      <w:spacing w:after="0" w:line="240" w:lineRule="auto"/>
+    </w:pPr>
+  </w:style>
+  <w:style w:type="character" w:customStyle="1" w:styleId="FooterChar">
+    <w:name w:val="Footer Char"/>
+    <w:basedOn w:val="DefaultParagraphFont"/>
+    <w:link w:val="Footer"/>
+    <w:uiPriority w:val="99"/>
+    <w:rsid w:val="004A0824"/>
+  </w:style>
+  <w:style w:type="paragraph" w:customStyle="1" w:styleId="Default">
+    <w:name w:val="Default"/>
+    <w:rsid w:val="004A0824"/>
+    <w:pPr>
+      <w:autoSpaceDE w:val="0"/>
+      <w:autoSpaceDN w:val="0"/>
+      <w:adjustRightInd w:val="0"/>
+      <w:spacing w:line="240" w:lineRule="auto"/>
+    </w:pPr>
+    <w:rPr>
+      <w:rFonts w:ascii="Calibri" w:eastAsiaTheme="minorEastAsia" w:hAnsi="Calibri" w:cs="Calibri"/>
+      <w:color w:val="000000"/>
+      <w:sz w:val="24"/>
+      <w:szCs w:val="24"/>
+      <w:lang w:eastAsia="ja-JP"/>
+    </w:rPr>
+  </w:style>
+  <w:style w:type="table" w:styleId="TableGrid">
+    <w:name w:val="Table Grid"/>
+    <w:basedOn w:val="TableNormal"/>
+    <w:uiPriority w:val="59"/>
+    <w:rsid w:val="004A0824"/>
+    <w:pPr>
+      <w:spacing w:line="240" w:lineRule="auto"/>
+    </w:pPr>
+    <w:rPr>
+      <w:rFonts w:eastAsiaTheme="minorEastAsia"/>
+      <w:lang w:eastAsia="ja-JP"/>
+    </w:rPr>
+    <w:tblPr>
+      <w:tblBorders>
+        <w:top w:val="single" w:sz="4" w:space="0" w:color="auto"/>
+        <w:left w:val="single" w:sz="4" w:space="0" w:color="auto"/>
+        <w:bottom w:val="single" w:sz="4" w:space="0" w:color="auto"/>
+        <w:right w:val="single" w:sz="4" w:space="0" w:color="auto"/>
+        <w:insideH w:val="single" w:sz="4" w:space="0" w:color="auto"/>
+        <w:insideV w:val="single" w:sz="4" w:space="0" w:color="auto"/>
+      </w:tblBorders>
+    </w:tblPr>
+  </w:style>
+  <w:style w:type="table" w:styleId="LightShading">
+    <w:name w:val="Light Shading"/>
+    <w:basedOn w:val="TableNormal"/>
+    <w:uiPriority w:val="60"/>
+    <w:rsid w:val="00C44944"/>
+    <w:pPr>
+      <w:spacing w:line="240" w:lineRule="auto"/>
+    </w:pPr>
+    <w:rPr>
+      <w:color w:val="000000" w:themeColor="text1" w:themeShade="BF"/>
+    </w:rPr>
+    <w:tblPr>
+      <w:tblStyleRowBandSize w:val="1"/>
+      <w:tblStyleColBandSize w:val="1"/>
+      <w:tblBorders>
+        <w:top w:val="single" w:sz="8" w:space="0" w:color="000000" w:themeColor="text1"/>
+        <w:bottom w:val="single" w:sz="8" w:space="0" w:color="000000" w:themeColor="text1"/>
+      </w:tblBorders>
+    </w:tblPr>
+    <w:tblStylePr w:type="firstRow">
+      <w:pPr>
+        <w:spacing w:before="0" w:after="0" w:line="240" w:lineRule="auto"/>
+      </w:pPr>
+      <w:rPr>
+        <w:b/>
+        <w:bCs/>
+      </w:rPr>
+      <w:tblPr/>
+      <w:tcPr>
+        <w:tcBorders>
+          <w:top w:val="single" w:sz="8" w:space="0" w:color="000000" w:themeColor="text1"/>
+          <w:left w:val="nil"/>
+          <w:bottom w:val="single" w:sz="8" w:space="0" w:color="000000" w:themeColor="text1"/>
+          <w:right w:val="nil"/>
+          <w:insideH w:val="nil"/>
+          <w:insideV w:val="nil"/>
+        </w:tcBorders>
+      </w:tcPr>
+    </w:tblStylePr>
+    <w:tblStylePr w:type="lastRow">
+      <w:pPr>
+        <w:spacing w:before="0" w:after="0" w:line="240" w:lineRule="auto"/>
+      </w:pPr>
+      <w:rPr>
+        <w:b/>
+        <w:bCs/>
+      </w:rPr>
+      <w:tblPr/>
+      <w:tcPr>
+        <w:tcBorders>
+          <w:top w:val="single" w:sz="8" w:space="0" w:color="000000" w:themeColor="text1"/>
+          <w:left w:val="nil"/>
+          <w:bottom w:val="single" w:sz="8" w:space="0" w:color="000000" w:themeColor="text1"/>
+          <w:right w:val="nil"/>
+          <w:insideH w:val="nil"/>
+          <w:insideV w:val="nil"/>
+        </w:tcBorders>
+      </w:tcPr>
+    </w:tblStylePr>
+    <w:tblStylePr w:type="firstCol">
+      <w:rPr>
+        <w:b/>
+        <w:bCs/>
+      </w:rPr>
+    </w:tblStylePr>
+    <w:tblStylePr w:type="lastCol">
+      <w:rPr>
+        <w:b/>
+        <w:bCs/>
+      </w:rPr>
+    </w:tblStylePr>
+    <w:tblStylePr w:type="band1Vert">
+      <w:tblPr/>
+      <w:tcPr>
+        <w:tcBorders>
+          <w:left w:val="nil"/>
+          <w:right w:val="nil"/>
+          <w:insideH w:val="nil"/>
+          <w:insideV w:val="nil"/>
+        </w:tcBorders>
+        <w:shd w:val="clear" w:color="auto" w:fill="C0C0C0" w:themeFill="text1" w:themeFillTint="3F"/>
+      </w:tcPr>
+    </w:tblStylePr>
+    <w:tblStylePr w:type="band1Horz">
+      <w:tblPr/>
+      <w:tcPr>
+        <w:tcBorders>
+          <w:left w:val="nil"/>
+          <w:right w:val="nil"/>
+          <w:insideH w:val="nil"/>
+          <w:insideV w:val="nil"/>
+        </w:tcBorders>
+        <w:shd w:val="clear" w:color="auto" w:fill="C0C0C0" w:themeFill="text1" w:themeFillTint="3F"/>
+      </w:tcPr>
+    </w:tblStylePr>
+  </w:style>
+  <w:style w:type="table" w:styleId="MediumShading2-Accent1">
+    <w:name w:val="Medium Shading 2 Accent 1"/>
+    <w:basedOn w:val="TableNormal"/>
+    <w:uiPriority w:val="64"/>
+    <w:rsid w:val="00B41826"/>
+    <w:pPr>
+      <w:spacing w:line="240" w:lineRule="auto"/>
+    </w:pPr>
+    <w:tblPr>
+      <w:tblStyleRowBandSize w:val="1"/>
+      <w:tblStyleColBandSize w:val="1"/>
+      <w:tblBorders>
+        <w:top w:val="single" w:sz="18" w:space="0" w:color="auto"/>
+        <w:bottom w:val="single" w:sz="18" w:space="0" w:color="auto"/>
+      </w:tblBorders>
+    </w:tblPr>
+    <w:tblStylePr w:type="firstRow">
+      <w:pPr>
+        <w:spacing w:before="0" w:after="0" w:line="240" w:lineRule="auto"/>
+      </w:pPr>
+      <w:rPr>
+        <w:b/>
+        <w:bCs/>
+        <w:color w:val="FFFFFF" w:themeColor="background1"/>
+      </w:rPr>
+      <w:tblPr/>
+      <w:tcPr>
+        <w:tcBorders>
+          <w:top w:val="single" w:sz="18" w:space="0" w:color="auto"/>
+          <w:left w:val="nil"/>
+          <w:bottom w:val="single" w:sz="18" w:space="0" w:color="auto"/>
+          <w:right w:val="nil"/>
+          <w:insideH w:val="nil"/>
+          <w:insideV w:val="nil"/>
+        </w:tcBorders>
+        <w:shd w:val="clear" w:color="auto" w:fill="4F81BD" w:themeFill="accent1"/>
+      </w:tcPr>
+    </w:tblStylePr>
+    <w:tblStylePr w:type="lastRow">
+      <w:pPr>
+        <w:spacing w:before="0" w:after="0" w:line="240" w:lineRule="auto"/>
+      </w:pPr>
+      <w:rPr>
+        <w:color w:val="auto"/>
+      </w:rPr>
+      <w:tblPr/>
+      <w:tcPr>
+        <w:tcBorders>
+          <w:top w:val="double" w:sz="6" w:space="0" w:color="auto"/>
+          <w:left w:val="nil"/>
+          <w:bottom w:val="single" w:sz="18" w:space="0" w:color="auto"/>
+          <w:right w:val="nil"/>
+          <w:insideH w:val="nil"/>
+          <w:insideV w:val="nil"/>
+        </w:tcBorders>
+        <w:shd w:val="clear" w:color="auto" w:fill="FFFFFF" w:themeFill="background1"/>
+      </w:tcPr>
+    </w:tblStylePr>
+    <w:tblStylePr w:type="firstCol">
+      <w:rPr>
+        <w:b/>
+        <w:bCs/>
+        <w:color w:val="FFFFFF" w:themeColor="background1"/>
+      </w:rPr>
+      <w:tblPr/>
+      <w:tcPr>
+        <w:tcBorders>
+          <w:top w:val="nil"/>
+          <w:left w:val="nil"/>
+          <w:bottom w:val="single" w:sz="18" w:space="0" w:color="auto"/>
+          <w:right w:val="nil"/>
+          <w:insideH w:val="nil"/>
+          <w:insideV w:val="nil"/>
+        </w:tcBorders>
+        <w:shd w:val="clear" w:color="auto" w:fill="4F81BD" w:themeFill="accent1"/>
+      </w:tcPr>
+    </w:tblStylePr>
+    <w:tblStylePr w:type="lastCol">
+      <w:rPr>
+        <w:b/>
+        <w:bCs/>
+        <w:color w:val="FFFFFF" w:themeColor="background1"/>
+      </w:rPr>
+      <w:tblPr/>
+      <w:tcPr>
+        <w:tcBorders>
+          <w:left w:val="nil"/>
+          <w:right w:val="nil"/>
+          <w:insideH w:val="nil"/>
+          <w:insideV w:val="nil"/>
+        </w:tcBorders>
+        <w:shd w:val="clear" w:color="auto" w:fill="4F81BD" w:themeFill="accent1"/>
+      </w:tcPr>
+    </w:tblStylePr>
+    <w:tblStylePr w:type="band1Vert">
+      <w:tblPr/>
+      <w:tcPr>
+        <w:tcBorders>
+          <w:left w:val="nil"/>
+          <w:right w:val="nil"/>
+          <w:insideH w:val="nil"/>
+          <w:insideV w:val="nil"/>
+        </w:tcBorders>
+        <w:shd w:val="clear" w:color="auto" w:fill="D8D8D8" w:themeFill="background1" w:themeFillShade="D8"/>
+      </w:tcPr>
+    </w:tblStylePr>
+    <w:tblStylePr w:type="band1Horz">
+      <w:tblPr/>
+      <w:tcPr>
+        <w:shd w:val="clear" w:color="auto" w:fill="D8D8D8" w:themeFill="background1" w:themeFillShade="D8"/>
+      </w:tcPr>
+    </w:tblStylePr>
+    <w:tblStylePr w:type="neCell">
+      <w:tblPr/>
+      <w:tcPr>
+        <w:tcBorders>
+          <w:top w:val="single" w:sz="18" w:space="0" w:color="auto"/>
+          <w:left w:val="nil"/>
+          <w:bottom w:val="single" w:sz="18" w:space="0" w:color="auto"/>
+          <w:right w:val="nil"/>
+          <w:insideH w:val="nil"/>
+          <w:insideV w:val="nil"/>
+        </w:tcBorders>
+      </w:tcPr>
+    </w:tblStylePr>
+    <w:tblStylePr w:type="nwCell">
+      <w:rPr>
+        <w:color w:val="FFFFFF" w:themeColor="background1"/>
+      </w:rPr>
+      <w:tblPr/>
+      <w:tcPr>
+        <w:tcBorders>
+          <w:top w:val="single" w:sz="18" w:space="0" w:color="auto"/>
+          <w:left w:val="nil"/>
+          <w:bottom w:val="single" w:sz="18" w:space="0" w:color="auto"/>
+          <w:right w:val="nil"/>
+          <w:insideH w:val="nil"/>
+          <w:insideV w:val="nil"/>
+        </w:tcBorders>
+      </w:tcPr>
+    </w:tblStylePr>
+  </w:style>
+  <w:style w:type="character" w:styleId="Hyperlink">
+    <w:name w:val="Hyperlink"/>
+    <w:basedOn w:val="DefaultParagraphFont"/>
+    <w:uiPriority w:val="99"/>
+    <w:unhideWhenUsed/>
+    <w:rsid w:val="0063668F"/>
+    <w:rPr>
+      <w:color w:val="0000FF" w:themeColor="hyperlink"/>
+      <w:u w:val="single"/>
+    </w:rPr>
+  </w:style>
+</w:styles>
+</file>
+
+<file path=word/stylesWithEffects.xml><?xml version="1.0" encoding="utf-8"?>
+<w:styles xmlns:wpc="http://schemas.microsoft.com/office/word/2010/wordprocessingCanvas" xmlns:mc="http://schemas.openxmlformats.org/markup-compatibility/2006" xmlns:o="urn:schemas-microsoft-com:office:office" xmlns:r="http://schemas.openxmlformats.org/officeDocument/2006/relationships" xmlns:m="http://schemas.openxmlformats.org/officeDocument/2006/math" xmlns:v="urn:schemas-microsoft-com:vml" xmlns:wp14="http://schemas.microsoft.com/office/word/2010/wordprocessingDrawing" xmlns:wp="http://schemas.openxmlformats.org/drawingml/2006/wordprocessingDrawing" xmlns:w10="urn:schemas-microsoft-com:office:word" xmlns:w="http://schemas.openxmlformats.org/wordprocessingml/2006/main" xmlns:w14="http://schemas.microsoft.com/office/word/2010/wordml" xmlns:wpg="http://schemas.microsoft.com/office/word/2010/wordprocessingGroup" xmlns:wpi="http://schemas.microsoft.com/office/word/2010/wordprocessingInk" xmlns:wne="http://schemas.microsoft.com/office/word/2006/wordml" xmlns:wps="http://schemas.microsoft.com/office/word/2010/wordprocessingShape" mc:Ignorable="w14 wp14">
+  <w:docDefaults>
+    <w:rPrDefault>
+      <w:rPr>
+        <w:rFonts w:asciiTheme="minorHAnsi" w:eastAsiaTheme="minorHAnsi" w:hAnsiTheme="minorHAnsi" w:cstheme="minorBidi"/>
+        <w:sz w:val="22"/>
+        <w:szCs w:val="22"/>
+        <w:lang w:val="en-US" w:eastAsia="en-US" w:bidi="ar-SA"/>
+      </w:rPr>
+    </w:rPrDefault>
+    <w:pPrDefault>
+      <w:pPr>
+        <w:spacing w:line="276" w:lineRule="auto"/>
+      </w:pPr>
+    </w:pPrDefault>
+  </w:docDefaults>
+  <w:latentStyles w:defLockedState="0" w:defUIPriority="99" w:defSemiHidden="1" w:defUnhideWhenUsed="1" w:defQFormat="0" w:count="267">
+    <w:lsdException w:name="Normal" w:semiHidden="0" w:uiPriority="0" w:unhideWhenUsed="0" w:qFormat="1"/>
+    <w:lsdException w:name="heading 1" w:semiHidden="0" w:uiPriority="9" w:unhideWhenUsed="0" w:qFormat="1"/>
+    <w:lsdException w:name="heading 2" w:uiPriority="9" w:qFormat="1"/>
+    <w:lsdException w:name="heading 3" w:uiPriority="9" w:qFormat="1"/>
+    <w:lsdException w:name="heading 4" w:uiPriority="9" w:qFormat="1"/>
+    <w:lsdException w:name="heading 5" w:uiPriority="9" w:qFormat="1"/>
+    <w:lsdException w:name="heading 6" w:uiPriority="9" w:qFormat="1"/>
+    <w:lsdException w:name="heading 7" w:uiPriority="9" w:qFormat="1"/>
+    <w:lsdException w:name="heading 8" w:uiPriority="9" w:qFormat="1"/>
+    <w:lsdException w:name="heading 9" w:uiPriority="9" w:qFormat="1"/>
+    <w:lsdException w:name="toc 1" w:uiPriority="39"/>
+    <w:lsdException w:name="toc 2" w:uiPriority="39"/>
+    <w:lsdException w:name="toc 3" w:uiPriority="39"/>
+    <w:lsdException w:name="toc 4" w:uiPriority="39"/>
+    <w:lsdException w:name="toc 5" w:uiPriority="39"/>
+    <w:lsdException w:name="toc 6" w:uiPriority="39"/>
+    <w:lsdException w:name="toc 7" w:uiPriority="39"/>
+    <w:lsdException w:name="toc 8" w:uiPriority="39"/>
+    <w:lsdException w:name="toc 9" w:uiPriority="39"/>
+    <w:lsdException w:name="caption" w:uiPriority="35" w:qFormat="1"/>
+    <w:lsdException w:name="Title" w:semiHidden="0" w:uiPriority="10" w:unhideWhenUsed="0" w:qFormat="1"/>
+    <w:lsdException w:name="Default Paragraph Font" w:uiPriority="1"/>
+    <w:lsdException w:name="Subtitle" w:semiHidden="0" w:uiPriority="11" w:unhideWhenUsed="0" w:qFormat="1"/>
+    <w:lsdException w:name="Strong" w:semiHidden="0" w:uiPriority="22" w:unhideWhenUsed="0" w:qFormat="1"/>
+    <w:lsdException w:name="Emphasis" w:semiHidden="0" w:uiPriority="20" w:unhideWhenUsed="0" w:qFormat="1"/>
+    <w:lsdException w:name="Table Grid" w:semiHidden="0" w:uiPriority="59" w:unhideWhenUsed="0"/>
+    <w:lsdException w:name="Placeholder Text" w:unhideWhenUsed="0"/>
+    <w:lsdException w:name="No Spacing" w:semiHidden="0" w:uiPriority="1" w:unhideWhenUsed="0" w:qFormat="1"/>
+    <w:lsdException w:name="Light Shading" w:semiHidden="0" w:uiPriority="60" w:unhideWhenUsed="0"/>
+    <w:lsdException w:name="Light List" w:semiHidden="0" w:uiPriority="61" w:unhideWhenUsed="0"/>
+    <w:lsdException w:name="Light Grid" w:semiHidden="0" w:uiPriority="62" w:unhideWhenUsed="0"/>
+    <w:lsdException w:name="Medium Shading 1" w:semiHidden="0" w:uiPriority="63" w:unhideWhenUsed="0"/>
+    <w:lsdException w:name="Medium Shading 2" w:semiHidden="0" w:uiPriority="64" w:unhideWhenUsed="0"/>
+    <w:lsdException w:name="Medium List 1" w:semiHidden="0" w:uiPriority="65" w:unhideWhenUsed="0"/>
+    <w:lsdException w:name="Medium List 2" w:semiHidden="0" w:uiPriority="66" w:unhideWhenUsed="0"/>
+    <w:lsdException w:name="Medium Grid 1" w:semiHidden="0" w:uiPriority="67" w:unhideWhenUsed="0"/>
+    <w:lsdException w:name="Medium Grid 2" w:semiHidden="0" w:uiPriority="68" w:unhideWhenUsed="0"/>
+    <w:lsdException w:name="Medium Grid 3" w:semiHidden="0" w:uiPriority="69" w:unhideWhenUsed="0"/>
+    <w:lsdException w:name="Dark List" w:semiHidden="0" w:uiPriority="70" w:unhideWhenUsed="0"/>
+    <w:lsdException w:name="Colorful Shading" w:semiHidden="0" w:uiPriority="71" w:unhideWhenUsed="0"/>
+    <w:lsdException w:name="Colorful List" w:semiHidden="0" w:uiPriority="72" w:unhideWhenUsed="0"/>
+    <w:lsdException w:name="Colorful Grid" w:semiHidden="0" w:uiPriority="73" w:unhideWhenUsed="0"/>
+    <w:lsdException w:name="Light Shading Accent 1" w:semiHidden="0" w:uiPriority="60" w:unhideWhenUsed="0"/>
+    <w:lsdException w:name="Light List Accent 1" w:semiHidden="0" w:uiPriority="61" w:unhideWhenUsed="0"/>
+    <w:lsdException w:name="Light Grid Accent 1" w:semiHidden="0" w:uiPriority="62" w:unhideWhenUsed="0"/>
+    <w:lsdException w:name="Medium Shading 1 Accent 1" w:semiHidden="0" w:uiPriority="63" w:unhideWhenUsed="0"/>
+    <w:lsdException w:name="Medium Shading 2 Accent 1" w:semiHidden="0" w:uiPriority="64" w:unhideWhenUsed="0"/>
+    <w:lsdException w:name="Medium List 1 Accent 1" w:semiHidden="0" w:uiPriority="65" w:unhideWhenUsed="0"/>
+    <w:lsdException w:name="Revision" w:unhideWhenUsed="0"/>
+    <w:lsdException w:name="List Paragraph" w:semiHidden="0" w:uiPriority="34" w:unhideWhenUsed="0" w:qFormat="1"/>
+    <w:lsdException w:name="Quote" w:semiHidden="0" w:uiPriority="29" w:unhideWhenUsed="0" w:qFormat="1"/>
+    <w:lsdException w:name="Intense Quote" w:semiHidden="0" w:uiPriority="30" w:unhideWhenUsed="0" w:qFormat="1"/>
+    <w:lsdException w:name="Medium List 2 Accent 1" w:semiHidden="0" w:uiPriority="66" w:unhideWhenUsed="0"/>
+    <w:lsdException w:name="Medium Grid 1 Accent 1" w:semiHidden="0" w:uiPriority="67" w:unhideWhenUsed="0"/>
+    <w:lsdException w:name="Medium Grid 2 Accent 1" w:semiHidden="0" w:uiPriority="68" w:unhideWhenUsed="0"/>
+    <w:lsdException w:name="Medium Grid 3 Accent 1" w:semiHidden="0" w:uiPriority="69" w:unhideWhenUsed="0"/>
+    <w:lsdException w:name="Dark List Accent 1" w:semiHidden="0" w:uiPriority="70" w:unhideWhenUsed="0"/>
+    <w:lsdException w:name="Colorful Shading Accent 1" w:semiHidden="0" w:uiPriority="71" w:unhideWhenUsed="0"/>
+    <w:lsdException w:name="Colorful List Accent 1" w:semiHidden="0" w:uiPriority="72" w:unhideWhenUsed="0"/>
+    <w:lsdException w:name="Colorful Grid Accent 1" w:semiHidden="0" w:uiPriority="73" w:unhideWhenUsed="0"/>
+    <w:lsdException w:name="Light Shading Accent 2" w:semiHidden="0" w:uiPriority="60" w:unhideWhenUsed="0"/>
+    <w:lsdException w:name="Light List Accent 2" w:semiHidden="0" w:uiPriority="61" w:unhideWhenUsed="0"/>
+    <w:lsdException w:name="Light Grid Accent 2" w:semiHidden="0" w:uiPriority="62" w:unhideWhenUsed="0"/>
+    <w:lsdException w:name="Medium Shading 1 Accent 2" w:semiHidden="0" w:uiPriority="63" w:unhideWhenUsed="0"/>
+    <w:lsdException w:name="Medium Shading 2 Accent 2" w:semiHidden="0" w:uiPriority="64" w:unhideWhenUsed="0"/>
+    <w:lsdException w:name="Medium List 1 Accent 2" w:semiHidden="0" w:uiPriority="65" w:unhideWhenUsed="0"/>
+    <w:lsdException w:name="Medium List 2 Accent 2" w:semiHidden="0" w:uiPriority="66" w:unhideWhenUsed="0"/>
+    <w:lsdException w:name="Medium Grid 1 Accent 2" w:semiHidden="0" w:uiPriority="67" w:unhideWhenUsed="0"/>
+    <w:lsdException w:name="Medium Grid 2 Accent 2" w:semiHidden="0" w:uiPriority="68" w:unhideWhenUsed="0"/>
+    <w:lsdException w:name="Medium Grid 3 Accent 2" w:semiHidden="0" w:uiPriority="69" w:unhideWhenUsed="0"/>
+    <w:lsdException w:name="Dark List Accent 2" w:semiHidden="0" w:uiPriority="70" w:unhideWhenUsed="0"/>
+    <w:lsdException w:name="Colorful Shading Accent 2" w:semiHidden="0" w:uiPriority="71" w:unhideWhenUsed="0"/>
+    <w:lsdException w:name="Colorful List Accent 2" w:semiHidden="0" w:uiPriority="72" w:unhideWhenUsed="0"/>
+    <w:lsdException w:name="Colorful Grid Accent 2" w:semiHidden="0" w:uiPriority="73" w:unhideWhenUsed="0"/>
+    <w:lsdException w:name="Light Shading Accent 3" w:semiHidden="0" w:uiPriority="60" w:unhideWhenUsed="0"/>
+    <w:lsdException w:name="Light List Accent 3" w:semiHidden="0" w:uiPriority="61" w:unhideWhenUsed="0"/>
+    <w:lsdException w:name="Light Grid Accent 3" w:semiHidden="0" w:uiPriority="62" w:unhideWhenUsed="0"/>
+    <w:lsdException w:name="Medium Shading 1 Accent 3" w:semiHidden="0" w:uiPriority="63" w:unhideWhenUsed="0"/>
+    <w:lsdException w:name="Medium Shading 2 Accent 3" w:semiHidden="0" w:uiPriority="64" w:unhideWhenUsed="0"/>
+    <w:lsdException w:name="Medium List 1 Accent 3" w:semiHidden="0" w:uiPriority="65" w:unhideWhenUsed="0"/>
+    <w:lsdException w:name="Medium List 2 Accent 3" w:semiHidden="0" w:uiPriority="66" w:unhideWhenUsed="0"/>
+    <w:lsdException w:name="Medium Grid 1 Accent 3" w:semiHidden="0" w:uiPriority="67" w:unhideWhenUsed="0"/>
+    <w:lsdException w:name="Medium Grid 2 Accent 3" w:semiHidden="0" w:uiPriority="68" w:unhideWhenUsed="0"/>
+    <w:lsdException w:name="Medium Grid 3 Accent 3" w:semiHidden="0" w:uiPriority="69" w:unhideWhenUsed="0"/>
+    <w:lsdException w:name="Dark List Accent 3" w:semiHidden="0" w:uiPriority="70" w:unhideWhenUsed="0"/>
+    <w:lsdException w:name="Colorful Shading Accent 3" w:semiHidden="0" w:uiPriority="71" w:unhideWhenUsed="0"/>
+    <w:lsdException w:name="Colorful List Accent 3" w:semiHidden="0" w:uiPriority="72" w:unhideWhenUsed="0"/>
+    <w:lsdException w:name="Colorful Grid Accent 3" w:semiHidden="0" w:uiPriority="73" w:unhideWhenUsed="0"/>
+    <w:lsdException w:name="Light Shading Accent 4" w:semiHidden="0" w:uiPriority="60" w:unhideWhenUsed="0"/>
+    <w:lsdException w:name="Light List Accent 4" w:semiHidden="0" w:uiPriority="61" w:unhideWhenUsed="0"/>
+    <w:lsdException w:name="Light Grid Accent 4" w:semiHidden="0" w:uiPriority="62" w:unhideWhenUsed="0"/>
+    <w:lsdException w:name="Medium Shading 1 Accent 4" w:semiHidden="0" w:uiPriority="63" w:unhideWhenUsed="0"/>
+    <w:lsdException w:name="Medium Shading 2 Accent 4" w:semiHidden="0" w:uiPriority="64" w:unhideWhenUsed="0"/>
+    <w:lsdException w:name="Medium List 1 Accent 4" w:semiHidden="0" w:uiPriority="65" w:unhideWhenUsed="0"/>
+    <w:lsdException w:name="Medium List 2 Accent 4" w:semiHidden="0" w:uiPriority="66" w:unhideWhenUsed="0"/>
+    <w:lsdException w:name="Medium Grid 1 Accent 4" w:semiHidden="0" w:uiPriority="67" w:unhideWhenUsed="0"/>
+    <w:lsdException w:name="Medium Grid 2 Accent 4" w:semiHidden="0" w:uiPriority="68" w:unhideWhenUsed="0"/>
+    <w:lsdException w:name="Medium Grid 3 Accent 4" w:semiHidden="0" w:uiPriority="69" w:unhideWhenUsed="0"/>
+    <w:lsdException w:name="Dark List Accent 4" w:semiHidden="0" w:uiPriority="70" w:unhideWhenUsed="0"/>
+    <w:lsdException w:name="Colorful Shading Accent 4" w:semiHidden="0" w:uiPriority="71" w:unhideWhenUsed="0"/>
+    <w:lsdException w:name="Colorful List Accent 4" w:semiHidden="0" w:uiPriority="72" w:unhideWhenUsed="0"/>
+    <w:lsdException w:name="Colorful Grid Accent 4" w:semiHidden="0" w:uiPriority="73" w:unhideWhenUsed="0"/>
+    <w:lsdException w:name="Light Shading Accent 5" w:semiHidden="0" w:uiPriority="60" w:unhideWhenUsed="0"/>
+    <w:lsdException w:name="Light List Accent 5" w:semiHidden="0" w:uiPriority="61" w:unhideWhenUsed="0"/>
+    <w:lsdException w:name="Light Grid Accent 5" w:semiHidden="0" w:uiPriority="62" w:unhideWhenUsed="0"/>
+    <w:lsdException w:name="Medium Shading 1 Accent 5" w:semiHidden="0" w:uiPriority="63" w:unhideWhenUsed="0"/>
+    <w:lsdException w:name="Medium Shading 2 Accent 5" w:semiHidden="0" w:uiPriority="64" w:unhideWhenUsed="0"/>
+    <w:lsdException w:name="Medium List 1 Accent 5" w:semiHidden="0" w:uiPriority="65" w:unhideWhenUsed="0"/>
+    <w:lsdException w:name="Medium List 2 Accent 5" w:semiHidden="0" w:uiPriority="66" w:unhideWhenUsed="0"/>
+    <w:lsdException w:name="Medium Grid 1 Accent 5" w:semiHidden="0" w:uiPriority="67" w:unhideWhenUsed="0"/>
+    <w:lsdException w:name="Medium Grid 2 Accent 5" w:semiHidden="0" w:uiPriority="68" w:unhideWhenUsed="0"/>
+    <w:lsdException w:name="Medium Grid 3 Accent 5" w:semiHidden="0" w:uiPriority="69" w:unhideWhenUsed="0"/>
+    <w:lsdException w:name="Dark List Accent 5" w:semiHidden="0" w:uiPriority="70" w:unhideWhenUsed="0"/>
+    <w:lsdException w:name="Colorful Shading Accent 5" w:semiHidden="0" w:uiPriority="71" w:unhideWhenUsed="0"/>
+    <w:lsdException w:name="Colorful List Accent 5" w:semiHidden="0" w:uiPriority="72" w:unhideWhenUsed="0"/>
+    <w:lsdException w:name="Colorful Grid Accent 5" w:semiHidden="0" w:uiPriority="73" w:unhideWhenUsed="0"/>
+    <w:lsdException w:name="Light Shading Accent 6" w:semiHidden="0" w:uiPriority="60" w:unhideWhenUsed="0"/>
+    <w:lsdException w:name="Light List Accent 6" w:semiHidden="0" w:uiPriority="61" w:unhideWhenUsed="0"/>
+    <w:lsdException w:name="Light Grid Accent 6" w:semiHidden="0" w:uiPriority="62" w:unhideWhenUsed="0"/>
+    <w:lsdException w:name="Medium Shading 1 Accent 6" w:semiHidden="0" w:uiPriority="63" w:unhideWhenUsed="0"/>
+    <w:lsdException w:name="Medium Shading 2 Accent 6" w:semiHidden="0" w:uiPriority="64" w:unhideWhenUsed="0"/>
+    <w:lsdException w:name="Medium List 1 Accent 6" w:semiHidden="0" w:uiPriority="65" w:unhideWhenUsed="0"/>
+    <w:lsdException w:name="Medium List 2 Accent 6" w:semiHidden="0" w:uiPriority="66" w:unhideWhenUsed="0"/>
+    <w:lsdException w:name="Medium Grid 1 Accent 6" w:semiHidden="0" w:uiPriority="67" w:unhideWhenUsed="0"/>
+    <w:lsdException w:name="Medium Grid 2 Accent 6" w:semiHidden="0" w:uiPriority="68" w:unhideWhenUsed="0"/>
+    <w:lsdException w:name="Medium Grid 3 Accent 6" w:semiHidden="0" w:uiPriority="69" w:unhideWhenUsed="0"/>
+    <w:lsdException w:name="Dark List Accent 6" w:semiHidden="0" w:uiPriority="70" w:unhideWhenUsed="0"/>
+    <w:lsdException w:name="Colorful Shading Accent 6" w:semiHidden="0" w:uiPriority="71" w:unhideWhenUsed="0"/>
+    <w:lsdException w:name="Colorful List Accent 6" w:semiHidden="0" w:uiPriority="72" w:unhideWhenUsed="0"/>
+    <w:lsdException w:name="Colorful Grid Accent 6" w:semiHidden="0" w:uiPriority="73" w:unhideWhenUsed="0"/>
+    <w:lsdException w:name="Subtle Emphasis" w:semiHidden="0" w:uiPriority="19" w:unhideWhenUsed="0" w:qFormat="1"/>
+    <w:lsdException w:name="Intense Emphasis" w:semiHidden="0" w:uiPriority="21" w:unhideWhenUsed="0" w:qFormat="1"/>
+    <w:lsdException w:name="Subtle Reference" w:semiHidden="0" w:uiPriority="31" w:unhideWhenUsed="0" w:qFormat="1"/>
+    <w:lsdException w:name="Intense Reference" w:semiHidden="0" w:uiPriority="32" w:unhideWhenUsed="0" w:qFormat="1"/>
+    <w:lsdException w:name="Book Title" w:semiHidden="0" w:uiPriority="33" w:unhideWhenUsed="0" w:qFormat="1"/>
+    <w:lsdException w:name="Bibliography" w:uiPriority="37"/>
+    <w:lsdException w:name="TOC Heading" w:uiPriority="39" w:qFormat="1"/>
   </w:latentStyles>
   <w:style w:type="paragraph" w:default="1" w:styleId="Normal">
     <w:name w:val="Normal"/>
@@ -3443,7 +4104,7 @@
 </file>
 
 <file path=customXml/itemProps1.xml><?xml version="1.0" encoding="utf-8"?>
-<ds:datastoreItem xmlns:ds="http://schemas.openxmlformats.org/officeDocument/2006/customXml" ds:itemID="{13B233D4-9699-4A12-B077-503EE0887C3D}">
+<ds:datastoreItem xmlns:ds="http://schemas.openxmlformats.org/officeDocument/2006/customXml" ds:itemID="{9A0F2F55-8DC1-4CF6-87BA-F7CD74A53B04}">
   <ds:schemaRefs>
     <ds:schemaRef ds:uri="http://schemas.openxmlformats.org/officeDocument/2006/bibliography"/>
   </ds:schemaRefs>

</xml_diff>

<commit_message>
Updated timer sections of psuedo code
</commit_message>
<xml_diff>
--- a/project4/Project Report - Project 4 Group 1.docx
+++ b/project4/Project Report - Project 4 Group 1.docx
@@ -227,13 +227,16 @@
         <w:t xml:space="preserve">sed as the starting node, or </w:t>
       </w:r>
       <w:r>
-        <w:rPr>
-          <w:highlight w:val="yellow"/>
-        </w:rPr>
-        <w:t>180</w:t>
-      </w:r>
-      <w:r>
-        <w:t xml:space="preserve"> seconds of runtime has been hit (max allowed for the assignment).</w:t>
+        <w:t>300</w:t>
+      </w:r>
+      <w:r>
+        <w:t xml:space="preserve"> seconds of runtime has been hit (max allowed for the </w:t>
+      </w:r>
+      <w:r>
+        <w:t>competition</w:t>
+      </w:r>
+      <w:r>
+        <w:t>).</w:t>
       </w:r>
     </w:p>
     <w:p>
@@ -455,6 +458,9 @@
       <w:pPr>
         <w:spacing w:after="0"/>
         <w:ind w:firstLine="720"/>
+        <w:rPr>
+          <w:color w:val="FF0000"/>
+        </w:rPr>
       </w:pPr>
       <w:proofErr w:type="spellStart"/>
       <w:proofErr w:type="gramStart"/>
@@ -467,9 +473,32 @@
         <w:t xml:space="preserve"> = </w:t>
       </w:r>
       <w:r>
-        <w:t>180 (seconds)</w:t>
-      </w:r>
-    </w:p>
+        <w:t>300</w:t>
+      </w:r>
+      <w:r>
+        <w:t xml:space="preserve"> (seconds)</w:t>
+      </w:r>
+      <w:r>
+        <w:tab/>
+      </w:r>
+      <w:r>
+        <w:tab/>
+      </w:r>
+      <w:r>
+        <w:tab/>
+      </w:r>
+      <w:r>
+        <w:tab/>
+      </w:r>
+      <w:bookmarkStart w:id="0" w:name="_GoBack"/>
+      <w:r>
+        <w:rPr>
+          <w:color w:val="FF0000"/>
+        </w:rPr>
+        <w:t>// Might add a buffer to the full 5 min</w:t>
+      </w:r>
+    </w:p>
+    <w:bookmarkEnd w:id="0"/>
     <w:p>
       <w:pPr>
         <w:spacing w:after="0"/>
@@ -1581,19 +1610,7 @@
           <w:sz w:val="22"/>
           <w:szCs w:val="22"/>
         </w:rPr>
-        <w:t xml:space="preserve"> for the Competition TSP Test </w:t>
-      </w:r>
-      <w:bookmarkStart w:id="0" w:name="_GoBack"/>
-      <w:bookmarkEnd w:id="0"/>
-      <w:r>
-        <w:rPr>
-          <w:rFonts w:asciiTheme="minorHAnsi" w:hAnsiTheme="minorHAnsi"/>
-          <w:i/>
-          <w:color w:val="4F81BD" w:themeColor="accent1"/>
-          <w:sz w:val="22"/>
-          <w:szCs w:val="22"/>
-        </w:rPr>
-        <w:t>Cases provided.</w:t>
+        <w:t xml:space="preserve"> for the Competition TSP Test Cases provided.</w:t>
       </w:r>
     </w:p>
     <w:p>
@@ -1980,7 +1997,7 @@
           <w:rPr>
             <w:noProof/>
           </w:rPr>
-          <w:t>3</w:t>
+          <w:t>2</w:t>
         </w:r>
         <w:r>
           <w:rPr>
@@ -4104,7 +4121,7 @@
 </file>
 
 <file path=customXml/itemProps1.xml><?xml version="1.0" encoding="utf-8"?>
-<ds:datastoreItem xmlns:ds="http://schemas.openxmlformats.org/officeDocument/2006/customXml" ds:itemID="{9A0F2F55-8DC1-4CF6-87BA-F7CD74A53B04}">
+<ds:datastoreItem xmlns:ds="http://schemas.openxmlformats.org/officeDocument/2006/customXml" ds:itemID="{C8951083-B264-43F4-99D8-6355DD538ED3}">
   <ds:schemaRefs>
     <ds:schemaRef ds:uri="http://schemas.openxmlformats.org/officeDocument/2006/bibliography"/>
   </ds:schemaRefs>

</xml_diff>

<commit_message>
update word doc and add pdf
</commit_message>
<xml_diff>
--- a/project4/Project Report - Project 4 Group 1.docx
+++ b/project4/Project Report - Project 4 Group 1.docx
@@ -1,6 +1,6 @@
 
 <file path=word/document.xml><?xml version="1.0" encoding="utf-8"?>
-<w:document xmlns:wpc="http://schemas.microsoft.com/office/word/2010/wordprocessingCanvas" xmlns:mc="http://schemas.openxmlformats.org/markup-compatibility/2006" xmlns:o="urn:schemas-microsoft-com:office:office" xmlns:r="http://schemas.openxmlformats.org/officeDocument/2006/relationships" xmlns:m="http://schemas.openxmlformats.org/officeDocument/2006/math" xmlns:v="urn:schemas-microsoft-com:vml" xmlns:wp14="http://schemas.microsoft.com/office/word/2010/wordprocessingDrawing" xmlns:wp="http://schemas.openxmlformats.org/drawingml/2006/wordprocessingDrawing" xmlns:w10="urn:schemas-microsoft-com:office:word" xmlns:w="http://schemas.openxmlformats.org/wordprocessingml/2006/main" xmlns:w14="http://schemas.microsoft.com/office/word/2010/wordml" xmlns:w15="http://schemas.microsoft.com/office/word/2012/wordml" xmlns:wpg="http://schemas.microsoft.com/office/word/2010/wordprocessingGroup" xmlns:wpi="http://schemas.microsoft.com/office/word/2010/wordprocessingInk" xmlns:wne="http://schemas.microsoft.com/office/word/2006/wordml" xmlns:wps="http://schemas.microsoft.com/office/word/2010/wordprocessingShape" mc:Ignorable="w14 w15 wp14">
+<w:document xmlns:wpc="http://schemas.microsoft.com/office/word/2010/wordprocessingCanvas" xmlns:mc="http://schemas.openxmlformats.org/markup-compatibility/2006" xmlns:o="urn:schemas-microsoft-com:office:office" xmlns:r="http://schemas.openxmlformats.org/officeDocument/2006/relationships" xmlns:m="http://schemas.openxmlformats.org/officeDocument/2006/math" xmlns:v="urn:schemas-microsoft-com:vml" xmlns:wp14="http://schemas.microsoft.com/office/word/2010/wordprocessingDrawing" xmlns:wp="http://schemas.openxmlformats.org/drawingml/2006/wordprocessingDrawing" xmlns:w10="urn:schemas-microsoft-com:office:word" xmlns:w="http://schemas.openxmlformats.org/wordprocessingml/2006/main" xmlns:w14="http://schemas.microsoft.com/office/word/2010/wordml" xmlns:wpg="http://schemas.microsoft.com/office/word/2010/wordprocessingGroup" xmlns:wpi="http://schemas.microsoft.com/office/word/2010/wordprocessingInk" xmlns:wne="http://schemas.microsoft.com/office/word/2006/wordml" xmlns:wps="http://schemas.microsoft.com/office/word/2010/wordprocessingShape" mc:Ignorable="w14 wp14">
   <w:body>
     <w:p>
       <w:pPr>
@@ -227,13 +227,16 @@
         <w:t xml:space="preserve">sed as the starting node, or </w:t>
       </w:r>
       <w:r>
-        <w:rPr>
-          <w:highlight w:val="yellow"/>
-        </w:rPr>
-        <w:t>180</w:t>
-      </w:r>
-      <w:r>
-        <w:t xml:space="preserve"> seconds of runtime has been hit (max allowed for the assignment).</w:t>
+        <w:t>270</w:t>
+      </w:r>
+      <w:r>
+        <w:t xml:space="preserve"> seconds of runtime has been hit (max allowed for the assignment</w:t>
+      </w:r>
+      <w:r>
+        <w:t xml:space="preserve"> with a 30 second buffer</w:t>
+      </w:r>
+      <w:r>
+        <w:t>).</w:t>
       </w:r>
     </w:p>
     <w:p>
@@ -261,7 +264,7 @@
       <w:r>
         <w:t xml:space="preserve">We looked at a number of algorithms outlined here: </w:t>
       </w:r>
-      <w:hyperlink r:id="rId8" w:history="1">
+      <w:hyperlink r:id="rId9" w:history="1">
         <w:r>
           <w:rPr>
             <w:rStyle w:val="Hyperlink"/>
@@ -275,7 +278,7 @@
       <w:r>
         <w:t xml:space="preserve">: </w:t>
       </w:r>
-      <w:hyperlink r:id="rId9" w:history="1">
+      <w:hyperlink r:id="rId10" w:history="1">
         <w:r>
           <w:rPr>
             <w:rStyle w:val="Hyperlink"/>
@@ -454,7 +457,10 @@
     <w:p>
       <w:pPr>
         <w:spacing w:after="0"/>
-        <w:ind w:firstLine="720"/>
+        <w:ind w:left="2160" w:hanging="1440"/>
+        <w:rPr>
+          <w:color w:val="FF0000"/>
+        </w:rPr>
       </w:pPr>
       <w:proofErr w:type="spellStart"/>
       <w:proofErr w:type="gramStart"/>
@@ -467,9 +473,32 @@
         <w:t xml:space="preserve"> = </w:t>
       </w:r>
       <w:r>
-        <w:t>180 (seconds)</w:t>
-      </w:r>
-    </w:p>
+        <w:t>270</w:t>
+      </w:r>
+      <w:r>
+        <w:t xml:space="preserve"> (seconds)</w:t>
+      </w:r>
+      <w:r>
+        <w:tab/>
+      </w:r>
+      <w:r>
+        <w:tab/>
+      </w:r>
+      <w:r>
+        <w:tab/>
+      </w:r>
+      <w:r>
+        <w:tab/>
+      </w:r>
+      <w:bookmarkStart w:id="0" w:name="_GoBack"/>
+      <w:r>
+        <w:rPr>
+          <w:color w:val="FF0000"/>
+        </w:rPr>
+        <w:t>// Max allowed for this assignment is 5 min,…</w:t>
+      </w:r>
+    </w:p>
+    <w:bookmarkEnd w:id="0"/>
     <w:p>
       <w:pPr>
         <w:spacing w:after="0"/>
@@ -493,6 +522,27 @@
       </w:r>
       <w:r>
         <w:t xml:space="preserve"> node (first node)</w:t>
+      </w:r>
+      <w:r>
+        <w:tab/>
+      </w:r>
+      <w:r>
+        <w:tab/>
+      </w:r>
+      <w:r>
+        <w:tab/>
+      </w:r>
+      <w:r>
+        <w:rPr>
+          <w:color w:val="FF0000"/>
+        </w:rPr>
+        <w:t>// …</w:t>
+      </w:r>
+      <w:r>
+        <w:rPr>
+          <w:color w:val="FF0000"/>
+        </w:rPr>
+        <w:t>includes a 30 second buffer</w:t>
       </w:r>
     </w:p>
     <w:p>
@@ -1601,8 +1651,6 @@
         </w:rPr>
         <w:t xml:space="preserve"> </w:t>
       </w:r>
-      <w:bookmarkStart w:id="0" w:name="_GoBack"/>
-      <w:bookmarkEnd w:id="0"/>
     </w:p>
     <w:tbl>
       <w:tblPr>
@@ -1899,8 +1947,8 @@
       </w:pPr>
     </w:p>
     <w:sectPr>
-      <w:footerReference w:type="default" r:id="rId10"/>
-      <w:headerReference w:type="first" r:id="rId11"/>
+      <w:footerReference w:type="default" r:id="rId11"/>
+      <w:headerReference w:type="first" r:id="rId12"/>
       <w:pgSz w:w="12240" w:h="15840"/>
       <w:pgMar w:top="1440" w:right="1080" w:bottom="1080" w:left="1080" w:header="720" w:footer="720" w:gutter="0"/>
       <w:cols w:space="720"/>
@@ -1912,7 +1960,7 @@
 </file>
 
 <file path=word/endnotes.xml><?xml version="1.0" encoding="utf-8"?>
-<w:endnotes xmlns:wpc="http://schemas.microsoft.com/office/word/2010/wordprocessingCanvas" xmlns:mc="http://schemas.openxmlformats.org/markup-compatibility/2006" xmlns:o="urn:schemas-microsoft-com:office:office" xmlns:r="http://schemas.openxmlformats.org/officeDocument/2006/relationships" xmlns:m="http://schemas.openxmlformats.org/officeDocument/2006/math" xmlns:v="urn:schemas-microsoft-com:vml" xmlns:wp14="http://schemas.microsoft.com/office/word/2010/wordprocessingDrawing" xmlns:wp="http://schemas.openxmlformats.org/drawingml/2006/wordprocessingDrawing" xmlns:w10="urn:schemas-microsoft-com:office:word" xmlns:w="http://schemas.openxmlformats.org/wordprocessingml/2006/main" xmlns:w14="http://schemas.microsoft.com/office/word/2010/wordml" xmlns:w15="http://schemas.microsoft.com/office/word/2012/wordml" xmlns:wpg="http://schemas.microsoft.com/office/word/2010/wordprocessingGroup" xmlns:wpi="http://schemas.microsoft.com/office/word/2010/wordprocessingInk" xmlns:wne="http://schemas.microsoft.com/office/word/2006/wordml" xmlns:wps="http://schemas.microsoft.com/office/word/2010/wordprocessingShape" mc:Ignorable="w14 w15 wp14">
+<w:endnotes xmlns:wpc="http://schemas.microsoft.com/office/word/2010/wordprocessingCanvas" xmlns:mc="http://schemas.openxmlformats.org/markup-compatibility/2006" xmlns:o="urn:schemas-microsoft-com:office:office" xmlns:r="http://schemas.openxmlformats.org/officeDocument/2006/relationships" xmlns:m="http://schemas.openxmlformats.org/officeDocument/2006/math" xmlns:v="urn:schemas-microsoft-com:vml" xmlns:wp14="http://schemas.microsoft.com/office/word/2010/wordprocessingDrawing" xmlns:wp="http://schemas.openxmlformats.org/drawingml/2006/wordprocessingDrawing" xmlns:w10="urn:schemas-microsoft-com:office:word" xmlns:w="http://schemas.openxmlformats.org/wordprocessingml/2006/main" xmlns:w14="http://schemas.microsoft.com/office/word/2010/wordml" xmlns:wpg="http://schemas.microsoft.com/office/word/2010/wordprocessingGroup" xmlns:wpi="http://schemas.microsoft.com/office/word/2010/wordprocessingInk" xmlns:wne="http://schemas.microsoft.com/office/word/2006/wordml" xmlns:wps="http://schemas.microsoft.com/office/word/2010/wordprocessingShape" mc:Ignorable="w14 wp14">
   <w:endnote w:type="separator" w:id="-1">
     <w:p>
       <w:pPr>
@@ -1937,7 +1985,7 @@
 </file>
 
 <file path=word/footer1.xml><?xml version="1.0" encoding="utf-8"?>
-<w:ftr xmlns:wpc="http://schemas.microsoft.com/office/word/2010/wordprocessingCanvas" xmlns:mc="http://schemas.openxmlformats.org/markup-compatibility/2006" xmlns:o="urn:schemas-microsoft-com:office:office" xmlns:r="http://schemas.openxmlformats.org/officeDocument/2006/relationships" xmlns:m="http://schemas.openxmlformats.org/officeDocument/2006/math" xmlns:v="urn:schemas-microsoft-com:vml" xmlns:wp14="http://schemas.microsoft.com/office/word/2010/wordprocessingDrawing" xmlns:wp="http://schemas.openxmlformats.org/drawingml/2006/wordprocessingDrawing" xmlns:w10="urn:schemas-microsoft-com:office:word" xmlns:w="http://schemas.openxmlformats.org/wordprocessingml/2006/main" xmlns:w14="http://schemas.microsoft.com/office/word/2010/wordml" xmlns:w15="http://schemas.microsoft.com/office/word/2012/wordml" xmlns:wpg="http://schemas.microsoft.com/office/word/2010/wordprocessingGroup" xmlns:wpi="http://schemas.microsoft.com/office/word/2010/wordprocessingInk" xmlns:wne="http://schemas.microsoft.com/office/word/2006/wordml" xmlns:wps="http://schemas.microsoft.com/office/word/2010/wordprocessingShape" mc:Ignorable="w14 w15 wp14">
+<w:ftr xmlns:wpc="http://schemas.microsoft.com/office/word/2010/wordprocessingCanvas" xmlns:mc="http://schemas.openxmlformats.org/markup-compatibility/2006" xmlns:o="urn:schemas-microsoft-com:office:office" xmlns:r="http://schemas.openxmlformats.org/officeDocument/2006/relationships" xmlns:m="http://schemas.openxmlformats.org/officeDocument/2006/math" xmlns:v="urn:schemas-microsoft-com:vml" xmlns:wp14="http://schemas.microsoft.com/office/word/2010/wordprocessingDrawing" xmlns:wp="http://schemas.openxmlformats.org/drawingml/2006/wordprocessingDrawing" xmlns:w10="urn:schemas-microsoft-com:office:word" xmlns:w="http://schemas.openxmlformats.org/wordprocessingml/2006/main" xmlns:w14="http://schemas.microsoft.com/office/word/2010/wordml" xmlns:wpg="http://schemas.microsoft.com/office/word/2010/wordprocessingGroup" xmlns:wpi="http://schemas.microsoft.com/office/word/2010/wordprocessingInk" xmlns:wne="http://schemas.microsoft.com/office/word/2006/wordml" xmlns:wps="http://schemas.microsoft.com/office/word/2010/wordprocessingShape" mc:Ignorable="w14 wp14">
   <w:sdt>
     <w:sdtPr>
       <w:id w:val="-1692217745"/>
@@ -1990,7 +2038,7 @@
 </file>
 
 <file path=word/footnotes.xml><?xml version="1.0" encoding="utf-8"?>
-<w:footnotes xmlns:wpc="http://schemas.microsoft.com/office/word/2010/wordprocessingCanvas" xmlns:mc="http://schemas.openxmlformats.org/markup-compatibility/2006" xmlns:o="urn:schemas-microsoft-com:office:office" xmlns:r="http://schemas.openxmlformats.org/officeDocument/2006/relationships" xmlns:m="http://schemas.openxmlformats.org/officeDocument/2006/math" xmlns:v="urn:schemas-microsoft-com:vml" xmlns:wp14="http://schemas.microsoft.com/office/word/2010/wordprocessingDrawing" xmlns:wp="http://schemas.openxmlformats.org/drawingml/2006/wordprocessingDrawing" xmlns:w10="urn:schemas-microsoft-com:office:word" xmlns:w="http://schemas.openxmlformats.org/wordprocessingml/2006/main" xmlns:w14="http://schemas.microsoft.com/office/word/2010/wordml" xmlns:w15="http://schemas.microsoft.com/office/word/2012/wordml" xmlns:wpg="http://schemas.microsoft.com/office/word/2010/wordprocessingGroup" xmlns:wpi="http://schemas.microsoft.com/office/word/2010/wordprocessingInk" xmlns:wne="http://schemas.microsoft.com/office/word/2006/wordml" xmlns:wps="http://schemas.microsoft.com/office/word/2010/wordprocessingShape" mc:Ignorable="w14 w15 wp14">
+<w:footnotes xmlns:wpc="http://schemas.microsoft.com/office/word/2010/wordprocessingCanvas" xmlns:mc="http://schemas.openxmlformats.org/markup-compatibility/2006" xmlns:o="urn:schemas-microsoft-com:office:office" xmlns:r="http://schemas.openxmlformats.org/officeDocument/2006/relationships" xmlns:m="http://schemas.openxmlformats.org/officeDocument/2006/math" xmlns:v="urn:schemas-microsoft-com:vml" xmlns:wp14="http://schemas.microsoft.com/office/word/2010/wordprocessingDrawing" xmlns:wp="http://schemas.openxmlformats.org/drawingml/2006/wordprocessingDrawing" xmlns:w10="urn:schemas-microsoft-com:office:word" xmlns:w="http://schemas.openxmlformats.org/wordprocessingml/2006/main" xmlns:w14="http://schemas.microsoft.com/office/word/2010/wordml" xmlns:wpg="http://schemas.microsoft.com/office/word/2010/wordprocessingGroup" xmlns:wpi="http://schemas.microsoft.com/office/word/2010/wordprocessingInk" xmlns:wne="http://schemas.microsoft.com/office/word/2006/wordml" xmlns:wps="http://schemas.microsoft.com/office/word/2010/wordprocessingShape" mc:Ignorable="w14 wp14">
   <w:footnote w:type="separator" w:id="-1">
     <w:p>
       <w:pPr>
@@ -2015,7 +2063,7 @@
 </file>
 
 <file path=word/header1.xml><?xml version="1.0" encoding="utf-8"?>
-<w:hdr xmlns:wpc="http://schemas.microsoft.com/office/word/2010/wordprocessingCanvas" xmlns:mc="http://schemas.openxmlformats.org/markup-compatibility/2006" xmlns:o="urn:schemas-microsoft-com:office:office" xmlns:r="http://schemas.openxmlformats.org/officeDocument/2006/relationships" xmlns:m="http://schemas.openxmlformats.org/officeDocument/2006/math" xmlns:v="urn:schemas-microsoft-com:vml" xmlns:wp14="http://schemas.microsoft.com/office/word/2010/wordprocessingDrawing" xmlns:wp="http://schemas.openxmlformats.org/drawingml/2006/wordprocessingDrawing" xmlns:w10="urn:schemas-microsoft-com:office:word" xmlns:w="http://schemas.openxmlformats.org/wordprocessingml/2006/main" xmlns:w14="http://schemas.microsoft.com/office/word/2010/wordml" xmlns:w15="http://schemas.microsoft.com/office/word/2012/wordml" xmlns:wpg="http://schemas.microsoft.com/office/word/2010/wordprocessingGroup" xmlns:wpi="http://schemas.microsoft.com/office/word/2010/wordprocessingInk" xmlns:wne="http://schemas.microsoft.com/office/word/2006/wordml" xmlns:wps="http://schemas.microsoft.com/office/word/2010/wordprocessingShape" mc:Ignorable="w14 w15 wp14">
+<w:hdr xmlns:wpc="http://schemas.microsoft.com/office/word/2010/wordprocessingCanvas" xmlns:mc="http://schemas.openxmlformats.org/markup-compatibility/2006" xmlns:o="urn:schemas-microsoft-com:office:office" xmlns:r="http://schemas.openxmlformats.org/officeDocument/2006/relationships" xmlns:m="http://schemas.openxmlformats.org/officeDocument/2006/math" xmlns:v="urn:schemas-microsoft-com:vml" xmlns:wp14="http://schemas.microsoft.com/office/word/2010/wordprocessingDrawing" xmlns:wp="http://schemas.openxmlformats.org/drawingml/2006/wordprocessingDrawing" xmlns:w10="urn:schemas-microsoft-com:office:word" xmlns:w="http://schemas.openxmlformats.org/wordprocessingml/2006/main" xmlns:w14="http://schemas.microsoft.com/office/word/2010/wordml" xmlns:wpg="http://schemas.microsoft.com/office/word/2010/wordprocessingGroup" xmlns:wpi="http://schemas.microsoft.com/office/word/2010/wordprocessingInk" xmlns:wne="http://schemas.microsoft.com/office/word/2006/wordml" xmlns:wps="http://schemas.microsoft.com/office/word/2010/wordprocessingShape" mc:Ignorable="w14 wp14">
   <w:p>
     <w:pPr>
       <w:pStyle w:val="Header"/>
@@ -2062,8 +2110,8 @@
 </file>
 
 <file path=word/numbering.xml><?xml version="1.0" encoding="utf-8"?>
-<w:numbering xmlns:wpc="http://schemas.microsoft.com/office/word/2010/wordprocessingCanvas" xmlns:mc="http://schemas.openxmlformats.org/markup-compatibility/2006" xmlns:o="urn:schemas-microsoft-com:office:office" xmlns:r="http://schemas.openxmlformats.org/officeDocument/2006/relationships" xmlns:m="http://schemas.openxmlformats.org/officeDocument/2006/math" xmlns:v="urn:schemas-microsoft-com:vml" xmlns:wp14="http://schemas.microsoft.com/office/word/2010/wordprocessingDrawing" xmlns:wp="http://schemas.openxmlformats.org/drawingml/2006/wordprocessingDrawing" xmlns:w10="urn:schemas-microsoft-com:office:word" xmlns:w="http://schemas.openxmlformats.org/wordprocessingml/2006/main" xmlns:w14="http://schemas.microsoft.com/office/word/2010/wordml" xmlns:w15="http://schemas.microsoft.com/office/word/2012/wordml" xmlns:wpg="http://schemas.microsoft.com/office/word/2010/wordprocessingGroup" xmlns:wpi="http://schemas.microsoft.com/office/word/2010/wordprocessingInk" xmlns:wne="http://schemas.microsoft.com/office/word/2006/wordml" xmlns:wps="http://schemas.microsoft.com/office/word/2010/wordprocessingShape" mc:Ignorable="w14 w15 wp14">
-  <w:abstractNum w:abstractNumId="0" w15:restartNumberingAfterBreak="0">
+<w:numbering xmlns:wpc="http://schemas.microsoft.com/office/word/2010/wordprocessingCanvas" xmlns:mc="http://schemas.openxmlformats.org/markup-compatibility/2006" xmlns:o="urn:schemas-microsoft-com:office:office" xmlns:r="http://schemas.openxmlformats.org/officeDocument/2006/relationships" xmlns:m="http://schemas.openxmlformats.org/officeDocument/2006/math" xmlns:v="urn:schemas-microsoft-com:vml" xmlns:wp14="http://schemas.microsoft.com/office/word/2010/wordprocessingDrawing" xmlns:wp="http://schemas.openxmlformats.org/drawingml/2006/wordprocessingDrawing" xmlns:w10="urn:schemas-microsoft-com:office:word" xmlns:w="http://schemas.openxmlformats.org/wordprocessingml/2006/main" xmlns:w14="http://schemas.microsoft.com/office/word/2010/wordml" xmlns:wpg="http://schemas.microsoft.com/office/word/2010/wordprocessingGroup" xmlns:wpi="http://schemas.microsoft.com/office/word/2010/wordprocessingInk" xmlns:wne="http://schemas.microsoft.com/office/word/2006/wordml" xmlns:wps="http://schemas.microsoft.com/office/word/2010/wordprocessingShape" mc:Ignorable="w14 wp14">
+  <w:abstractNum w:abstractNumId="0">
     <w:nsid w:val="632D795B"/>
     <w:multiLevelType w:val="hybridMultilevel"/>
     <w:tmpl w:val="C220E402"/>
@@ -2176,7 +2224,7 @@
       </w:rPr>
     </w:lvl>
   </w:abstractNum>
-  <w:abstractNum w:abstractNumId="1" w15:restartNumberingAfterBreak="0">
+  <w:abstractNum w:abstractNumId="1">
     <w:nsid w:val="788736EA"/>
     <w:multiLevelType w:val="hybridMultilevel"/>
     <w:tmpl w:val="0658B988"/>
@@ -2265,7 +2313,7 @@
       </w:pPr>
     </w:lvl>
   </w:abstractNum>
-  <w:abstractNum w:abstractNumId="2" w15:restartNumberingAfterBreak="0">
+  <w:abstractNum w:abstractNumId="2">
     <w:nsid w:val="7C855729"/>
     <w:multiLevelType w:val="hybridMultilevel"/>
     <w:tmpl w:val="2A7074C4"/>
@@ -2391,7 +2439,7 @@
 </file>
 
 <file path=word/styles.xml><?xml version="1.0" encoding="utf-8"?>
-<w:styles xmlns:mc="http://schemas.openxmlformats.org/markup-compatibility/2006" xmlns:r="http://schemas.openxmlformats.org/officeDocument/2006/relationships" xmlns:w="http://schemas.openxmlformats.org/wordprocessingml/2006/main" xmlns:w14="http://schemas.microsoft.com/office/word/2010/wordml" xmlns:w15="http://schemas.microsoft.com/office/word/2012/wordml" mc:Ignorable="w14 w15">
+<w:styles xmlns:mc="http://schemas.openxmlformats.org/markup-compatibility/2006" xmlns:r="http://schemas.openxmlformats.org/officeDocument/2006/relationships" xmlns:w="http://schemas.openxmlformats.org/wordprocessingml/2006/main" xmlns:w14="http://schemas.microsoft.com/office/word/2010/wordml" mc:Ignorable="w14">
   <w:docDefaults>
     <w:rPrDefault>
       <w:rPr>
@@ -2407,378 +2455,851 @@
       </w:pPr>
     </w:pPrDefault>
   </w:docDefaults>
-  <w:latentStyles w:defLockedState="0" w:defUIPriority="99" w:defSemiHidden="0" w:defUnhideWhenUsed="0" w:defQFormat="0" w:count="371">
-    <w:lsdException w:name="Normal" w:uiPriority="0" w:qFormat="1"/>
-    <w:lsdException w:name="heading 1" w:uiPriority="9" w:qFormat="1"/>
-    <w:lsdException w:name="heading 2" w:semiHidden="1" w:uiPriority="9" w:unhideWhenUsed="1" w:qFormat="1"/>
-    <w:lsdException w:name="heading 3" w:semiHidden="1" w:uiPriority="9" w:unhideWhenUsed="1" w:qFormat="1"/>
-    <w:lsdException w:name="heading 4" w:semiHidden="1" w:uiPriority="9" w:unhideWhenUsed="1" w:qFormat="1"/>
-    <w:lsdException w:name="heading 5" w:semiHidden="1" w:uiPriority="9" w:unhideWhenUsed="1" w:qFormat="1"/>
-    <w:lsdException w:name="heading 6" w:semiHidden="1" w:uiPriority="9" w:unhideWhenUsed="1" w:qFormat="1"/>
-    <w:lsdException w:name="heading 7" w:semiHidden="1" w:uiPriority="9" w:unhideWhenUsed="1" w:qFormat="1"/>
-    <w:lsdException w:name="heading 8" w:semiHidden="1" w:uiPriority="9" w:unhideWhenUsed="1" w:qFormat="1"/>
-    <w:lsdException w:name="heading 9" w:semiHidden="1" w:uiPriority="9" w:unhideWhenUsed="1" w:qFormat="1"/>
-    <w:lsdException w:name="index 1" w:semiHidden="1" w:unhideWhenUsed="1"/>
-    <w:lsdException w:name="index 2" w:semiHidden="1" w:unhideWhenUsed="1"/>
-    <w:lsdException w:name="index 3" w:semiHidden="1" w:unhideWhenUsed="1"/>
-    <w:lsdException w:name="index 4" w:semiHidden="1" w:unhideWhenUsed="1"/>
-    <w:lsdException w:name="index 5" w:semiHidden="1" w:unhideWhenUsed="1"/>
-    <w:lsdException w:name="index 6" w:semiHidden="1" w:unhideWhenUsed="1"/>
-    <w:lsdException w:name="index 7" w:semiHidden="1" w:unhideWhenUsed="1"/>
-    <w:lsdException w:name="index 8" w:semiHidden="1" w:unhideWhenUsed="1"/>
-    <w:lsdException w:name="index 9" w:semiHidden="1" w:unhideWhenUsed="1"/>
-    <w:lsdException w:name="toc 1" w:semiHidden="1" w:uiPriority="39" w:unhideWhenUsed="1"/>
-    <w:lsdException w:name="toc 2" w:semiHidden="1" w:uiPriority="39" w:unhideWhenUsed="1"/>
-    <w:lsdException w:name="toc 3" w:semiHidden="1" w:uiPriority="39" w:unhideWhenUsed="1"/>
-    <w:lsdException w:name="toc 4" w:semiHidden="1" w:uiPriority="39" w:unhideWhenUsed="1"/>
-    <w:lsdException w:name="toc 5" w:semiHidden="1" w:uiPriority="39" w:unhideWhenUsed="1"/>
-    <w:lsdException w:name="toc 6" w:semiHidden="1" w:uiPriority="39" w:unhideWhenUsed="1"/>
-    <w:lsdException w:name="toc 7" w:semiHidden="1" w:uiPriority="39" w:unhideWhenUsed="1"/>
-    <w:lsdException w:name="toc 8" w:semiHidden="1" w:uiPriority="39" w:unhideWhenUsed="1"/>
-    <w:lsdException w:name="toc 9" w:semiHidden="1" w:uiPriority="39" w:unhideWhenUsed="1"/>
-    <w:lsdException w:name="Normal Indent" w:semiHidden="1" w:unhideWhenUsed="1"/>
-    <w:lsdException w:name="footnote text" w:semiHidden="1" w:unhideWhenUsed="1"/>
-    <w:lsdException w:name="annotation text" w:semiHidden="1" w:unhideWhenUsed="1"/>
-    <w:lsdException w:name="header" w:semiHidden="1" w:unhideWhenUsed="1"/>
-    <w:lsdException w:name="footer" w:semiHidden="1" w:unhideWhenUsed="1"/>
-    <w:lsdException w:name="index heading" w:semiHidden="1" w:unhideWhenUsed="1"/>
-    <w:lsdException w:name="caption" w:semiHidden="1" w:uiPriority="35" w:unhideWhenUsed="1" w:qFormat="1"/>
-    <w:lsdException w:name="table of figures" w:semiHidden="1" w:unhideWhenUsed="1"/>
-    <w:lsdException w:name="envelope address" w:semiHidden="1" w:unhideWhenUsed="1"/>
-    <w:lsdException w:name="envelope return" w:semiHidden="1" w:unhideWhenUsed="1"/>
-    <w:lsdException w:name="footnote reference" w:semiHidden="1" w:unhideWhenUsed="1"/>
-    <w:lsdException w:name="annotation reference" w:semiHidden="1" w:unhideWhenUsed="1"/>
-    <w:lsdException w:name="line number" w:semiHidden="1" w:unhideWhenUsed="1"/>
-    <w:lsdException w:name="page number" w:semiHidden="1" w:unhideWhenUsed="1"/>
-    <w:lsdException w:name="endnote reference" w:semiHidden="1" w:unhideWhenUsed="1"/>
-    <w:lsdException w:name="endnote text" w:semiHidden="1" w:unhideWhenUsed="1"/>
-    <w:lsdException w:name="table of authorities" w:semiHidden="1" w:unhideWhenUsed="1"/>
-    <w:lsdException w:name="macro" w:semiHidden="1" w:unhideWhenUsed="1"/>
-    <w:lsdException w:name="toa heading" w:semiHidden="1" w:unhideWhenUsed="1"/>
-    <w:lsdException w:name="List" w:semiHidden="1" w:unhideWhenUsed="1"/>
-    <w:lsdException w:name="List Bullet" w:semiHidden="1" w:unhideWhenUsed="1"/>
-    <w:lsdException w:name="List Number" w:semiHidden="1" w:unhideWhenUsed="1"/>
-    <w:lsdException w:name="List 2" w:semiHidden="1" w:unhideWhenUsed="1"/>
-    <w:lsdException w:name="List 3" w:semiHidden="1" w:unhideWhenUsed="1"/>
-    <w:lsdException w:name="List 4" w:semiHidden="1" w:unhideWhenUsed="1"/>
-    <w:lsdException w:name="List 5" w:semiHidden="1" w:unhideWhenUsed="1"/>
-    <w:lsdException w:name="List Bullet 2" w:semiHidden="1" w:unhideWhenUsed="1"/>
-    <w:lsdException w:name="List Bullet 3" w:semiHidden="1" w:unhideWhenUsed="1"/>
-    <w:lsdException w:name="List Bullet 4" w:semiHidden="1" w:unhideWhenUsed="1"/>
-    <w:lsdException w:name="List Bullet 5" w:semiHidden="1" w:unhideWhenUsed="1"/>
-    <w:lsdException w:name="List Number 2" w:semiHidden="1" w:unhideWhenUsed="1"/>
-    <w:lsdException w:name="List Number 3" w:semiHidden="1" w:unhideWhenUsed="1"/>
-    <w:lsdException w:name="List Number 4" w:semiHidden="1" w:unhideWhenUsed="1"/>
-    <w:lsdException w:name="List Number 5" w:semiHidden="1" w:unhideWhenUsed="1"/>
-    <w:lsdException w:name="Title" w:uiPriority="10" w:qFormat="1"/>
-    <w:lsdException w:name="Closing" w:semiHidden="1" w:unhideWhenUsed="1"/>
-    <w:lsdException w:name="Signature" w:semiHidden="1" w:unhideWhenUsed="1"/>
-    <w:lsdException w:name="Default Paragraph Font" w:semiHidden="1" w:uiPriority="1" w:unhideWhenUsed="1"/>
-    <w:lsdException w:name="Body Text" w:semiHidden="1" w:unhideWhenUsed="1"/>
-    <w:lsdException w:name="Body Text Indent" w:semiHidden="1" w:unhideWhenUsed="1"/>
-    <w:lsdException w:name="List Continue" w:semiHidden="1" w:unhideWhenUsed="1"/>
-    <w:lsdException w:name="List Continue 2" w:semiHidden="1" w:unhideWhenUsed="1"/>
-    <w:lsdException w:name="List Continue 3" w:semiHidden="1" w:unhideWhenUsed="1"/>
-    <w:lsdException w:name="List Continue 4" w:semiHidden="1" w:unhideWhenUsed="1"/>
-    <w:lsdException w:name="List Continue 5" w:semiHidden="1" w:unhideWhenUsed="1"/>
-    <w:lsdException w:name="Message Header" w:semiHidden="1" w:unhideWhenUsed="1"/>
-    <w:lsdException w:name="Subtitle" w:uiPriority="11" w:qFormat="1"/>
-    <w:lsdException w:name="Salutation" w:semiHidden="1" w:unhideWhenUsed="1"/>
-    <w:lsdException w:name="Date" w:semiHidden="1" w:unhideWhenUsed="1"/>
-    <w:lsdException w:name="Body Text First Indent" w:semiHidden="1" w:unhideWhenUsed="1"/>
-    <w:lsdException w:name="Body Text First Indent 2" w:semiHidden="1" w:unhideWhenUsed="1"/>
-    <w:lsdException w:name="Note Heading" w:semiHidden="1" w:unhideWhenUsed="1"/>
-    <w:lsdException w:name="Body Text 2" w:semiHidden="1" w:unhideWhenUsed="1"/>
-    <w:lsdException w:name="Body Text 3" w:semiHidden="1" w:unhideWhenUsed="1"/>
-    <w:lsdException w:name="Body Text Indent 2" w:semiHidden="1" w:unhideWhenUsed="1"/>
-    <w:lsdException w:name="Body Text Indent 3" w:semiHidden="1" w:unhideWhenUsed="1"/>
-    <w:lsdException w:name="Block Text" w:semiHidden="1" w:unhideWhenUsed="1"/>
-    <w:lsdException w:name="Hyperlink" w:semiHidden="1" w:unhideWhenUsed="1"/>
-    <w:lsdException w:name="FollowedHyperlink" w:semiHidden="1" w:unhideWhenUsed="1"/>
-    <w:lsdException w:name="Strong" w:uiPriority="22" w:qFormat="1"/>
-    <w:lsdException w:name="Emphasis" w:uiPriority="20" w:qFormat="1"/>
-    <w:lsdException w:name="Document Map" w:semiHidden="1" w:unhideWhenUsed="1"/>
-    <w:lsdException w:name="Plain Text" w:semiHidden="1" w:unhideWhenUsed="1"/>
-    <w:lsdException w:name="E-mail Signature" w:semiHidden="1" w:unhideWhenUsed="1"/>
-    <w:lsdException w:name="HTML Top of Form" w:semiHidden="1" w:unhideWhenUsed="1"/>
-    <w:lsdException w:name="HTML Bottom of Form" w:semiHidden="1" w:unhideWhenUsed="1"/>
-    <w:lsdException w:name="Normal (Web)" w:semiHidden="1" w:unhideWhenUsed="1"/>
-    <w:lsdException w:name="HTML Acronym" w:semiHidden="1" w:unhideWhenUsed="1"/>
-    <w:lsdException w:name="HTML Address" w:semiHidden="1" w:unhideWhenUsed="1"/>
-    <w:lsdException w:name="HTML Cite" w:semiHidden="1" w:unhideWhenUsed="1"/>
-    <w:lsdException w:name="HTML Code" w:semiHidden="1" w:unhideWhenUsed="1"/>
-    <w:lsdException w:name="HTML Definition" w:semiHidden="1" w:unhideWhenUsed="1"/>
-    <w:lsdException w:name="HTML Keyboard" w:semiHidden="1" w:unhideWhenUsed="1"/>
-    <w:lsdException w:name="HTML Preformatted" w:semiHidden="1" w:unhideWhenUsed="1"/>
-    <w:lsdException w:name="HTML Sample" w:semiHidden="1" w:unhideWhenUsed="1"/>
-    <w:lsdException w:name="HTML Typewriter" w:semiHidden="1" w:unhideWhenUsed="1"/>
-    <w:lsdException w:name="HTML Variable" w:semiHidden="1" w:unhideWhenUsed="1"/>
-    <w:lsdException w:name="Normal Table" w:semiHidden="1" w:unhideWhenUsed="1"/>
-    <w:lsdException w:name="annotation subject" w:semiHidden="1" w:unhideWhenUsed="1"/>
-    <w:lsdException w:name="No List" w:semiHidden="1" w:unhideWhenUsed="1"/>
-    <w:lsdException w:name="Outline List 1" w:semiHidden="1" w:unhideWhenUsed="1"/>
-    <w:lsdException w:name="Outline List 2" w:semiHidden="1" w:unhideWhenUsed="1"/>
-    <w:lsdException w:name="Outline List 3" w:semiHidden="1" w:unhideWhenUsed="1"/>
-    <w:lsdException w:name="Table Simple 1" w:semiHidden="1" w:unhideWhenUsed="1"/>
-    <w:lsdException w:name="Table Simple 2" w:semiHidden="1" w:unhideWhenUsed="1"/>
-    <w:lsdException w:name="Table Simple 3" w:semiHidden="1" w:unhideWhenUsed="1"/>
-    <w:lsdException w:name="Table Classic 1" w:semiHidden="1" w:unhideWhenUsed="1"/>
-    <w:lsdException w:name="Table Classic 2" w:semiHidden="1" w:unhideWhenUsed="1"/>
-    <w:lsdException w:name="Table Classic 3" w:semiHidden="1" w:unhideWhenUsed="1"/>
-    <w:lsdException w:name="Table Classic 4" w:semiHidden="1" w:unhideWhenUsed="1"/>
-    <w:lsdException w:name="Table Colorful 1" w:semiHidden="1" w:unhideWhenUsed="1"/>
-    <w:lsdException w:name="Table Colorful 2" w:semiHidden="1" w:unhideWhenUsed="1"/>
-    <w:lsdException w:name="Table Colorful 3" w:semiHidden="1" w:unhideWhenUsed="1"/>
-    <w:lsdException w:name="Table Columns 1" w:semiHidden="1" w:unhideWhenUsed="1"/>
-    <w:lsdException w:name="Table Columns 2" w:semiHidden="1" w:unhideWhenUsed="1"/>
-    <w:lsdException w:name="Table Columns 3" w:semiHidden="1" w:unhideWhenUsed="1"/>
-    <w:lsdException w:name="Table Columns 4" w:semiHidden="1" w:unhideWhenUsed="1"/>
-    <w:lsdException w:name="Table Columns 5" w:semiHidden="1" w:unhideWhenUsed="1"/>
-    <w:lsdException w:name="Table Grid 1" w:semiHidden="1" w:unhideWhenUsed="1"/>
-    <w:lsdException w:name="Table Grid 2" w:semiHidden="1" w:unhideWhenUsed="1"/>
-    <w:lsdException w:name="Table Grid 3" w:semiHidden="1" w:unhideWhenUsed="1"/>
-    <w:lsdException w:name="Table Grid 4" w:semiHidden="1" w:unhideWhenUsed="1"/>
-    <w:lsdException w:name="Table Grid 5" w:semiHidden="1" w:unhideWhenUsed="1"/>
-    <w:lsdException w:name="Table Grid 6" w:semiHidden="1" w:unhideWhenUsed="1"/>
-    <w:lsdException w:name="Table Grid 7" w:semiHidden="1" w:unhideWhenUsed="1"/>
-    <w:lsdException w:name="Table Grid 8" w:semiHidden="1" w:unhideWhenUsed="1"/>
-    <w:lsdException w:name="Table List 1" w:semiHidden="1" w:unhideWhenUsed="1"/>
-    <w:lsdException w:name="Table List 2" w:semiHidden="1" w:unhideWhenUsed="1"/>
-    <w:lsdException w:name="Table List 3" w:semiHidden="1" w:unhideWhenUsed="1"/>
-    <w:lsdException w:name="Table List 4" w:semiHidden="1" w:unhideWhenUsed="1"/>
-    <w:lsdException w:name="Table List 5" w:semiHidden="1" w:unhideWhenUsed="1"/>
-    <w:lsdException w:name="Table List 6" w:semiHidden="1" w:unhideWhenUsed="1"/>
-    <w:lsdException w:name="Table List 7" w:semiHidden="1" w:unhideWhenUsed="1"/>
-    <w:lsdException w:name="Table List 8" w:semiHidden="1" w:unhideWhenUsed="1"/>
-    <w:lsdException w:name="Table 3D effects 1" w:semiHidden="1" w:unhideWhenUsed="1"/>
-    <w:lsdException w:name="Table 3D effects 2" w:semiHidden="1" w:unhideWhenUsed="1"/>
-    <w:lsdException w:name="Table 3D effects 3" w:semiHidden="1" w:unhideWhenUsed="1"/>
-    <w:lsdException w:name="Table Contemporary" w:semiHidden="1" w:unhideWhenUsed="1"/>
-    <w:lsdException w:name="Table Elegant" w:semiHidden="1" w:unhideWhenUsed="1"/>
-    <w:lsdException w:name="Table Professional" w:semiHidden="1" w:unhideWhenUsed="1"/>
-    <w:lsdException w:name="Table Subtle 1" w:semiHidden="1" w:unhideWhenUsed="1"/>
-    <w:lsdException w:name="Table Subtle 2" w:semiHidden="1" w:unhideWhenUsed="1"/>
-    <w:lsdException w:name="Table Web 1" w:semiHidden="1" w:unhideWhenUsed="1"/>
-    <w:lsdException w:name="Table Web 2" w:semiHidden="1" w:unhideWhenUsed="1"/>
-    <w:lsdException w:name="Table Web 3" w:semiHidden="1" w:unhideWhenUsed="1"/>
-    <w:lsdException w:name="Balloon Text" w:semiHidden="1" w:unhideWhenUsed="1"/>
-    <w:lsdException w:name="Table Grid" w:uiPriority="59"/>
-    <w:lsdException w:name="Table Theme" w:semiHidden="1" w:unhideWhenUsed="1"/>
-    <w:lsdException w:name="Placeholder Text" w:semiHidden="1"/>
-    <w:lsdException w:name="No Spacing" w:uiPriority="1" w:qFormat="1"/>
-    <w:lsdException w:name="Light Shading" w:uiPriority="60"/>
-    <w:lsdException w:name="Light List" w:uiPriority="61"/>
-    <w:lsdException w:name="Light Grid" w:uiPriority="62"/>
-    <w:lsdException w:name="Medium Shading 1" w:uiPriority="63"/>
-    <w:lsdException w:name="Medium Shading 2" w:uiPriority="64"/>
-    <w:lsdException w:name="Medium List 1" w:uiPriority="65"/>
-    <w:lsdException w:name="Medium List 2" w:uiPriority="66"/>
-    <w:lsdException w:name="Medium Grid 1" w:uiPriority="67"/>
-    <w:lsdException w:name="Medium Grid 2" w:uiPriority="68"/>
-    <w:lsdException w:name="Medium Grid 3" w:uiPriority="69"/>
-    <w:lsdException w:name="Dark List" w:uiPriority="70"/>
-    <w:lsdException w:name="Colorful Shading" w:uiPriority="71"/>
-    <w:lsdException w:name="Colorful List" w:uiPriority="72"/>
-    <w:lsdException w:name="Colorful Grid" w:uiPriority="73"/>
-    <w:lsdException w:name="Light Shading Accent 1" w:uiPriority="60"/>
-    <w:lsdException w:name="Light List Accent 1" w:uiPriority="61"/>
-    <w:lsdException w:name="Light Grid Accent 1" w:uiPriority="62"/>
-    <w:lsdException w:name="Medium Shading 1 Accent 1" w:uiPriority="63"/>
-    <w:lsdException w:name="Medium Shading 2 Accent 1" w:uiPriority="64"/>
-    <w:lsdException w:name="Medium List 1 Accent 1" w:uiPriority="65"/>
-    <w:lsdException w:name="Revision" w:semiHidden="1"/>
-    <w:lsdException w:name="List Paragraph" w:uiPriority="34" w:qFormat="1"/>
-    <w:lsdException w:name="Quote" w:uiPriority="29" w:qFormat="1"/>
-    <w:lsdException w:name="Intense Quote" w:uiPriority="30" w:qFormat="1"/>
-    <w:lsdException w:name="Medium List 2 Accent 1" w:uiPriority="66"/>
-    <w:lsdException w:name="Medium Grid 1 Accent 1" w:uiPriority="67"/>
-    <w:lsdException w:name="Medium Grid 2 Accent 1" w:uiPriority="68"/>
-    <w:lsdException w:name="Medium Grid 3 Accent 1" w:uiPriority="69"/>
-    <w:lsdException w:name="Dark List Accent 1" w:uiPriority="70"/>
-    <w:lsdException w:name="Colorful Shading Accent 1" w:uiPriority="71"/>
-    <w:lsdException w:name="Colorful List Accent 1" w:uiPriority="72"/>
-    <w:lsdException w:name="Colorful Grid Accent 1" w:uiPriority="73"/>
-    <w:lsdException w:name="Light Shading Accent 2" w:uiPriority="60"/>
-    <w:lsdException w:name="Light List Accent 2" w:uiPriority="61"/>
-    <w:lsdException w:name="Light Grid Accent 2" w:uiPriority="62"/>
-    <w:lsdException w:name="Medium Shading 1 Accent 2" w:uiPriority="63"/>
-    <w:lsdException w:name="Medium Shading 2 Accent 2" w:uiPriority="64"/>
-    <w:lsdException w:name="Medium List 1 Accent 2" w:uiPriority="65"/>
-    <w:lsdException w:name="Medium List 2 Accent 2" w:uiPriority="66"/>
-    <w:lsdException w:name="Medium Grid 1 Accent 2" w:uiPriority="67"/>
-    <w:lsdException w:name="Medium Grid 2 Accent 2" w:uiPriority="68"/>
-    <w:lsdException w:name="Medium Grid 3 Accent 2" w:uiPriority="69"/>
-    <w:lsdException w:name="Dark List Accent 2" w:uiPriority="70"/>
-    <w:lsdException w:name="Colorful Shading Accent 2" w:uiPriority="71"/>
-    <w:lsdException w:name="Colorful List Accent 2" w:uiPriority="72"/>
-    <w:lsdException w:name="Colorful Grid Accent 2" w:uiPriority="73"/>
-    <w:lsdException w:name="Light Shading Accent 3" w:uiPriority="60"/>
-    <w:lsdException w:name="Light List Accent 3" w:uiPriority="61"/>
-    <w:lsdException w:name="Light Grid Accent 3" w:uiPriority="62"/>
-    <w:lsdException w:name="Medium Shading 1 Accent 3" w:uiPriority="63"/>
-    <w:lsdException w:name="Medium Shading 2 Accent 3" w:uiPriority="64"/>
-    <w:lsdException w:name="Medium List 1 Accent 3" w:uiPriority="65"/>
-    <w:lsdException w:name="Medium List 2 Accent 3" w:uiPriority="66"/>
-    <w:lsdException w:name="Medium Grid 1 Accent 3" w:uiPriority="67"/>
-    <w:lsdException w:name="Medium Grid 2 Accent 3" w:uiPriority="68"/>
-    <w:lsdException w:name="Medium Grid 3 Accent 3" w:uiPriority="69"/>
-    <w:lsdException w:name="Dark List Accent 3" w:uiPriority="70"/>
-    <w:lsdException w:name="Colorful Shading Accent 3" w:uiPriority="71"/>
-    <w:lsdException w:name="Colorful List Accent 3" w:uiPriority="72"/>
-    <w:lsdException w:name="Colorful Grid Accent 3" w:uiPriority="73"/>
-    <w:lsdException w:name="Light Shading Accent 4" w:uiPriority="60"/>
-    <w:lsdException w:name="Light List Accent 4" w:uiPriority="61"/>
-    <w:lsdException w:name="Light Grid Accent 4" w:uiPriority="62"/>
-    <w:lsdException w:name="Medium Shading 1 Accent 4" w:uiPriority="63"/>
-    <w:lsdException w:name="Medium Shading 2 Accent 4" w:uiPriority="64"/>
-    <w:lsdException w:name="Medium List 1 Accent 4" w:uiPriority="65"/>
-    <w:lsdException w:name="Medium List 2 Accent 4" w:uiPriority="66"/>
-    <w:lsdException w:name="Medium Grid 1 Accent 4" w:uiPriority="67"/>
-    <w:lsdException w:name="Medium Grid 2 Accent 4" w:uiPriority="68"/>
-    <w:lsdException w:name="Medium Grid 3 Accent 4" w:uiPriority="69"/>
-    <w:lsdException w:name="Dark List Accent 4" w:uiPriority="70"/>
-    <w:lsdException w:name="Colorful Shading Accent 4" w:uiPriority="71"/>
-    <w:lsdException w:name="Colorful List Accent 4" w:uiPriority="72"/>
-    <w:lsdException w:name="Colorful Grid Accent 4" w:uiPriority="73"/>
-    <w:lsdException w:name="Light Shading Accent 5" w:uiPriority="60"/>
-    <w:lsdException w:name="Light List Accent 5" w:uiPriority="61"/>
-    <w:lsdException w:name="Light Grid Accent 5" w:uiPriority="62"/>
-    <w:lsdException w:name="Medium Shading 1 Accent 5" w:uiPriority="63"/>
-    <w:lsdException w:name="Medium Shading 2 Accent 5" w:uiPriority="64"/>
-    <w:lsdException w:name="Medium List 1 Accent 5" w:uiPriority="65"/>
-    <w:lsdException w:name="Medium List 2 Accent 5" w:uiPriority="66"/>
-    <w:lsdException w:name="Medium Grid 1 Accent 5" w:uiPriority="67"/>
-    <w:lsdException w:name="Medium Grid 2 Accent 5" w:uiPriority="68"/>
-    <w:lsdException w:name="Medium Grid 3 Accent 5" w:uiPriority="69"/>
-    <w:lsdException w:name="Dark List Accent 5" w:uiPriority="70"/>
-    <w:lsdException w:name="Colorful Shading Accent 5" w:uiPriority="71"/>
-    <w:lsdException w:name="Colorful List Accent 5" w:uiPriority="72"/>
-    <w:lsdException w:name="Colorful Grid Accent 5" w:uiPriority="73"/>
-    <w:lsdException w:name="Light Shading Accent 6" w:uiPriority="60"/>
-    <w:lsdException w:name="Light List Accent 6" w:uiPriority="61"/>
-    <w:lsdException w:name="Light Grid Accent 6" w:uiPriority="62"/>
-    <w:lsdException w:name="Medium Shading 1 Accent 6" w:uiPriority="63"/>
-    <w:lsdException w:name="Medium Shading 2 Accent 6" w:uiPriority="64"/>
-    <w:lsdException w:name="Medium List 1 Accent 6" w:uiPriority="65"/>
-    <w:lsdException w:name="Medium List 2 Accent 6" w:uiPriority="66"/>
-    <w:lsdException w:name="Medium Grid 1 Accent 6" w:uiPriority="67"/>
-    <w:lsdException w:name="Medium Grid 2 Accent 6" w:uiPriority="68"/>
-    <w:lsdException w:name="Medium Grid 3 Accent 6" w:uiPriority="69"/>
-    <w:lsdException w:name="Dark List Accent 6" w:uiPriority="70"/>
-    <w:lsdException w:name="Colorful Shading Accent 6" w:uiPriority="71"/>
-    <w:lsdException w:name="Colorful List Accent 6" w:uiPriority="72"/>
-    <w:lsdException w:name="Colorful Grid Accent 6" w:uiPriority="73"/>
-    <w:lsdException w:name="Subtle Emphasis" w:uiPriority="19" w:qFormat="1"/>
-    <w:lsdException w:name="Intense Emphasis" w:uiPriority="21" w:qFormat="1"/>
-    <w:lsdException w:name="Subtle Reference" w:uiPriority="31" w:qFormat="1"/>
-    <w:lsdException w:name="Intense Reference" w:uiPriority="32" w:qFormat="1"/>
-    <w:lsdException w:name="Book Title" w:uiPriority="33" w:qFormat="1"/>
-    <w:lsdException w:name="Bibliography" w:semiHidden="1" w:uiPriority="37" w:unhideWhenUsed="1"/>
-    <w:lsdException w:name="TOC Heading" w:semiHidden="1" w:uiPriority="39" w:unhideWhenUsed="1" w:qFormat="1"/>
-    <w:lsdException w:name="Plain Table 1" w:uiPriority="41"/>
-    <w:lsdException w:name="Plain Table 2" w:uiPriority="42"/>
-    <w:lsdException w:name="Plain Table 3" w:uiPriority="43"/>
-    <w:lsdException w:name="Plain Table 4" w:uiPriority="44"/>
-    <w:lsdException w:name="Plain Table 5" w:uiPriority="45"/>
-    <w:lsdException w:name="Grid Table Light" w:uiPriority="40"/>
-    <w:lsdException w:name="Grid Table 1 Light" w:uiPriority="46"/>
-    <w:lsdException w:name="Grid Table 2" w:uiPriority="47"/>
-    <w:lsdException w:name="Grid Table 3" w:uiPriority="48"/>
-    <w:lsdException w:name="Grid Table 4" w:uiPriority="49"/>
-    <w:lsdException w:name="Grid Table 5 Dark" w:uiPriority="50"/>
-    <w:lsdException w:name="Grid Table 6 Colorful" w:uiPriority="51"/>
-    <w:lsdException w:name="Grid Table 7 Colorful" w:uiPriority="52"/>
-    <w:lsdException w:name="Grid Table 1 Light Accent 1" w:uiPriority="46"/>
-    <w:lsdException w:name="Grid Table 2 Accent 1" w:uiPriority="47"/>
-    <w:lsdException w:name="Grid Table 3 Accent 1" w:uiPriority="48"/>
-    <w:lsdException w:name="Grid Table 4 Accent 1" w:uiPriority="49"/>
-    <w:lsdException w:name="Grid Table 5 Dark Accent 1" w:uiPriority="50"/>
-    <w:lsdException w:name="Grid Table 6 Colorful Accent 1" w:uiPriority="51"/>
-    <w:lsdException w:name="Grid Table 7 Colorful Accent 1" w:uiPriority="52"/>
-    <w:lsdException w:name="Grid Table 1 Light Accent 2" w:uiPriority="46"/>
-    <w:lsdException w:name="Grid Table 2 Accent 2" w:uiPriority="47"/>
-    <w:lsdException w:name="Grid Table 3 Accent 2" w:uiPriority="48"/>
-    <w:lsdException w:name="Grid Table 4 Accent 2" w:uiPriority="49"/>
-    <w:lsdException w:name="Grid Table 5 Dark Accent 2" w:uiPriority="50"/>
-    <w:lsdException w:name="Grid Table 6 Colorful Accent 2" w:uiPriority="51"/>
-    <w:lsdException w:name="Grid Table 7 Colorful Accent 2" w:uiPriority="52"/>
-    <w:lsdException w:name="Grid Table 1 Light Accent 3" w:uiPriority="46"/>
-    <w:lsdException w:name="Grid Table 2 Accent 3" w:uiPriority="47"/>
-    <w:lsdException w:name="Grid Table 3 Accent 3" w:uiPriority="48"/>
-    <w:lsdException w:name="Grid Table 4 Accent 3" w:uiPriority="49"/>
-    <w:lsdException w:name="Grid Table 5 Dark Accent 3" w:uiPriority="50"/>
-    <w:lsdException w:name="Grid Table 6 Colorful Accent 3" w:uiPriority="51"/>
-    <w:lsdException w:name="Grid Table 7 Colorful Accent 3" w:uiPriority="52"/>
-    <w:lsdException w:name="Grid Table 1 Light Accent 4" w:uiPriority="46"/>
-    <w:lsdException w:name="Grid Table 2 Accent 4" w:uiPriority="47"/>
-    <w:lsdException w:name="Grid Table 3 Accent 4" w:uiPriority="48"/>
-    <w:lsdException w:name="Grid Table 4 Accent 4" w:uiPriority="49"/>
-    <w:lsdException w:name="Grid Table 5 Dark Accent 4" w:uiPriority="50"/>
-    <w:lsdException w:name="Grid Table 6 Colorful Accent 4" w:uiPriority="51"/>
-    <w:lsdException w:name="Grid Table 7 Colorful Accent 4" w:uiPriority="52"/>
-    <w:lsdException w:name="Grid Table 1 Light Accent 5" w:uiPriority="46"/>
-    <w:lsdException w:name="Grid Table 2 Accent 5" w:uiPriority="47"/>
-    <w:lsdException w:name="Grid Table 3 Accent 5" w:uiPriority="48"/>
-    <w:lsdException w:name="Grid Table 4 Accent 5" w:uiPriority="49"/>
-    <w:lsdException w:name="Grid Table 5 Dark Accent 5" w:uiPriority="50"/>
-    <w:lsdException w:name="Grid Table 6 Colorful Accent 5" w:uiPriority="51"/>
-    <w:lsdException w:name="Grid Table 7 Colorful Accent 5" w:uiPriority="52"/>
-    <w:lsdException w:name="Grid Table 1 Light Accent 6" w:uiPriority="46"/>
-    <w:lsdException w:name="Grid Table 2 Accent 6" w:uiPriority="47"/>
-    <w:lsdException w:name="Grid Table 3 Accent 6" w:uiPriority="48"/>
-    <w:lsdException w:name="Grid Table 4 Accent 6" w:uiPriority="49"/>
-    <w:lsdException w:name="Grid Table 5 Dark Accent 6" w:uiPriority="50"/>
-    <w:lsdException w:name="Grid Table 6 Colorful Accent 6" w:uiPriority="51"/>
-    <w:lsdException w:name="Grid Table 7 Colorful Accent 6" w:uiPriority="52"/>
-    <w:lsdException w:name="List Table 1 Light" w:uiPriority="46"/>
-    <w:lsdException w:name="List Table 2" w:uiPriority="47"/>
-    <w:lsdException w:name="List Table 3" w:uiPriority="48"/>
-    <w:lsdException w:name="List Table 4" w:uiPriority="49"/>
-    <w:lsdException w:name="List Table 5 Dark" w:uiPriority="50"/>
-    <w:lsdException w:name="List Table 6 Colorful" w:uiPriority="51"/>
-    <w:lsdException w:name="List Table 7 Colorful" w:uiPriority="52"/>
-    <w:lsdException w:name="List Table 1 Light Accent 1" w:uiPriority="46"/>
-    <w:lsdException w:name="List Table 2 Accent 1" w:uiPriority="47"/>
-    <w:lsdException w:name="List Table 3 Accent 1" w:uiPriority="48"/>
-    <w:lsdException w:name="List Table 4 Accent 1" w:uiPriority="49"/>
-    <w:lsdException w:name="List Table 5 Dark Accent 1" w:uiPriority="50"/>
-    <w:lsdException w:name="List Table 6 Colorful Accent 1" w:uiPriority="51"/>
-    <w:lsdException w:name="List Table 7 Colorful Accent 1" w:uiPriority="52"/>
-    <w:lsdException w:name="List Table 1 Light Accent 2" w:uiPriority="46"/>
-    <w:lsdException w:name="List Table 2 Accent 2" w:uiPriority="47"/>
-    <w:lsdException w:name="List Table 3 Accent 2" w:uiPriority="48"/>
-    <w:lsdException w:name="List Table 4 Accent 2" w:uiPriority="49"/>
-    <w:lsdException w:name="List Table 5 Dark Accent 2" w:uiPriority="50"/>
-    <w:lsdException w:name="List Table 6 Colorful Accent 2" w:uiPriority="51"/>
-    <w:lsdException w:name="List Table 7 Colorful Accent 2" w:uiPriority="52"/>
-    <w:lsdException w:name="List Table 1 Light Accent 3" w:uiPriority="46"/>
-    <w:lsdException w:name="List Table 2 Accent 3" w:uiPriority="47"/>
-    <w:lsdException w:name="List Table 3 Accent 3" w:uiPriority="48"/>
-    <w:lsdException w:name="List Table 4 Accent 3" w:uiPriority="49"/>
-    <w:lsdException w:name="List Table 5 Dark Accent 3" w:uiPriority="50"/>
-    <w:lsdException w:name="List Table 6 Colorful Accent 3" w:uiPriority="51"/>
-    <w:lsdException w:name="List Table 7 Colorful Accent 3" w:uiPriority="52"/>
-    <w:lsdException w:name="List Table 1 Light Accent 4" w:uiPriority="46"/>
-    <w:lsdException w:name="List Table 2 Accent 4" w:uiPriority="47"/>
-    <w:lsdException w:name="List Table 3 Accent 4" w:uiPriority="48"/>
-    <w:lsdException w:name="List Table 4 Accent 4" w:uiPriority="49"/>
-    <w:lsdException w:name="List Table 5 Dark Accent 4" w:uiPriority="50"/>
-    <w:lsdException w:name="List Table 6 Colorful Accent 4" w:uiPriority="51"/>
-    <w:lsdException w:name="List Table 7 Colorful Accent 4" w:uiPriority="52"/>
-    <w:lsdException w:name="List Table 1 Light Accent 5" w:uiPriority="46"/>
-    <w:lsdException w:name="List Table 2 Accent 5" w:uiPriority="47"/>
-    <w:lsdException w:name="List Table 3 Accent 5" w:uiPriority="48"/>
-    <w:lsdException w:name="List Table 4 Accent 5" w:uiPriority="49"/>
-    <w:lsdException w:name="List Table 5 Dark Accent 5" w:uiPriority="50"/>
-    <w:lsdException w:name="List Table 6 Colorful Accent 5" w:uiPriority="51"/>
-    <w:lsdException w:name="List Table 7 Colorful Accent 5" w:uiPriority="52"/>
-    <w:lsdException w:name="List Table 1 Light Accent 6" w:uiPriority="46"/>
-    <w:lsdException w:name="List Table 2 Accent 6" w:uiPriority="47"/>
-    <w:lsdException w:name="List Table 3 Accent 6" w:uiPriority="48"/>
-    <w:lsdException w:name="List Table 4 Accent 6" w:uiPriority="49"/>
-    <w:lsdException w:name="List Table 5 Dark Accent 6" w:uiPriority="50"/>
-    <w:lsdException w:name="List Table 6 Colorful Accent 6" w:uiPriority="51"/>
-    <w:lsdException w:name="List Table 7 Colorful Accent 6" w:uiPriority="52"/>
+  <w:latentStyles w:defLockedState="0" w:defUIPriority="99" w:defSemiHidden="1" w:defUnhideWhenUsed="1" w:defQFormat="0" w:count="267">
+    <w:lsdException w:name="Normal" w:semiHidden="0" w:uiPriority="0" w:unhideWhenUsed="0" w:qFormat="1"/>
+    <w:lsdException w:name="heading 1" w:semiHidden="0" w:uiPriority="9" w:unhideWhenUsed="0" w:qFormat="1"/>
+    <w:lsdException w:name="heading 2" w:uiPriority="9" w:qFormat="1"/>
+    <w:lsdException w:name="heading 3" w:uiPriority="9" w:qFormat="1"/>
+    <w:lsdException w:name="heading 4" w:uiPriority="9" w:qFormat="1"/>
+    <w:lsdException w:name="heading 5" w:uiPriority="9" w:qFormat="1"/>
+    <w:lsdException w:name="heading 6" w:uiPriority="9" w:qFormat="1"/>
+    <w:lsdException w:name="heading 7" w:uiPriority="9" w:qFormat="1"/>
+    <w:lsdException w:name="heading 8" w:uiPriority="9" w:qFormat="1"/>
+    <w:lsdException w:name="heading 9" w:uiPriority="9" w:qFormat="1"/>
+    <w:lsdException w:name="toc 1" w:uiPriority="39"/>
+    <w:lsdException w:name="toc 2" w:uiPriority="39"/>
+    <w:lsdException w:name="toc 3" w:uiPriority="39"/>
+    <w:lsdException w:name="toc 4" w:uiPriority="39"/>
+    <w:lsdException w:name="toc 5" w:uiPriority="39"/>
+    <w:lsdException w:name="toc 6" w:uiPriority="39"/>
+    <w:lsdException w:name="toc 7" w:uiPriority="39"/>
+    <w:lsdException w:name="toc 8" w:uiPriority="39"/>
+    <w:lsdException w:name="toc 9" w:uiPriority="39"/>
+    <w:lsdException w:name="caption" w:uiPriority="35" w:qFormat="1"/>
+    <w:lsdException w:name="Title" w:semiHidden="0" w:uiPriority="10" w:unhideWhenUsed="0" w:qFormat="1"/>
+    <w:lsdException w:name="Default Paragraph Font" w:uiPriority="1"/>
+    <w:lsdException w:name="Subtitle" w:semiHidden="0" w:uiPriority="11" w:unhideWhenUsed="0" w:qFormat="1"/>
+    <w:lsdException w:name="Strong" w:semiHidden="0" w:uiPriority="22" w:unhideWhenUsed="0" w:qFormat="1"/>
+    <w:lsdException w:name="Emphasis" w:semiHidden="0" w:uiPriority="20" w:unhideWhenUsed="0" w:qFormat="1"/>
+    <w:lsdException w:name="Table Grid" w:semiHidden="0" w:uiPriority="59" w:unhideWhenUsed="0"/>
+    <w:lsdException w:name="Placeholder Text" w:unhideWhenUsed="0"/>
+    <w:lsdException w:name="No Spacing" w:semiHidden="0" w:uiPriority="1" w:unhideWhenUsed="0" w:qFormat="1"/>
+    <w:lsdException w:name="Light Shading" w:semiHidden="0" w:uiPriority="60" w:unhideWhenUsed="0"/>
+    <w:lsdException w:name="Light List" w:semiHidden="0" w:uiPriority="61" w:unhideWhenUsed="0"/>
+    <w:lsdException w:name="Light Grid" w:semiHidden="0" w:uiPriority="62" w:unhideWhenUsed="0"/>
+    <w:lsdException w:name="Medium Shading 1" w:semiHidden="0" w:uiPriority="63" w:unhideWhenUsed="0"/>
+    <w:lsdException w:name="Medium Shading 2" w:semiHidden="0" w:uiPriority="64" w:unhideWhenUsed="0"/>
+    <w:lsdException w:name="Medium List 1" w:semiHidden="0" w:uiPriority="65" w:unhideWhenUsed="0"/>
+    <w:lsdException w:name="Medium List 2" w:semiHidden="0" w:uiPriority="66" w:unhideWhenUsed="0"/>
+    <w:lsdException w:name="Medium Grid 1" w:semiHidden="0" w:uiPriority="67" w:unhideWhenUsed="0"/>
+    <w:lsdException w:name="Medium Grid 2" w:semiHidden="0" w:uiPriority="68" w:unhideWhenUsed="0"/>
+    <w:lsdException w:name="Medium Grid 3" w:semiHidden="0" w:uiPriority="69" w:unhideWhenUsed="0"/>
+    <w:lsdException w:name="Dark List" w:semiHidden="0" w:uiPriority="70" w:unhideWhenUsed="0"/>
+    <w:lsdException w:name="Colorful Shading" w:semiHidden="0" w:uiPriority="71" w:unhideWhenUsed="0"/>
+    <w:lsdException w:name="Colorful List" w:semiHidden="0" w:uiPriority="72" w:unhideWhenUsed="0"/>
+    <w:lsdException w:name="Colorful Grid" w:semiHidden="0" w:uiPriority="73" w:unhideWhenUsed="0"/>
+    <w:lsdException w:name="Light Shading Accent 1" w:semiHidden="0" w:uiPriority="60" w:unhideWhenUsed="0"/>
+    <w:lsdException w:name="Light List Accent 1" w:semiHidden="0" w:uiPriority="61" w:unhideWhenUsed="0"/>
+    <w:lsdException w:name="Light Grid Accent 1" w:semiHidden="0" w:uiPriority="62" w:unhideWhenUsed="0"/>
+    <w:lsdException w:name="Medium Shading 1 Accent 1" w:semiHidden="0" w:uiPriority="63" w:unhideWhenUsed="0"/>
+    <w:lsdException w:name="Medium Shading 2 Accent 1" w:semiHidden="0" w:uiPriority="64" w:unhideWhenUsed="0"/>
+    <w:lsdException w:name="Medium List 1 Accent 1" w:semiHidden="0" w:uiPriority="65" w:unhideWhenUsed="0"/>
+    <w:lsdException w:name="Revision" w:unhideWhenUsed="0"/>
+    <w:lsdException w:name="List Paragraph" w:semiHidden="0" w:uiPriority="34" w:unhideWhenUsed="0" w:qFormat="1"/>
+    <w:lsdException w:name="Quote" w:semiHidden="0" w:uiPriority="29" w:unhideWhenUsed="0" w:qFormat="1"/>
+    <w:lsdException w:name="Intense Quote" w:semiHidden="0" w:uiPriority="30" w:unhideWhenUsed="0" w:qFormat="1"/>
+    <w:lsdException w:name="Medium List 2 Accent 1" w:semiHidden="0" w:uiPriority="66" w:unhideWhenUsed="0"/>
+    <w:lsdException w:name="Medium Grid 1 Accent 1" w:semiHidden="0" w:uiPriority="67" w:unhideWhenUsed="0"/>
+    <w:lsdException w:name="Medium Grid 2 Accent 1" w:semiHidden="0" w:uiPriority="68" w:unhideWhenUsed="0"/>
+    <w:lsdException w:name="Medium Grid 3 Accent 1" w:semiHidden="0" w:uiPriority="69" w:unhideWhenUsed="0"/>
+    <w:lsdException w:name="Dark List Accent 1" w:semiHidden="0" w:uiPriority="70" w:unhideWhenUsed="0"/>
+    <w:lsdException w:name="Colorful Shading Accent 1" w:semiHidden="0" w:uiPriority="71" w:unhideWhenUsed="0"/>
+    <w:lsdException w:name="Colorful List Accent 1" w:semiHidden="0" w:uiPriority="72" w:unhideWhenUsed="0"/>
+    <w:lsdException w:name="Colorful Grid Accent 1" w:semiHidden="0" w:uiPriority="73" w:unhideWhenUsed="0"/>
+    <w:lsdException w:name="Light Shading Accent 2" w:semiHidden="0" w:uiPriority="60" w:unhideWhenUsed="0"/>
+    <w:lsdException w:name="Light List Accent 2" w:semiHidden="0" w:uiPriority="61" w:unhideWhenUsed="0"/>
+    <w:lsdException w:name="Light Grid Accent 2" w:semiHidden="0" w:uiPriority="62" w:unhideWhenUsed="0"/>
+    <w:lsdException w:name="Medium Shading 1 Accent 2" w:semiHidden="0" w:uiPriority="63" w:unhideWhenUsed="0"/>
+    <w:lsdException w:name="Medium Shading 2 Accent 2" w:semiHidden="0" w:uiPriority="64" w:unhideWhenUsed="0"/>
+    <w:lsdException w:name="Medium List 1 Accent 2" w:semiHidden="0" w:uiPriority="65" w:unhideWhenUsed="0"/>
+    <w:lsdException w:name="Medium List 2 Accent 2" w:semiHidden="0" w:uiPriority="66" w:unhideWhenUsed="0"/>
+    <w:lsdException w:name="Medium Grid 1 Accent 2" w:semiHidden="0" w:uiPriority="67" w:unhideWhenUsed="0"/>
+    <w:lsdException w:name="Medium Grid 2 Accent 2" w:semiHidden="0" w:uiPriority="68" w:unhideWhenUsed="0"/>
+    <w:lsdException w:name="Medium Grid 3 Accent 2" w:semiHidden="0" w:uiPriority="69" w:unhideWhenUsed="0"/>
+    <w:lsdException w:name="Dark List Accent 2" w:semiHidden="0" w:uiPriority="70" w:unhideWhenUsed="0"/>
+    <w:lsdException w:name="Colorful Shading Accent 2" w:semiHidden="0" w:uiPriority="71" w:unhideWhenUsed="0"/>
+    <w:lsdException w:name="Colorful List Accent 2" w:semiHidden="0" w:uiPriority="72" w:unhideWhenUsed="0"/>
+    <w:lsdException w:name="Colorful Grid Accent 2" w:semiHidden="0" w:uiPriority="73" w:unhideWhenUsed="0"/>
+    <w:lsdException w:name="Light Shading Accent 3" w:semiHidden="0" w:uiPriority="60" w:unhideWhenUsed="0"/>
+    <w:lsdException w:name="Light List Accent 3" w:semiHidden="0" w:uiPriority="61" w:unhideWhenUsed="0"/>
+    <w:lsdException w:name="Light Grid Accent 3" w:semiHidden="0" w:uiPriority="62" w:unhideWhenUsed="0"/>
+    <w:lsdException w:name="Medium Shading 1 Accent 3" w:semiHidden="0" w:uiPriority="63" w:unhideWhenUsed="0"/>
+    <w:lsdException w:name="Medium Shading 2 Accent 3" w:semiHidden="0" w:uiPriority="64" w:unhideWhenUsed="0"/>
+    <w:lsdException w:name="Medium List 1 Accent 3" w:semiHidden="0" w:uiPriority="65" w:unhideWhenUsed="0"/>
+    <w:lsdException w:name="Medium List 2 Accent 3" w:semiHidden="0" w:uiPriority="66" w:unhideWhenUsed="0"/>
+    <w:lsdException w:name="Medium Grid 1 Accent 3" w:semiHidden="0" w:uiPriority="67" w:unhideWhenUsed="0"/>
+    <w:lsdException w:name="Medium Grid 2 Accent 3" w:semiHidden="0" w:uiPriority="68" w:unhideWhenUsed="0"/>
+    <w:lsdException w:name="Medium Grid 3 Accent 3" w:semiHidden="0" w:uiPriority="69" w:unhideWhenUsed="0"/>
+    <w:lsdException w:name="Dark List Accent 3" w:semiHidden="0" w:uiPriority="70" w:unhideWhenUsed="0"/>
+    <w:lsdException w:name="Colorful Shading Accent 3" w:semiHidden="0" w:uiPriority="71" w:unhideWhenUsed="0"/>
+    <w:lsdException w:name="Colorful List Accent 3" w:semiHidden="0" w:uiPriority="72" w:unhideWhenUsed="0"/>
+    <w:lsdException w:name="Colorful Grid Accent 3" w:semiHidden="0" w:uiPriority="73" w:unhideWhenUsed="0"/>
+    <w:lsdException w:name="Light Shading Accent 4" w:semiHidden="0" w:uiPriority="60" w:unhideWhenUsed="0"/>
+    <w:lsdException w:name="Light List Accent 4" w:semiHidden="0" w:uiPriority="61" w:unhideWhenUsed="0"/>
+    <w:lsdException w:name="Light Grid Accent 4" w:semiHidden="0" w:uiPriority="62" w:unhideWhenUsed="0"/>
+    <w:lsdException w:name="Medium Shading 1 Accent 4" w:semiHidden="0" w:uiPriority="63" w:unhideWhenUsed="0"/>
+    <w:lsdException w:name="Medium Shading 2 Accent 4" w:semiHidden="0" w:uiPriority="64" w:unhideWhenUsed="0"/>
+    <w:lsdException w:name="Medium List 1 Accent 4" w:semiHidden="0" w:uiPriority="65" w:unhideWhenUsed="0"/>
+    <w:lsdException w:name="Medium List 2 Accent 4" w:semiHidden="0" w:uiPriority="66" w:unhideWhenUsed="0"/>
+    <w:lsdException w:name="Medium Grid 1 Accent 4" w:semiHidden="0" w:uiPriority="67" w:unhideWhenUsed="0"/>
+    <w:lsdException w:name="Medium Grid 2 Accent 4" w:semiHidden="0" w:uiPriority="68" w:unhideWhenUsed="0"/>
+    <w:lsdException w:name="Medium Grid 3 Accent 4" w:semiHidden="0" w:uiPriority="69" w:unhideWhenUsed="0"/>
+    <w:lsdException w:name="Dark List Accent 4" w:semiHidden="0" w:uiPriority="70" w:unhideWhenUsed="0"/>
+    <w:lsdException w:name="Colorful Shading Accent 4" w:semiHidden="0" w:uiPriority="71" w:unhideWhenUsed="0"/>
+    <w:lsdException w:name="Colorful List Accent 4" w:semiHidden="0" w:uiPriority="72" w:unhideWhenUsed="0"/>
+    <w:lsdException w:name="Colorful Grid Accent 4" w:semiHidden="0" w:uiPriority="73" w:unhideWhenUsed="0"/>
+    <w:lsdException w:name="Light Shading Accent 5" w:semiHidden="0" w:uiPriority="60" w:unhideWhenUsed="0"/>
+    <w:lsdException w:name="Light List Accent 5" w:semiHidden="0" w:uiPriority="61" w:unhideWhenUsed="0"/>
+    <w:lsdException w:name="Light Grid Accent 5" w:semiHidden="0" w:uiPriority="62" w:unhideWhenUsed="0"/>
+    <w:lsdException w:name="Medium Shading 1 Accent 5" w:semiHidden="0" w:uiPriority="63" w:unhideWhenUsed="0"/>
+    <w:lsdException w:name="Medium Shading 2 Accent 5" w:semiHidden="0" w:uiPriority="64" w:unhideWhenUsed="0"/>
+    <w:lsdException w:name="Medium List 1 Accent 5" w:semiHidden="0" w:uiPriority="65" w:unhideWhenUsed="0"/>
+    <w:lsdException w:name="Medium List 2 Accent 5" w:semiHidden="0" w:uiPriority="66" w:unhideWhenUsed="0"/>
+    <w:lsdException w:name="Medium Grid 1 Accent 5" w:semiHidden="0" w:uiPriority="67" w:unhideWhenUsed="0"/>
+    <w:lsdException w:name="Medium Grid 2 Accent 5" w:semiHidden="0" w:uiPriority="68" w:unhideWhenUsed="0"/>
+    <w:lsdException w:name="Medium Grid 3 Accent 5" w:semiHidden="0" w:uiPriority="69" w:unhideWhenUsed="0"/>
+    <w:lsdException w:name="Dark List Accent 5" w:semiHidden="0" w:uiPriority="70" w:unhideWhenUsed="0"/>
+    <w:lsdException w:name="Colorful Shading Accent 5" w:semiHidden="0" w:uiPriority="71" w:unhideWhenUsed="0"/>
+    <w:lsdException w:name="Colorful List Accent 5" w:semiHidden="0" w:uiPriority="72" w:unhideWhenUsed="0"/>
+    <w:lsdException w:name="Colorful Grid Accent 5" w:semiHidden="0" w:uiPriority="73" w:unhideWhenUsed="0"/>
+    <w:lsdException w:name="Light Shading Accent 6" w:semiHidden="0" w:uiPriority="60" w:unhideWhenUsed="0"/>
+    <w:lsdException w:name="Light List Accent 6" w:semiHidden="0" w:uiPriority="61" w:unhideWhenUsed="0"/>
+    <w:lsdException w:name="Light Grid Accent 6" w:semiHidden="0" w:uiPriority="62" w:unhideWhenUsed="0"/>
+    <w:lsdException w:name="Medium Shading 1 Accent 6" w:semiHidden="0" w:uiPriority="63" w:unhideWhenUsed="0"/>
+    <w:lsdException w:name="Medium Shading 2 Accent 6" w:semiHidden="0" w:uiPriority="64" w:unhideWhenUsed="0"/>
+    <w:lsdException w:name="Medium List 1 Accent 6" w:semiHidden="0" w:uiPriority="65" w:unhideWhenUsed="0"/>
+    <w:lsdException w:name="Medium List 2 Accent 6" w:semiHidden="0" w:uiPriority="66" w:unhideWhenUsed="0"/>
+    <w:lsdException w:name="Medium Grid 1 Accent 6" w:semiHidden="0" w:uiPriority="67" w:unhideWhenUsed="0"/>
+    <w:lsdException w:name="Medium Grid 2 Accent 6" w:semiHidden="0" w:uiPriority="68" w:unhideWhenUsed="0"/>
+    <w:lsdException w:name="Medium Grid 3 Accent 6" w:semiHidden="0" w:uiPriority="69" w:unhideWhenUsed="0"/>
+    <w:lsdException w:name="Dark List Accent 6" w:semiHidden="0" w:uiPriority="70" w:unhideWhenUsed="0"/>
+    <w:lsdException w:name="Colorful Shading Accent 6" w:semiHidden="0" w:uiPriority="71" w:unhideWhenUsed="0"/>
+    <w:lsdException w:name="Colorful List Accent 6" w:semiHidden="0" w:uiPriority="72" w:unhideWhenUsed="0"/>
+    <w:lsdException w:name="Colorful Grid Accent 6" w:semiHidden="0" w:uiPriority="73" w:unhideWhenUsed="0"/>
+    <w:lsdException w:name="Subtle Emphasis" w:semiHidden="0" w:uiPriority="19" w:unhideWhenUsed="0" w:qFormat="1"/>
+    <w:lsdException w:name="Intense Emphasis" w:semiHidden="0" w:uiPriority="21" w:unhideWhenUsed="0" w:qFormat="1"/>
+    <w:lsdException w:name="Subtle Reference" w:semiHidden="0" w:uiPriority="31" w:unhideWhenUsed="0" w:qFormat="1"/>
+    <w:lsdException w:name="Intense Reference" w:semiHidden="0" w:uiPriority="32" w:unhideWhenUsed="0" w:qFormat="1"/>
+    <w:lsdException w:name="Book Title" w:semiHidden="0" w:uiPriority="33" w:unhideWhenUsed="0" w:qFormat="1"/>
+    <w:lsdException w:name="Bibliography" w:uiPriority="37"/>
+    <w:lsdException w:name="TOC Heading" w:uiPriority="39" w:qFormat="1"/>
+  </w:latentStyles>
+  <w:style w:type="paragraph" w:default="1" w:styleId="Normal">
+    <w:name w:val="Normal"/>
+    <w:qFormat/>
+    <w:rsid w:val="004A0824"/>
+    <w:pPr>
+      <w:spacing w:after="80"/>
+    </w:pPr>
+  </w:style>
+  <w:style w:type="paragraph" w:styleId="Heading1">
+    <w:name w:val="heading 1"/>
+    <w:basedOn w:val="Normal"/>
+    <w:next w:val="Normal"/>
+    <w:link w:val="Heading1Char"/>
+    <w:uiPriority w:val="9"/>
+    <w:qFormat/>
+    <w:rsid w:val="004A0824"/>
+    <w:pPr>
+      <w:keepNext/>
+      <w:keepLines/>
+      <w:spacing w:before="240" w:after="0"/>
+      <w:outlineLvl w:val="0"/>
+    </w:pPr>
+    <w:rPr>
+      <w:rFonts w:asciiTheme="majorHAnsi" w:eastAsiaTheme="majorEastAsia" w:hAnsiTheme="majorHAnsi" w:cstheme="majorBidi"/>
+      <w:color w:val="365F91" w:themeColor="accent1" w:themeShade="BF"/>
+      <w:sz w:val="32"/>
+      <w:szCs w:val="32"/>
+    </w:rPr>
+  </w:style>
+  <w:style w:type="paragraph" w:styleId="Heading2">
+    <w:name w:val="heading 2"/>
+    <w:basedOn w:val="Normal"/>
+    <w:next w:val="Normal"/>
+    <w:link w:val="Heading2Char"/>
+    <w:uiPriority w:val="9"/>
+    <w:unhideWhenUsed/>
+    <w:qFormat/>
+    <w:rsid w:val="004A0824"/>
+    <w:pPr>
+      <w:keepNext/>
+      <w:keepLines/>
+      <w:spacing w:before="40" w:after="0"/>
+      <w:outlineLvl w:val="1"/>
+    </w:pPr>
+    <w:rPr>
+      <w:rFonts w:asciiTheme="majorHAnsi" w:eastAsiaTheme="majorEastAsia" w:hAnsiTheme="majorHAnsi" w:cstheme="majorBidi"/>
+      <w:color w:val="365F91" w:themeColor="accent1" w:themeShade="BF"/>
+      <w:sz w:val="26"/>
+      <w:szCs w:val="26"/>
+    </w:rPr>
+  </w:style>
+  <w:style w:type="paragraph" w:styleId="Heading3">
+    <w:name w:val="heading 3"/>
+    <w:basedOn w:val="Normal"/>
+    <w:next w:val="Normal"/>
+    <w:link w:val="Heading3Char"/>
+    <w:uiPriority w:val="9"/>
+    <w:unhideWhenUsed/>
+    <w:qFormat/>
+    <w:rsid w:val="004A0824"/>
+    <w:pPr>
+      <w:keepNext/>
+      <w:keepLines/>
+      <w:spacing w:before="40" w:after="0"/>
+      <w:outlineLvl w:val="2"/>
+    </w:pPr>
+    <w:rPr>
+      <w:rFonts w:asciiTheme="majorHAnsi" w:eastAsiaTheme="majorEastAsia" w:hAnsiTheme="majorHAnsi" w:cstheme="majorBidi"/>
+      <w:color w:val="243F60" w:themeColor="accent1" w:themeShade="7F"/>
+      <w:sz w:val="24"/>
+      <w:szCs w:val="24"/>
+    </w:rPr>
+  </w:style>
+  <w:style w:type="paragraph" w:styleId="Heading4">
+    <w:name w:val="heading 4"/>
+    <w:basedOn w:val="Normal"/>
+    <w:next w:val="Normal"/>
+    <w:link w:val="Heading4Char"/>
+    <w:uiPriority w:val="9"/>
+    <w:unhideWhenUsed/>
+    <w:qFormat/>
+    <w:rsid w:val="004A0824"/>
+    <w:pPr>
+      <w:keepNext/>
+      <w:keepLines/>
+      <w:spacing w:before="40" w:after="0"/>
+      <w:outlineLvl w:val="3"/>
+    </w:pPr>
+    <w:rPr>
+      <w:rFonts w:asciiTheme="majorHAnsi" w:eastAsiaTheme="majorEastAsia" w:hAnsiTheme="majorHAnsi" w:cstheme="majorBidi"/>
+      <w:i/>
+      <w:iCs/>
+      <w:color w:val="365F91" w:themeColor="accent1" w:themeShade="BF"/>
+    </w:rPr>
+  </w:style>
+  <w:style w:type="character" w:default="1" w:styleId="DefaultParagraphFont">
+    <w:name w:val="Default Paragraph Font"/>
+    <w:uiPriority w:val="1"/>
+    <w:semiHidden/>
+    <w:unhideWhenUsed/>
+  </w:style>
+  <w:style w:type="table" w:default="1" w:styleId="TableNormal">
+    <w:name w:val="Normal Table"/>
+    <w:uiPriority w:val="99"/>
+    <w:semiHidden/>
+    <w:unhideWhenUsed/>
+    <w:tblPr>
+      <w:tblInd w:w="0" w:type="dxa"/>
+      <w:tblCellMar>
+        <w:top w:w="0" w:type="dxa"/>
+        <w:left w:w="108" w:type="dxa"/>
+        <w:bottom w:w="0" w:type="dxa"/>
+        <w:right w:w="108" w:type="dxa"/>
+      </w:tblCellMar>
+    </w:tblPr>
+  </w:style>
+  <w:style w:type="numbering" w:default="1" w:styleId="NoList">
+    <w:name w:val="No List"/>
+    <w:uiPriority w:val="99"/>
+    <w:semiHidden/>
+    <w:unhideWhenUsed/>
+  </w:style>
+  <w:style w:type="character" w:customStyle="1" w:styleId="Heading1Char">
+    <w:name w:val="Heading 1 Char"/>
+    <w:basedOn w:val="DefaultParagraphFont"/>
+    <w:link w:val="Heading1"/>
+    <w:uiPriority w:val="9"/>
+    <w:rsid w:val="004A0824"/>
+    <w:rPr>
+      <w:rFonts w:asciiTheme="majorHAnsi" w:eastAsiaTheme="majorEastAsia" w:hAnsiTheme="majorHAnsi" w:cstheme="majorBidi"/>
+      <w:color w:val="365F91" w:themeColor="accent1" w:themeShade="BF"/>
+      <w:sz w:val="32"/>
+      <w:szCs w:val="32"/>
+    </w:rPr>
+  </w:style>
+  <w:style w:type="character" w:customStyle="1" w:styleId="Heading2Char">
+    <w:name w:val="Heading 2 Char"/>
+    <w:basedOn w:val="DefaultParagraphFont"/>
+    <w:link w:val="Heading2"/>
+    <w:uiPriority w:val="9"/>
+    <w:rsid w:val="004A0824"/>
+    <w:rPr>
+      <w:rFonts w:asciiTheme="majorHAnsi" w:eastAsiaTheme="majorEastAsia" w:hAnsiTheme="majorHAnsi" w:cstheme="majorBidi"/>
+      <w:color w:val="365F91" w:themeColor="accent1" w:themeShade="BF"/>
+      <w:sz w:val="26"/>
+      <w:szCs w:val="26"/>
+    </w:rPr>
+  </w:style>
+  <w:style w:type="character" w:customStyle="1" w:styleId="Heading3Char">
+    <w:name w:val="Heading 3 Char"/>
+    <w:basedOn w:val="DefaultParagraphFont"/>
+    <w:link w:val="Heading3"/>
+    <w:uiPriority w:val="9"/>
+    <w:rsid w:val="004A0824"/>
+    <w:rPr>
+      <w:rFonts w:asciiTheme="majorHAnsi" w:eastAsiaTheme="majorEastAsia" w:hAnsiTheme="majorHAnsi" w:cstheme="majorBidi"/>
+      <w:color w:val="243F60" w:themeColor="accent1" w:themeShade="7F"/>
+      <w:sz w:val="24"/>
+      <w:szCs w:val="24"/>
+    </w:rPr>
+  </w:style>
+  <w:style w:type="character" w:customStyle="1" w:styleId="Heading4Char">
+    <w:name w:val="Heading 4 Char"/>
+    <w:basedOn w:val="DefaultParagraphFont"/>
+    <w:link w:val="Heading4"/>
+    <w:uiPriority w:val="9"/>
+    <w:rsid w:val="004A0824"/>
+    <w:rPr>
+      <w:rFonts w:asciiTheme="majorHAnsi" w:eastAsiaTheme="majorEastAsia" w:hAnsiTheme="majorHAnsi" w:cstheme="majorBidi"/>
+      <w:i/>
+      <w:iCs/>
+      <w:color w:val="365F91" w:themeColor="accent1" w:themeShade="BF"/>
+    </w:rPr>
+  </w:style>
+  <w:style w:type="paragraph" w:styleId="ListParagraph">
+    <w:name w:val="List Paragraph"/>
+    <w:basedOn w:val="Normal"/>
+    <w:uiPriority w:val="34"/>
+    <w:qFormat/>
+    <w:rsid w:val="004A0824"/>
+    <w:pPr>
+      <w:ind w:left="720"/>
+      <w:contextualSpacing/>
+    </w:pPr>
+  </w:style>
+  <w:style w:type="paragraph" w:styleId="Header">
+    <w:name w:val="header"/>
+    <w:basedOn w:val="Normal"/>
+    <w:link w:val="HeaderChar"/>
+    <w:uiPriority w:val="99"/>
+    <w:unhideWhenUsed/>
+    <w:rsid w:val="004A0824"/>
+    <w:pPr>
+      <w:tabs>
+        <w:tab w:val="center" w:pos="4680"/>
+        <w:tab w:val="right" w:pos="9360"/>
+      </w:tabs>
+      <w:spacing w:after="0" w:line="240" w:lineRule="auto"/>
+    </w:pPr>
+  </w:style>
+  <w:style w:type="character" w:customStyle="1" w:styleId="HeaderChar">
+    <w:name w:val="Header Char"/>
+    <w:basedOn w:val="DefaultParagraphFont"/>
+    <w:link w:val="Header"/>
+    <w:uiPriority w:val="99"/>
+    <w:rsid w:val="004A0824"/>
+  </w:style>
+  <w:style w:type="paragraph" w:styleId="BalloonText">
+    <w:name w:val="Balloon Text"/>
+    <w:basedOn w:val="Normal"/>
+    <w:link w:val="BalloonTextChar"/>
+    <w:uiPriority w:val="99"/>
+    <w:semiHidden/>
+    <w:unhideWhenUsed/>
+    <w:rsid w:val="004A0824"/>
+    <w:pPr>
+      <w:spacing w:after="0" w:line="240" w:lineRule="auto"/>
+    </w:pPr>
+    <w:rPr>
+      <w:rFonts w:ascii="Tahoma" w:hAnsi="Tahoma" w:cs="Tahoma"/>
+      <w:sz w:val="16"/>
+      <w:szCs w:val="16"/>
+    </w:rPr>
+  </w:style>
+  <w:style w:type="character" w:customStyle="1" w:styleId="BalloonTextChar">
+    <w:name w:val="Balloon Text Char"/>
+    <w:basedOn w:val="DefaultParagraphFont"/>
+    <w:link w:val="BalloonText"/>
+    <w:uiPriority w:val="99"/>
+    <w:semiHidden/>
+    <w:rsid w:val="004A0824"/>
+    <w:rPr>
+      <w:rFonts w:ascii="Tahoma" w:hAnsi="Tahoma" w:cs="Tahoma"/>
+      <w:sz w:val="16"/>
+      <w:szCs w:val="16"/>
+    </w:rPr>
+  </w:style>
+  <w:style w:type="paragraph" w:styleId="Footer">
+    <w:name w:val="footer"/>
+    <w:basedOn w:val="Normal"/>
+    <w:link w:val="FooterChar"/>
+    <w:uiPriority w:val="99"/>
+    <w:unhideWhenUsed/>
+    <w:rsid w:val="004A0824"/>
+    <w:pPr>
+      <w:tabs>
+        <w:tab w:val="center" w:pos="4680"/>
+        <w:tab w:val="right" w:pos="9360"/>
+      </w:tabs>
+      <w:spacing w:after="0" w:line="240" w:lineRule="auto"/>
+    </w:pPr>
+  </w:style>
+  <w:style w:type="character" w:customStyle="1" w:styleId="FooterChar">
+    <w:name w:val="Footer Char"/>
+    <w:basedOn w:val="DefaultParagraphFont"/>
+    <w:link w:val="Footer"/>
+    <w:uiPriority w:val="99"/>
+    <w:rsid w:val="004A0824"/>
+  </w:style>
+  <w:style w:type="paragraph" w:customStyle="1" w:styleId="Default">
+    <w:name w:val="Default"/>
+    <w:rsid w:val="004A0824"/>
+    <w:pPr>
+      <w:autoSpaceDE w:val="0"/>
+      <w:autoSpaceDN w:val="0"/>
+      <w:adjustRightInd w:val="0"/>
+      <w:spacing w:line="240" w:lineRule="auto"/>
+    </w:pPr>
+    <w:rPr>
+      <w:rFonts w:ascii="Calibri" w:eastAsiaTheme="minorEastAsia" w:hAnsi="Calibri" w:cs="Calibri"/>
+      <w:color w:val="000000"/>
+      <w:sz w:val="24"/>
+      <w:szCs w:val="24"/>
+      <w:lang w:eastAsia="ja-JP"/>
+    </w:rPr>
+  </w:style>
+  <w:style w:type="table" w:styleId="TableGrid">
+    <w:name w:val="Table Grid"/>
+    <w:basedOn w:val="TableNormal"/>
+    <w:uiPriority w:val="59"/>
+    <w:rsid w:val="004A0824"/>
+    <w:pPr>
+      <w:spacing w:line="240" w:lineRule="auto"/>
+    </w:pPr>
+    <w:rPr>
+      <w:rFonts w:eastAsiaTheme="minorEastAsia"/>
+      <w:lang w:eastAsia="ja-JP"/>
+    </w:rPr>
+    <w:tblPr>
+      <w:tblBorders>
+        <w:top w:val="single" w:sz="4" w:space="0" w:color="auto"/>
+        <w:left w:val="single" w:sz="4" w:space="0" w:color="auto"/>
+        <w:bottom w:val="single" w:sz="4" w:space="0" w:color="auto"/>
+        <w:right w:val="single" w:sz="4" w:space="0" w:color="auto"/>
+        <w:insideH w:val="single" w:sz="4" w:space="0" w:color="auto"/>
+        <w:insideV w:val="single" w:sz="4" w:space="0" w:color="auto"/>
+      </w:tblBorders>
+    </w:tblPr>
+  </w:style>
+  <w:style w:type="table" w:styleId="LightShading">
+    <w:name w:val="Light Shading"/>
+    <w:basedOn w:val="TableNormal"/>
+    <w:uiPriority w:val="60"/>
+    <w:rsid w:val="00C44944"/>
+    <w:pPr>
+      <w:spacing w:line="240" w:lineRule="auto"/>
+    </w:pPr>
+    <w:rPr>
+      <w:color w:val="000000" w:themeColor="text1" w:themeShade="BF"/>
+    </w:rPr>
+    <w:tblPr>
+      <w:tblStyleRowBandSize w:val="1"/>
+      <w:tblStyleColBandSize w:val="1"/>
+      <w:tblBorders>
+        <w:top w:val="single" w:sz="8" w:space="0" w:color="000000" w:themeColor="text1"/>
+        <w:bottom w:val="single" w:sz="8" w:space="0" w:color="000000" w:themeColor="text1"/>
+      </w:tblBorders>
+    </w:tblPr>
+    <w:tblStylePr w:type="firstRow">
+      <w:pPr>
+        <w:spacing w:before="0" w:after="0" w:line="240" w:lineRule="auto"/>
+      </w:pPr>
+      <w:rPr>
+        <w:b/>
+        <w:bCs/>
+      </w:rPr>
+      <w:tblPr/>
+      <w:tcPr>
+        <w:tcBorders>
+          <w:top w:val="single" w:sz="8" w:space="0" w:color="000000" w:themeColor="text1"/>
+          <w:left w:val="nil"/>
+          <w:bottom w:val="single" w:sz="8" w:space="0" w:color="000000" w:themeColor="text1"/>
+          <w:right w:val="nil"/>
+          <w:insideH w:val="nil"/>
+          <w:insideV w:val="nil"/>
+        </w:tcBorders>
+      </w:tcPr>
+    </w:tblStylePr>
+    <w:tblStylePr w:type="lastRow">
+      <w:pPr>
+        <w:spacing w:before="0" w:after="0" w:line="240" w:lineRule="auto"/>
+      </w:pPr>
+      <w:rPr>
+        <w:b/>
+        <w:bCs/>
+      </w:rPr>
+      <w:tblPr/>
+      <w:tcPr>
+        <w:tcBorders>
+          <w:top w:val="single" w:sz="8" w:space="0" w:color="000000" w:themeColor="text1"/>
+          <w:left w:val="nil"/>
+          <w:bottom w:val="single" w:sz="8" w:space="0" w:color="000000" w:themeColor="text1"/>
+          <w:right w:val="nil"/>
+          <w:insideH w:val="nil"/>
+          <w:insideV w:val="nil"/>
+        </w:tcBorders>
+      </w:tcPr>
+    </w:tblStylePr>
+    <w:tblStylePr w:type="firstCol">
+      <w:rPr>
+        <w:b/>
+        <w:bCs/>
+      </w:rPr>
+    </w:tblStylePr>
+    <w:tblStylePr w:type="lastCol">
+      <w:rPr>
+        <w:b/>
+        <w:bCs/>
+      </w:rPr>
+    </w:tblStylePr>
+    <w:tblStylePr w:type="band1Vert">
+      <w:tblPr/>
+      <w:tcPr>
+        <w:tcBorders>
+          <w:left w:val="nil"/>
+          <w:right w:val="nil"/>
+          <w:insideH w:val="nil"/>
+          <w:insideV w:val="nil"/>
+        </w:tcBorders>
+        <w:shd w:val="clear" w:color="auto" w:fill="C0C0C0" w:themeFill="text1" w:themeFillTint="3F"/>
+      </w:tcPr>
+    </w:tblStylePr>
+    <w:tblStylePr w:type="band1Horz">
+      <w:tblPr/>
+      <w:tcPr>
+        <w:tcBorders>
+          <w:left w:val="nil"/>
+          <w:right w:val="nil"/>
+          <w:insideH w:val="nil"/>
+          <w:insideV w:val="nil"/>
+        </w:tcBorders>
+        <w:shd w:val="clear" w:color="auto" w:fill="C0C0C0" w:themeFill="text1" w:themeFillTint="3F"/>
+      </w:tcPr>
+    </w:tblStylePr>
+  </w:style>
+  <w:style w:type="table" w:styleId="MediumShading2-Accent1">
+    <w:name w:val="Medium Shading 2 Accent 1"/>
+    <w:basedOn w:val="TableNormal"/>
+    <w:uiPriority w:val="64"/>
+    <w:rsid w:val="00B41826"/>
+    <w:pPr>
+      <w:spacing w:line="240" w:lineRule="auto"/>
+    </w:pPr>
+    <w:tblPr>
+      <w:tblStyleRowBandSize w:val="1"/>
+      <w:tblStyleColBandSize w:val="1"/>
+      <w:tblBorders>
+        <w:top w:val="single" w:sz="18" w:space="0" w:color="auto"/>
+        <w:bottom w:val="single" w:sz="18" w:space="0" w:color="auto"/>
+      </w:tblBorders>
+    </w:tblPr>
+    <w:tblStylePr w:type="firstRow">
+      <w:pPr>
+        <w:spacing w:before="0" w:after="0" w:line="240" w:lineRule="auto"/>
+      </w:pPr>
+      <w:rPr>
+        <w:b/>
+        <w:bCs/>
+        <w:color w:val="FFFFFF" w:themeColor="background1"/>
+      </w:rPr>
+      <w:tblPr/>
+      <w:tcPr>
+        <w:tcBorders>
+          <w:top w:val="single" w:sz="18" w:space="0" w:color="auto"/>
+          <w:left w:val="nil"/>
+          <w:bottom w:val="single" w:sz="18" w:space="0" w:color="auto"/>
+          <w:right w:val="nil"/>
+          <w:insideH w:val="nil"/>
+          <w:insideV w:val="nil"/>
+        </w:tcBorders>
+        <w:shd w:val="clear" w:color="auto" w:fill="4F81BD" w:themeFill="accent1"/>
+      </w:tcPr>
+    </w:tblStylePr>
+    <w:tblStylePr w:type="lastRow">
+      <w:pPr>
+        <w:spacing w:before="0" w:after="0" w:line="240" w:lineRule="auto"/>
+      </w:pPr>
+      <w:rPr>
+        <w:color w:val="auto"/>
+      </w:rPr>
+      <w:tblPr/>
+      <w:tcPr>
+        <w:tcBorders>
+          <w:top w:val="double" w:sz="6" w:space="0" w:color="auto"/>
+          <w:left w:val="nil"/>
+          <w:bottom w:val="single" w:sz="18" w:space="0" w:color="auto"/>
+          <w:right w:val="nil"/>
+          <w:insideH w:val="nil"/>
+          <w:insideV w:val="nil"/>
+        </w:tcBorders>
+        <w:shd w:val="clear" w:color="auto" w:fill="FFFFFF" w:themeFill="background1"/>
+      </w:tcPr>
+    </w:tblStylePr>
+    <w:tblStylePr w:type="firstCol">
+      <w:rPr>
+        <w:b/>
+        <w:bCs/>
+        <w:color w:val="FFFFFF" w:themeColor="background1"/>
+      </w:rPr>
+      <w:tblPr/>
+      <w:tcPr>
+        <w:tcBorders>
+          <w:top w:val="nil"/>
+          <w:left w:val="nil"/>
+          <w:bottom w:val="single" w:sz="18" w:space="0" w:color="auto"/>
+          <w:right w:val="nil"/>
+          <w:insideH w:val="nil"/>
+          <w:insideV w:val="nil"/>
+        </w:tcBorders>
+        <w:shd w:val="clear" w:color="auto" w:fill="4F81BD" w:themeFill="accent1"/>
+      </w:tcPr>
+    </w:tblStylePr>
+    <w:tblStylePr w:type="lastCol">
+      <w:rPr>
+        <w:b/>
+        <w:bCs/>
+        <w:color w:val="FFFFFF" w:themeColor="background1"/>
+      </w:rPr>
+      <w:tblPr/>
+      <w:tcPr>
+        <w:tcBorders>
+          <w:left w:val="nil"/>
+          <w:right w:val="nil"/>
+          <w:insideH w:val="nil"/>
+          <w:insideV w:val="nil"/>
+        </w:tcBorders>
+        <w:shd w:val="clear" w:color="auto" w:fill="4F81BD" w:themeFill="accent1"/>
+      </w:tcPr>
+    </w:tblStylePr>
+    <w:tblStylePr w:type="band1Vert">
+      <w:tblPr/>
+      <w:tcPr>
+        <w:tcBorders>
+          <w:left w:val="nil"/>
+          <w:right w:val="nil"/>
+          <w:insideH w:val="nil"/>
+          <w:insideV w:val="nil"/>
+        </w:tcBorders>
+        <w:shd w:val="clear" w:color="auto" w:fill="D8D8D8" w:themeFill="background1" w:themeFillShade="D8"/>
+      </w:tcPr>
+    </w:tblStylePr>
+    <w:tblStylePr w:type="band1Horz">
+      <w:tblPr/>
+      <w:tcPr>
+        <w:shd w:val="clear" w:color="auto" w:fill="D8D8D8" w:themeFill="background1" w:themeFillShade="D8"/>
+      </w:tcPr>
+    </w:tblStylePr>
+    <w:tblStylePr w:type="neCell">
+      <w:tblPr/>
+      <w:tcPr>
+        <w:tcBorders>
+          <w:top w:val="single" w:sz="18" w:space="0" w:color="auto"/>
+          <w:left w:val="nil"/>
+          <w:bottom w:val="single" w:sz="18" w:space="0" w:color="auto"/>
+          <w:right w:val="nil"/>
+          <w:insideH w:val="nil"/>
+          <w:insideV w:val="nil"/>
+        </w:tcBorders>
+      </w:tcPr>
+    </w:tblStylePr>
+    <w:tblStylePr w:type="nwCell">
+      <w:rPr>
+        <w:color w:val="FFFFFF" w:themeColor="background1"/>
+      </w:rPr>
+      <w:tblPr/>
+      <w:tcPr>
+        <w:tcBorders>
+          <w:top w:val="single" w:sz="18" w:space="0" w:color="auto"/>
+          <w:left w:val="nil"/>
+          <w:bottom w:val="single" w:sz="18" w:space="0" w:color="auto"/>
+          <w:right w:val="nil"/>
+          <w:insideH w:val="nil"/>
+          <w:insideV w:val="nil"/>
+        </w:tcBorders>
+      </w:tcPr>
+    </w:tblStylePr>
+  </w:style>
+  <w:style w:type="character" w:styleId="Hyperlink">
+    <w:name w:val="Hyperlink"/>
+    <w:basedOn w:val="DefaultParagraphFont"/>
+    <w:uiPriority w:val="99"/>
+    <w:unhideWhenUsed/>
+    <w:rsid w:val="0063668F"/>
+    <w:rPr>
+      <w:color w:val="0000FF" w:themeColor="hyperlink"/>
+      <w:u w:val="single"/>
+    </w:rPr>
+  </w:style>
+</w:styles>
+</file>
+
+<file path=word/stylesWithEffects.xml><?xml version="1.0" encoding="utf-8"?>
+<w:styles xmlns:wpc="http://schemas.microsoft.com/office/word/2010/wordprocessingCanvas" xmlns:mc="http://schemas.openxmlformats.org/markup-compatibility/2006" xmlns:o="urn:schemas-microsoft-com:office:office" xmlns:r="http://schemas.openxmlformats.org/officeDocument/2006/relationships" xmlns:m="http://schemas.openxmlformats.org/officeDocument/2006/math" xmlns:v="urn:schemas-microsoft-com:vml" xmlns:wp14="http://schemas.microsoft.com/office/word/2010/wordprocessingDrawing" xmlns:wp="http://schemas.openxmlformats.org/drawingml/2006/wordprocessingDrawing" xmlns:w10="urn:schemas-microsoft-com:office:word" xmlns:w="http://schemas.openxmlformats.org/wordprocessingml/2006/main" xmlns:w14="http://schemas.microsoft.com/office/word/2010/wordml" xmlns:wpg="http://schemas.microsoft.com/office/word/2010/wordprocessingGroup" xmlns:wpi="http://schemas.microsoft.com/office/word/2010/wordprocessingInk" xmlns:wne="http://schemas.microsoft.com/office/word/2006/wordml" xmlns:wps="http://schemas.microsoft.com/office/word/2010/wordprocessingShape" mc:Ignorable="w14 wp14">
+  <w:docDefaults>
+    <w:rPrDefault>
+      <w:rPr>
+        <w:rFonts w:asciiTheme="minorHAnsi" w:eastAsiaTheme="minorHAnsi" w:hAnsiTheme="minorHAnsi" w:cstheme="minorBidi"/>
+        <w:sz w:val="22"/>
+        <w:szCs w:val="22"/>
+        <w:lang w:val="en-US" w:eastAsia="en-US" w:bidi="ar-SA"/>
+      </w:rPr>
+    </w:rPrDefault>
+    <w:pPrDefault>
+      <w:pPr>
+        <w:spacing w:line="276" w:lineRule="auto"/>
+      </w:pPr>
+    </w:pPrDefault>
+  </w:docDefaults>
+  <w:latentStyles w:defLockedState="0" w:defUIPriority="99" w:defSemiHidden="1" w:defUnhideWhenUsed="1" w:defQFormat="0" w:count="267">
+    <w:lsdException w:name="Normal" w:semiHidden="0" w:uiPriority="0" w:unhideWhenUsed="0" w:qFormat="1"/>
+    <w:lsdException w:name="heading 1" w:semiHidden="0" w:uiPriority="9" w:unhideWhenUsed="0" w:qFormat="1"/>
+    <w:lsdException w:name="heading 2" w:uiPriority="9" w:qFormat="1"/>
+    <w:lsdException w:name="heading 3" w:uiPriority="9" w:qFormat="1"/>
+    <w:lsdException w:name="heading 4" w:uiPriority="9" w:qFormat="1"/>
+    <w:lsdException w:name="heading 5" w:uiPriority="9" w:qFormat="1"/>
+    <w:lsdException w:name="heading 6" w:uiPriority="9" w:qFormat="1"/>
+    <w:lsdException w:name="heading 7" w:uiPriority="9" w:qFormat="1"/>
+    <w:lsdException w:name="heading 8" w:uiPriority="9" w:qFormat="1"/>
+    <w:lsdException w:name="heading 9" w:uiPriority="9" w:qFormat="1"/>
+    <w:lsdException w:name="toc 1" w:uiPriority="39"/>
+    <w:lsdException w:name="toc 2" w:uiPriority="39"/>
+    <w:lsdException w:name="toc 3" w:uiPriority="39"/>
+    <w:lsdException w:name="toc 4" w:uiPriority="39"/>
+    <w:lsdException w:name="toc 5" w:uiPriority="39"/>
+    <w:lsdException w:name="toc 6" w:uiPriority="39"/>
+    <w:lsdException w:name="toc 7" w:uiPriority="39"/>
+    <w:lsdException w:name="toc 8" w:uiPriority="39"/>
+    <w:lsdException w:name="toc 9" w:uiPriority="39"/>
+    <w:lsdException w:name="caption" w:uiPriority="35" w:qFormat="1"/>
+    <w:lsdException w:name="Title" w:semiHidden="0" w:uiPriority="10" w:unhideWhenUsed="0" w:qFormat="1"/>
+    <w:lsdException w:name="Default Paragraph Font" w:uiPriority="1"/>
+    <w:lsdException w:name="Subtitle" w:semiHidden="0" w:uiPriority="11" w:unhideWhenUsed="0" w:qFormat="1"/>
+    <w:lsdException w:name="Strong" w:semiHidden="0" w:uiPriority="22" w:unhideWhenUsed="0" w:qFormat="1"/>
+    <w:lsdException w:name="Emphasis" w:semiHidden="0" w:uiPriority="20" w:unhideWhenUsed="0" w:qFormat="1"/>
+    <w:lsdException w:name="Table Grid" w:semiHidden="0" w:uiPriority="59" w:unhideWhenUsed="0"/>
+    <w:lsdException w:name="Placeholder Text" w:unhideWhenUsed="0"/>
+    <w:lsdException w:name="No Spacing" w:semiHidden="0" w:uiPriority="1" w:unhideWhenUsed="0" w:qFormat="1"/>
+    <w:lsdException w:name="Light Shading" w:semiHidden="0" w:uiPriority="60" w:unhideWhenUsed="0"/>
+    <w:lsdException w:name="Light List" w:semiHidden="0" w:uiPriority="61" w:unhideWhenUsed="0"/>
+    <w:lsdException w:name="Light Grid" w:semiHidden="0" w:uiPriority="62" w:unhideWhenUsed="0"/>
+    <w:lsdException w:name="Medium Shading 1" w:semiHidden="0" w:uiPriority="63" w:unhideWhenUsed="0"/>
+    <w:lsdException w:name="Medium Shading 2" w:semiHidden="0" w:uiPriority="64" w:unhideWhenUsed="0"/>
+    <w:lsdException w:name="Medium List 1" w:semiHidden="0" w:uiPriority="65" w:unhideWhenUsed="0"/>
+    <w:lsdException w:name="Medium List 2" w:semiHidden="0" w:uiPriority="66" w:unhideWhenUsed="0"/>
+    <w:lsdException w:name="Medium Grid 1" w:semiHidden="0" w:uiPriority="67" w:unhideWhenUsed="0"/>
+    <w:lsdException w:name="Medium Grid 2" w:semiHidden="0" w:uiPriority="68" w:unhideWhenUsed="0"/>
+    <w:lsdException w:name="Medium Grid 3" w:semiHidden="0" w:uiPriority="69" w:unhideWhenUsed="0"/>
+    <w:lsdException w:name="Dark List" w:semiHidden="0" w:uiPriority="70" w:unhideWhenUsed="0"/>
+    <w:lsdException w:name="Colorful Shading" w:semiHidden="0" w:uiPriority="71" w:unhideWhenUsed="0"/>
+    <w:lsdException w:name="Colorful List" w:semiHidden="0" w:uiPriority="72" w:unhideWhenUsed="0"/>
+    <w:lsdException w:name="Colorful Grid" w:semiHidden="0" w:uiPriority="73" w:unhideWhenUsed="0"/>
+    <w:lsdException w:name="Light Shading Accent 1" w:semiHidden="0" w:uiPriority="60" w:unhideWhenUsed="0"/>
+    <w:lsdException w:name="Light List Accent 1" w:semiHidden="0" w:uiPriority="61" w:unhideWhenUsed="0"/>
+    <w:lsdException w:name="Light Grid Accent 1" w:semiHidden="0" w:uiPriority="62" w:unhideWhenUsed="0"/>
+    <w:lsdException w:name="Medium Shading 1 Accent 1" w:semiHidden="0" w:uiPriority="63" w:unhideWhenUsed="0"/>
+    <w:lsdException w:name="Medium Shading 2 Accent 1" w:semiHidden="0" w:uiPriority="64" w:unhideWhenUsed="0"/>
+    <w:lsdException w:name="Medium List 1 Accent 1" w:semiHidden="0" w:uiPriority="65" w:unhideWhenUsed="0"/>
+    <w:lsdException w:name="Revision" w:unhideWhenUsed="0"/>
+    <w:lsdException w:name="List Paragraph" w:semiHidden="0" w:uiPriority="34" w:unhideWhenUsed="0" w:qFormat="1"/>
+    <w:lsdException w:name="Quote" w:semiHidden="0" w:uiPriority="29" w:unhideWhenUsed="0" w:qFormat="1"/>
+    <w:lsdException w:name="Intense Quote" w:semiHidden="0" w:uiPriority="30" w:unhideWhenUsed="0" w:qFormat="1"/>
+    <w:lsdException w:name="Medium List 2 Accent 1" w:semiHidden="0" w:uiPriority="66" w:unhideWhenUsed="0"/>
+    <w:lsdException w:name="Medium Grid 1 Accent 1" w:semiHidden="0" w:uiPriority="67" w:unhideWhenUsed="0"/>
+    <w:lsdException w:name="Medium Grid 2 Accent 1" w:semiHidden="0" w:uiPriority="68" w:unhideWhenUsed="0"/>
+    <w:lsdException w:name="Medium Grid 3 Accent 1" w:semiHidden="0" w:uiPriority="69" w:unhideWhenUsed="0"/>
+    <w:lsdException w:name="Dark List Accent 1" w:semiHidden="0" w:uiPriority="70" w:unhideWhenUsed="0"/>
+    <w:lsdException w:name="Colorful Shading Accent 1" w:semiHidden="0" w:uiPriority="71" w:unhideWhenUsed="0"/>
+    <w:lsdException w:name="Colorful List Accent 1" w:semiHidden="0" w:uiPriority="72" w:unhideWhenUsed="0"/>
+    <w:lsdException w:name="Colorful Grid Accent 1" w:semiHidden="0" w:uiPriority="73" w:unhideWhenUsed="0"/>
+    <w:lsdException w:name="Light Shading Accent 2" w:semiHidden="0" w:uiPriority="60" w:unhideWhenUsed="0"/>
+    <w:lsdException w:name="Light List Accent 2" w:semiHidden="0" w:uiPriority="61" w:unhideWhenUsed="0"/>
+    <w:lsdException w:name="Light Grid Accent 2" w:semiHidden="0" w:uiPriority="62" w:unhideWhenUsed="0"/>
+    <w:lsdException w:name="Medium Shading 1 Accent 2" w:semiHidden="0" w:uiPriority="63" w:unhideWhenUsed="0"/>
+    <w:lsdException w:name="Medium Shading 2 Accent 2" w:semiHidden="0" w:uiPriority="64" w:unhideWhenUsed="0"/>
+    <w:lsdException w:name="Medium List 1 Accent 2" w:semiHidden="0" w:uiPriority="65" w:unhideWhenUsed="0"/>
+    <w:lsdException w:name="Medium List 2 Accent 2" w:semiHidden="0" w:uiPriority="66" w:unhideWhenUsed="0"/>
+    <w:lsdException w:name="Medium Grid 1 Accent 2" w:semiHidden="0" w:uiPriority="67" w:unhideWhenUsed="0"/>
+    <w:lsdException w:name="Medium Grid 2 Accent 2" w:semiHidden="0" w:uiPriority="68" w:unhideWhenUsed="0"/>
+    <w:lsdException w:name="Medium Grid 3 Accent 2" w:semiHidden="0" w:uiPriority="69" w:unhideWhenUsed="0"/>
+    <w:lsdException w:name="Dark List Accent 2" w:semiHidden="0" w:uiPriority="70" w:unhideWhenUsed="0"/>
+    <w:lsdException w:name="Colorful Shading Accent 2" w:semiHidden="0" w:uiPriority="71" w:unhideWhenUsed="0"/>
+    <w:lsdException w:name="Colorful List Accent 2" w:semiHidden="0" w:uiPriority="72" w:unhideWhenUsed="0"/>
+    <w:lsdException w:name="Colorful Grid Accent 2" w:semiHidden="0" w:uiPriority="73" w:unhideWhenUsed="0"/>
+    <w:lsdException w:name="Light Shading Accent 3" w:semiHidden="0" w:uiPriority="60" w:unhideWhenUsed="0"/>
+    <w:lsdException w:name="Light List Accent 3" w:semiHidden="0" w:uiPriority="61" w:unhideWhenUsed="0"/>
+    <w:lsdException w:name="Light Grid Accent 3" w:semiHidden="0" w:uiPriority="62" w:unhideWhenUsed="0"/>
+    <w:lsdException w:name="Medium Shading 1 Accent 3" w:semiHidden="0" w:uiPriority="63" w:unhideWhenUsed="0"/>
+    <w:lsdException w:name="Medium Shading 2 Accent 3" w:semiHidden="0" w:uiPriority="64" w:unhideWhenUsed="0"/>
+    <w:lsdException w:name="Medium List 1 Accent 3" w:semiHidden="0" w:uiPriority="65" w:unhideWhenUsed="0"/>
+    <w:lsdException w:name="Medium List 2 Accent 3" w:semiHidden="0" w:uiPriority="66" w:unhideWhenUsed="0"/>
+    <w:lsdException w:name="Medium Grid 1 Accent 3" w:semiHidden="0" w:uiPriority="67" w:unhideWhenUsed="0"/>
+    <w:lsdException w:name="Medium Grid 2 Accent 3" w:semiHidden="0" w:uiPriority="68" w:unhideWhenUsed="0"/>
+    <w:lsdException w:name="Medium Grid 3 Accent 3" w:semiHidden="0" w:uiPriority="69" w:unhideWhenUsed="0"/>
+    <w:lsdException w:name="Dark List Accent 3" w:semiHidden="0" w:uiPriority="70" w:unhideWhenUsed="0"/>
+    <w:lsdException w:name="Colorful Shading Accent 3" w:semiHidden="0" w:uiPriority="71" w:unhideWhenUsed="0"/>
+    <w:lsdException w:name="Colorful List Accent 3" w:semiHidden="0" w:uiPriority="72" w:unhideWhenUsed="0"/>
+    <w:lsdException w:name="Colorful Grid Accent 3" w:semiHidden="0" w:uiPriority="73" w:unhideWhenUsed="0"/>
+    <w:lsdException w:name="Light Shading Accent 4" w:semiHidden="0" w:uiPriority="60" w:unhideWhenUsed="0"/>
+    <w:lsdException w:name="Light List Accent 4" w:semiHidden="0" w:uiPriority="61" w:unhideWhenUsed="0"/>
+    <w:lsdException w:name="Light Grid Accent 4" w:semiHidden="0" w:uiPriority="62" w:unhideWhenUsed="0"/>
+    <w:lsdException w:name="Medium Shading 1 Accent 4" w:semiHidden="0" w:uiPriority="63" w:unhideWhenUsed="0"/>
+    <w:lsdException w:name="Medium Shading 2 Accent 4" w:semiHidden="0" w:uiPriority="64" w:unhideWhenUsed="0"/>
+    <w:lsdException w:name="Medium List 1 Accent 4" w:semiHidden="0" w:uiPriority="65" w:unhideWhenUsed="0"/>
+    <w:lsdException w:name="Medium List 2 Accent 4" w:semiHidden="0" w:uiPriority="66" w:unhideWhenUsed="0"/>
+    <w:lsdException w:name="Medium Grid 1 Accent 4" w:semiHidden="0" w:uiPriority="67" w:unhideWhenUsed="0"/>
+    <w:lsdException w:name="Medium Grid 2 Accent 4" w:semiHidden="0" w:uiPriority="68" w:unhideWhenUsed="0"/>
+    <w:lsdException w:name="Medium Grid 3 Accent 4" w:semiHidden="0" w:uiPriority="69" w:unhideWhenUsed="0"/>
+    <w:lsdException w:name="Dark List Accent 4" w:semiHidden="0" w:uiPriority="70" w:unhideWhenUsed="0"/>
+    <w:lsdException w:name="Colorful Shading Accent 4" w:semiHidden="0" w:uiPriority="71" w:unhideWhenUsed="0"/>
+    <w:lsdException w:name="Colorful List Accent 4" w:semiHidden="0" w:uiPriority="72" w:unhideWhenUsed="0"/>
+    <w:lsdException w:name="Colorful Grid Accent 4" w:semiHidden="0" w:uiPriority="73" w:unhideWhenUsed="0"/>
+    <w:lsdException w:name="Light Shading Accent 5" w:semiHidden="0" w:uiPriority="60" w:unhideWhenUsed="0"/>
+    <w:lsdException w:name="Light List Accent 5" w:semiHidden="0" w:uiPriority="61" w:unhideWhenUsed="0"/>
+    <w:lsdException w:name="Light Grid Accent 5" w:semiHidden="0" w:uiPriority="62" w:unhideWhenUsed="0"/>
+    <w:lsdException w:name="Medium Shading 1 Accent 5" w:semiHidden="0" w:uiPriority="63" w:unhideWhenUsed="0"/>
+    <w:lsdException w:name="Medium Shading 2 Accent 5" w:semiHidden="0" w:uiPriority="64" w:unhideWhenUsed="0"/>
+    <w:lsdException w:name="Medium List 1 Accent 5" w:semiHidden="0" w:uiPriority="65" w:unhideWhenUsed="0"/>
+    <w:lsdException w:name="Medium List 2 Accent 5" w:semiHidden="0" w:uiPriority="66" w:unhideWhenUsed="0"/>
+    <w:lsdException w:name="Medium Grid 1 Accent 5" w:semiHidden="0" w:uiPriority="67" w:unhideWhenUsed="0"/>
+    <w:lsdException w:name="Medium Grid 2 Accent 5" w:semiHidden="0" w:uiPriority="68" w:unhideWhenUsed="0"/>
+    <w:lsdException w:name="Medium Grid 3 Accent 5" w:semiHidden="0" w:uiPriority="69" w:unhideWhenUsed="0"/>
+    <w:lsdException w:name="Dark List Accent 5" w:semiHidden="0" w:uiPriority="70" w:unhideWhenUsed="0"/>
+    <w:lsdException w:name="Colorful Shading Accent 5" w:semiHidden="0" w:uiPriority="71" w:unhideWhenUsed="0"/>
+    <w:lsdException w:name="Colorful List Accent 5" w:semiHidden="0" w:uiPriority="72" w:unhideWhenUsed="0"/>
+    <w:lsdException w:name="Colorful Grid Accent 5" w:semiHidden="0" w:uiPriority="73" w:unhideWhenUsed="0"/>
+    <w:lsdException w:name="Light Shading Accent 6" w:semiHidden="0" w:uiPriority="60" w:unhideWhenUsed="0"/>
+    <w:lsdException w:name="Light List Accent 6" w:semiHidden="0" w:uiPriority="61" w:unhideWhenUsed="0"/>
+    <w:lsdException w:name="Light Grid Accent 6" w:semiHidden="0" w:uiPriority="62" w:unhideWhenUsed="0"/>
+    <w:lsdException w:name="Medium Shading 1 Accent 6" w:semiHidden="0" w:uiPriority="63" w:unhideWhenUsed="0"/>
+    <w:lsdException w:name="Medium Shading 2 Accent 6" w:semiHidden="0" w:uiPriority="64" w:unhideWhenUsed="0"/>
+    <w:lsdException w:name="Medium List 1 Accent 6" w:semiHidden="0" w:uiPriority="65" w:unhideWhenUsed="0"/>
+    <w:lsdException w:name="Medium List 2 Accent 6" w:semiHidden="0" w:uiPriority="66" w:unhideWhenUsed="0"/>
+    <w:lsdException w:name="Medium Grid 1 Accent 6" w:semiHidden="0" w:uiPriority="67" w:unhideWhenUsed="0"/>
+    <w:lsdException w:name="Medium Grid 2 Accent 6" w:semiHidden="0" w:uiPriority="68" w:unhideWhenUsed="0"/>
+    <w:lsdException w:name="Medium Grid 3 Accent 6" w:semiHidden="0" w:uiPriority="69" w:unhideWhenUsed="0"/>
+    <w:lsdException w:name="Dark List Accent 6" w:semiHidden="0" w:uiPriority="70" w:unhideWhenUsed="0"/>
+    <w:lsdException w:name="Colorful Shading Accent 6" w:semiHidden="0" w:uiPriority="71" w:unhideWhenUsed="0"/>
+    <w:lsdException w:name="Colorful List Accent 6" w:semiHidden="0" w:uiPriority="72" w:unhideWhenUsed="0"/>
+    <w:lsdException w:name="Colorful Grid Accent 6" w:semiHidden="0" w:uiPriority="73" w:unhideWhenUsed="0"/>
+    <w:lsdException w:name="Subtle Emphasis" w:semiHidden="0" w:uiPriority="19" w:unhideWhenUsed="0" w:qFormat="1"/>
+    <w:lsdException w:name="Intense Emphasis" w:semiHidden="0" w:uiPriority="21" w:unhideWhenUsed="0" w:qFormat="1"/>
+    <w:lsdException w:name="Subtle Reference" w:semiHidden="0" w:uiPriority="31" w:unhideWhenUsed="0" w:qFormat="1"/>
+    <w:lsdException w:name="Intense Reference" w:semiHidden="0" w:uiPriority="32" w:unhideWhenUsed="0" w:qFormat="1"/>
+    <w:lsdException w:name="Book Title" w:semiHidden="0" w:uiPriority="33" w:unhideWhenUsed="0" w:qFormat="1"/>
+    <w:lsdException w:name="Bibliography" w:uiPriority="37"/>
+    <w:lsdException w:name="TOC Heading" w:uiPriority="39" w:qFormat="1"/>
   </w:latentStyles>
   <w:style w:type="paragraph" w:default="1" w:styleId="Normal">
     <w:name w:val="Normal"/>
@@ -3621,7 +4142,7 @@
 </file>
 
 <file path=customXml/itemProps1.xml><?xml version="1.0" encoding="utf-8"?>
-<ds:datastoreItem xmlns:ds="http://schemas.openxmlformats.org/officeDocument/2006/customXml" ds:itemID="{8758EBDB-73EE-42B8-B89A-64E213B0242D}">
+<ds:datastoreItem xmlns:ds="http://schemas.openxmlformats.org/officeDocument/2006/customXml" ds:itemID="{624B057E-520E-4DC5-94F8-5628D42B2D93}">
   <ds:schemaRefs>
     <ds:schemaRef ds:uri="http://schemas.openxmlformats.org/officeDocument/2006/bibliography"/>
   </ds:schemaRefs>

</xml_diff>

<commit_message>
Mentioned we will include text documents of our best tours
</commit_message>
<xml_diff>
--- a/project4/Project Report - Project 4 Group 1.docx
+++ b/project4/Project Report - Project 4 Group 1.docx
@@ -490,7 +490,6 @@
       <w:r>
         <w:tab/>
       </w:r>
-      <w:bookmarkStart w:id="0" w:name="_GoBack"/>
       <w:r>
         <w:rPr>
           <w:color w:val="FF0000"/>
@@ -498,7 +497,6 @@
         <w:t>// Max allowed for this assignment is 5 min,…</w:t>
       </w:r>
     </w:p>
-    <w:bookmarkEnd w:id="0"/>
     <w:p>
       <w:pPr>
         <w:spacing w:after="0"/>
@@ -536,13 +534,7 @@
         <w:rPr>
           <w:color w:val="FF0000"/>
         </w:rPr>
-        <w:t>// …</w:t>
-      </w:r>
-      <w:r>
-        <w:rPr>
-          <w:color w:val="FF0000"/>
-        </w:rPr>
-        <w:t>includes a 30 second buffer</w:t>
+        <w:t>// …includes a 30 second buffer</w:t>
       </w:r>
     </w:p>
     <w:p>
@@ -1283,8 +1275,10 @@
           <w:sz w:val="22"/>
           <w:szCs w:val="22"/>
         </w:rPr>
-        <w:t xml:space="preserve">The table below contains our best runtimes </w:t>
-      </w:r>
+        <w:t>The table below contains our best run</w:t>
+      </w:r>
+      <w:bookmarkStart w:id="0" w:name="_GoBack"/>
+      <w:bookmarkEnd w:id="0"/>
       <w:r>
         <w:rPr>
           <w:rFonts w:asciiTheme="minorHAnsi" w:hAnsiTheme="minorHAnsi"/>
@@ -1293,7 +1287,7 @@
           <w:sz w:val="22"/>
           <w:szCs w:val="22"/>
         </w:rPr>
-        <w:t xml:space="preserve">and best tours </w:t>
+        <w:t xml:space="preserve">times </w:t>
       </w:r>
       <w:r>
         <w:rPr>
@@ -1303,7 +1297,7 @@
           <w:sz w:val="22"/>
           <w:szCs w:val="22"/>
         </w:rPr>
-        <w:t xml:space="preserve">for the Example TSP </w:t>
+        <w:t xml:space="preserve">and best tours </w:t>
       </w:r>
       <w:r>
         <w:rPr>
@@ -1313,7 +1307,7 @@
           <w:sz w:val="22"/>
           <w:szCs w:val="22"/>
         </w:rPr>
-        <w:t>Cases provided</w:t>
+        <w:t xml:space="preserve">for the Example TSP </w:t>
       </w:r>
       <w:r>
         <w:rPr>
@@ -1323,7 +1317,49 @@
           <w:sz w:val="22"/>
           <w:szCs w:val="22"/>
         </w:rPr>
+        <w:t>Cases provided</w:t>
+      </w:r>
+      <w:r>
+        <w:rPr>
+          <w:rFonts w:asciiTheme="minorHAnsi" w:hAnsiTheme="minorHAnsi"/>
+          <w:i/>
+          <w:color w:val="4F81BD" w:themeColor="accent1"/>
+          <w:sz w:val="22"/>
+          <w:szCs w:val="22"/>
+        </w:rPr>
         <w:t>.</w:t>
+      </w:r>
+      <w:r>
+        <w:rPr>
+          <w:rFonts w:asciiTheme="minorHAnsi" w:hAnsiTheme="minorHAnsi"/>
+          <w:i/>
+          <w:color w:val="4F81BD" w:themeColor="accent1"/>
+          <w:sz w:val="22"/>
+          <w:szCs w:val="22"/>
+        </w:rPr>
+        <w:t xml:space="preserve"> We have included </w:t>
+      </w:r>
+      <w:proofErr w:type="spellStart"/>
+      <w:r>
+        <w:rPr>
+          <w:rFonts w:asciiTheme="minorHAnsi" w:hAnsiTheme="minorHAnsi"/>
+          <w:i/>
+          <w:color w:val="4F81BD" w:themeColor="accent1"/>
+          <w:sz w:val="22"/>
+          <w:szCs w:val="22"/>
+        </w:rPr>
+        <w:t>txt.tour</w:t>
+      </w:r>
+      <w:proofErr w:type="spellEnd"/>
+      <w:r>
+        <w:rPr>
+          <w:rFonts w:asciiTheme="minorHAnsi" w:hAnsiTheme="minorHAnsi"/>
+          <w:i/>
+          <w:color w:val="4F81BD" w:themeColor="accent1"/>
+          <w:sz w:val="22"/>
+          <w:szCs w:val="22"/>
+        </w:rPr>
+        <w:t xml:space="preserve"> files of our best runtimes.</w:t>
       </w:r>
     </w:p>
     <w:p>
@@ -1632,6 +1668,38 @@
           <w:szCs w:val="22"/>
         </w:rPr>
         <w:t xml:space="preserve"> for the Competition TSP Test Cases provided.</w:t>
+      </w:r>
+      <w:r>
+        <w:rPr>
+          <w:rFonts w:asciiTheme="minorHAnsi" w:hAnsiTheme="minorHAnsi"/>
+          <w:i/>
+          <w:color w:val="4F81BD" w:themeColor="accent1"/>
+          <w:sz w:val="22"/>
+          <w:szCs w:val="22"/>
+        </w:rPr>
+        <w:t xml:space="preserve"> We have included </w:t>
+      </w:r>
+      <w:proofErr w:type="spellStart"/>
+      <w:r>
+        <w:rPr>
+          <w:rFonts w:asciiTheme="minorHAnsi" w:hAnsiTheme="minorHAnsi"/>
+          <w:i/>
+          <w:color w:val="4F81BD" w:themeColor="accent1"/>
+          <w:sz w:val="22"/>
+          <w:szCs w:val="22"/>
+        </w:rPr>
+        <w:t>txt.tour</w:t>
+      </w:r>
+      <w:proofErr w:type="spellEnd"/>
+      <w:r>
+        <w:rPr>
+          <w:rFonts w:asciiTheme="minorHAnsi" w:hAnsiTheme="minorHAnsi"/>
+          <w:i/>
+          <w:color w:val="4F81BD" w:themeColor="accent1"/>
+          <w:sz w:val="22"/>
+          <w:szCs w:val="22"/>
+        </w:rPr>
+        <w:t xml:space="preserve"> files of our best runtimes.</w:t>
       </w:r>
     </w:p>
     <w:p>
@@ -4142,7 +4210,7 @@
 </file>
 
 <file path=customXml/itemProps1.xml><?xml version="1.0" encoding="utf-8"?>
-<ds:datastoreItem xmlns:ds="http://schemas.openxmlformats.org/officeDocument/2006/customXml" ds:itemID="{624B057E-520E-4DC5-94F8-5628D42B2D93}">
+<ds:datastoreItem xmlns:ds="http://schemas.openxmlformats.org/officeDocument/2006/customXml" ds:itemID="{788E92F3-73E1-404C-AFC5-4C4F952A862F}">
   <ds:schemaRefs>
     <ds:schemaRef ds:uri="http://schemas.openxmlformats.org/officeDocument/2006/bibliography"/>
   </ds:schemaRefs>

</xml_diff>

<commit_message>
added paragraph on multi-threading
</commit_message>
<xml_diff>
--- a/project4/Project Report - Project 4 Group 1.docx
+++ b/project4/Project Report - Project 4 Group 1.docx
@@ -243,6 +243,50 @@
       <w:pPr>
         <w:spacing w:after="0"/>
       </w:pPr>
+    </w:p>
+    <w:p>
+      <w:pPr>
+        <w:spacing w:after="0"/>
+      </w:pPr>
+      <w:r>
+        <w:t xml:space="preserve">Since this program performs similar </w:t>
+      </w:r>
+      <w:r>
+        <w:t>tasks multiple times with the only change in the starting node</w:t>
+      </w:r>
+      <w:r>
+        <w:t xml:space="preserve">, we decided to make use of multi-threading. By using multi-threading, we were able to greatly reduce the runtime by having multiple instances of the algorithm run at once. </w:t>
+      </w:r>
+      <w:r>
+        <w:t xml:space="preserve">This allowed us to </w:t>
+      </w:r>
+      <w:proofErr w:type="spellStart"/>
+      <w:r>
+        <w:t>to</w:t>
+      </w:r>
+      <w:proofErr w:type="spellEnd"/>
+      <w:r>
+        <w:t xml:space="preserve"> check additional nodes as starting points on larger problems,</w:t>
+      </w:r>
+      <w:bookmarkStart w:id="0" w:name="_GoBack"/>
+      <w:bookmarkEnd w:id="0"/>
+      <w:r>
+        <w:t xml:space="preserve"> resulting in a slightly more </w:t>
+      </w:r>
+      <w:r>
+        <w:t>efficient</w:t>
+      </w:r>
+      <w:r>
+        <w:t xml:space="preserve"> circuit.</w:t>
+      </w:r>
+    </w:p>
+    <w:p>
+      <w:pPr>
+        <w:spacing w:after="0"/>
+      </w:pPr>
+      <w:r>
+        <w:t xml:space="preserve"> </w:t>
+      </w:r>
     </w:p>
     <w:p>
       <w:pPr>
@@ -1275,19 +1319,7 @@
           <w:sz w:val="22"/>
           <w:szCs w:val="22"/>
         </w:rPr>
-        <w:t>The table below contains our best run</w:t>
-      </w:r>
-      <w:bookmarkStart w:id="0" w:name="_GoBack"/>
-      <w:bookmarkEnd w:id="0"/>
-      <w:r>
-        <w:rPr>
-          <w:rFonts w:asciiTheme="minorHAnsi" w:hAnsiTheme="minorHAnsi"/>
-          <w:i/>
-          <w:color w:val="4F81BD" w:themeColor="accent1"/>
-          <w:sz w:val="22"/>
-          <w:szCs w:val="22"/>
-        </w:rPr>
-        <w:t xml:space="preserve">times </w:t>
+        <w:t xml:space="preserve">The table below contains our best runtimes </w:t>
       </w:r>
       <w:r>
         <w:rPr>
@@ -2086,7 +2118,7 @@
           <w:rPr>
             <w:noProof/>
           </w:rPr>
-          <w:t>3</w:t>
+          <w:t>2</w:t>
         </w:r>
         <w:r>
           <w:rPr>
@@ -4210,7 +4242,7 @@
 </file>
 
 <file path=customXml/itemProps1.xml><?xml version="1.0" encoding="utf-8"?>
-<ds:datastoreItem xmlns:ds="http://schemas.openxmlformats.org/officeDocument/2006/customXml" ds:itemID="{788E92F3-73E1-404C-AFC5-4C4F952A862F}">
+<ds:datastoreItem xmlns:ds="http://schemas.openxmlformats.org/officeDocument/2006/customXml" ds:itemID="{157A888E-A23B-4925-B48A-A303615B4447}">
   <ds:schemaRefs>
     <ds:schemaRef ds:uri="http://schemas.openxmlformats.org/officeDocument/2006/bibliography"/>
   </ds:schemaRefs>

</xml_diff>

<commit_message>
updated presentation to remove mthreading
</commit_message>
<xml_diff>
--- a/project4/Project Report - Project 4 Group 1.docx
+++ b/project4/Project Report - Project 4 Group 1.docx
@@ -238,55 +238,14 @@
       <w:r>
         <w:t>).</w:t>
       </w:r>
-    </w:p>
-    <w:p>
-      <w:pPr>
-        <w:spacing w:after="0"/>
-      </w:pPr>
-    </w:p>
-    <w:p>
-      <w:pPr>
-        <w:spacing w:after="0"/>
-      </w:pPr>
-      <w:r>
-        <w:t xml:space="preserve">Since this program performs similar </w:t>
-      </w:r>
-      <w:r>
-        <w:t>tasks multiple times with the only change in the starting node</w:t>
-      </w:r>
-      <w:r>
-        <w:t xml:space="preserve">, we decided to make use of multi-threading. By using multi-threading, we were able to greatly reduce the runtime by having multiple instances of the algorithm run at once. </w:t>
-      </w:r>
-      <w:r>
-        <w:t xml:space="preserve">This allowed us to </w:t>
-      </w:r>
-      <w:proofErr w:type="spellStart"/>
-      <w:r>
-        <w:t>to</w:t>
-      </w:r>
-      <w:proofErr w:type="spellEnd"/>
-      <w:r>
-        <w:t xml:space="preserve"> check additional nodes as starting points on larger problems,</w:t>
-      </w:r>
-      <w:bookmarkStart w:id="0" w:name="_GoBack"/>
-      <w:bookmarkEnd w:id="0"/>
-      <w:r>
-        <w:t xml:space="preserve"> resulting in a slightly more </w:t>
-      </w:r>
-      <w:r>
-        <w:t>efficient</w:t>
-      </w:r>
-      <w:r>
-        <w:t xml:space="preserve"> circuit.</w:t>
-      </w:r>
-    </w:p>
-    <w:p>
-      <w:pPr>
-        <w:spacing w:after="0"/>
-      </w:pPr>
-      <w:r>
-        <w:t xml:space="preserve"> </w:t>
-      </w:r>
+      <w:r>
+        <w:t xml:space="preserve"> We used a timer so that we could get the max number of iterations in given our allotted time. We felt this was the most effective way to maximize the Repetitive Nearest Neighbor algorithm, and something that could be scaled in a real world situation to fit customer needs.</w:t>
+      </w:r>
+    </w:p>
+    <w:p>
+      <w:pPr>
+        <w:spacing w:after="0"/>
+      </w:pPr>
     </w:p>
     <w:p>
       <w:pPr>
@@ -1497,7 +1456,10 @@
               <w:cnfStyle w:val="000000100000" w:firstRow="0" w:lastRow="0" w:firstColumn="0" w:lastColumn="0" w:oddVBand="0" w:evenVBand="0" w:oddHBand="1" w:evenHBand="0" w:firstRowFirstColumn="0" w:firstRowLastColumn="0" w:lastRowFirstColumn="0" w:lastRowLastColumn="0"/>
             </w:pPr>
             <w:r>
-              <w:t>0 seconds</w:t>
+              <w:t>&lt;</w:t>
+            </w:r>
+            <w:r>
+              <w:t>0:01</w:t>
             </w:r>
           </w:p>
         </w:tc>
@@ -1546,7 +1508,7 @@
               <w:cnfStyle w:val="000000000000" w:firstRow="0" w:lastRow="0" w:firstColumn="0" w:lastColumn="0" w:oddVBand="0" w:evenVBand="0" w:oddHBand="0" w:evenHBand="0" w:firstRowFirstColumn="0" w:firstRowLastColumn="0" w:lastRowFirstColumn="0" w:lastRowLastColumn="0"/>
             </w:pPr>
             <w:r>
-              <w:t>1 second</w:t>
+              <w:t>0:01</w:t>
             </w:r>
           </w:p>
         </w:tc>
@@ -1792,6 +1754,8 @@
               <w:jc w:val="center"/>
               <w:cnfStyle w:val="100000000000" w:firstRow="1" w:lastRow="0" w:firstColumn="0" w:lastColumn="0" w:oddVBand="0" w:evenVBand="0" w:oddHBand="0" w:evenHBand="0" w:firstRowFirstColumn="0" w:firstRowLastColumn="0" w:lastRowFirstColumn="0" w:lastRowLastColumn="0"/>
             </w:pPr>
+            <w:bookmarkStart w:id="0" w:name="_GoBack"/>
+            <w:bookmarkEnd w:id="0"/>
             <w:r>
               <w:t>Tour Length</w:t>
             </w:r>
@@ -2118,7 +2082,7 @@
           <w:rPr>
             <w:noProof/>
           </w:rPr>
-          <w:t>2</w:t>
+          <w:t>3</w:t>
         </w:r>
         <w:r>
           <w:rPr>
@@ -4242,7 +4206,7 @@
 </file>
 
 <file path=customXml/itemProps1.xml><?xml version="1.0" encoding="utf-8"?>
-<ds:datastoreItem xmlns:ds="http://schemas.openxmlformats.org/officeDocument/2006/customXml" ds:itemID="{157A888E-A23B-4925-B48A-A303615B4447}">
+<ds:datastoreItem xmlns:ds="http://schemas.openxmlformats.org/officeDocument/2006/customXml" ds:itemID="{004B8DCB-DB2F-4EB1-88E4-5575AE6E778C}">
   <ds:schemaRefs>
     <ds:schemaRef ds:uri="http://schemas.openxmlformats.org/officeDocument/2006/bibliography"/>
   </ds:schemaRefs>

</xml_diff>

<commit_message>
removed mention of .txt.tour files for competition
</commit_message>
<xml_diff>
--- a/project4/Project Report - Project 4 Group 1.docx
+++ b/project4/Project Report - Project 4 Group 1.docx
@@ -1661,8 +1661,10 @@
           <w:sz w:val="22"/>
           <w:szCs w:val="22"/>
         </w:rPr>
-        <w:t xml:space="preserve"> for the Competition TSP Test Cases provided.</w:t>
-      </w:r>
+        <w:t xml:space="preserve"> for the Competitio</w:t>
+      </w:r>
+      <w:bookmarkStart w:id="0" w:name="_GoBack"/>
+      <w:bookmarkEnd w:id="0"/>
       <w:r>
         <w:rPr>
           <w:rFonts w:asciiTheme="minorHAnsi" w:hAnsiTheme="minorHAnsi"/>
@@ -1671,29 +1673,7 @@
           <w:sz w:val="22"/>
           <w:szCs w:val="22"/>
         </w:rPr>
-        <w:t xml:space="preserve"> We have included </w:t>
-      </w:r>
-      <w:proofErr w:type="spellStart"/>
-      <w:r>
-        <w:rPr>
-          <w:rFonts w:asciiTheme="minorHAnsi" w:hAnsiTheme="minorHAnsi"/>
-          <w:i/>
-          <w:color w:val="4F81BD" w:themeColor="accent1"/>
-          <w:sz w:val="22"/>
-          <w:szCs w:val="22"/>
-        </w:rPr>
-        <w:t>txt.tour</w:t>
-      </w:r>
-      <w:proofErr w:type="spellEnd"/>
-      <w:r>
-        <w:rPr>
-          <w:rFonts w:asciiTheme="minorHAnsi" w:hAnsiTheme="minorHAnsi"/>
-          <w:i/>
-          <w:color w:val="4F81BD" w:themeColor="accent1"/>
-          <w:sz w:val="22"/>
-          <w:szCs w:val="22"/>
-        </w:rPr>
-        <w:t xml:space="preserve"> files of our best runtimes.</w:t>
+        <w:t>n TSP Test Cases provided.</w:t>
       </w:r>
     </w:p>
     <w:p>
@@ -1754,8 +1734,6 @@
               <w:jc w:val="center"/>
               <w:cnfStyle w:val="100000000000" w:firstRow="1" w:lastRow="0" w:firstColumn="0" w:lastColumn="0" w:oddVBand="0" w:evenVBand="0" w:oddHBand="0" w:evenHBand="0" w:firstRowFirstColumn="0" w:firstRowLastColumn="0" w:lastRowFirstColumn="0" w:lastRowLastColumn="0"/>
             </w:pPr>
-            <w:bookmarkStart w:id="0" w:name="_GoBack"/>
-            <w:bookmarkEnd w:id="0"/>
             <w:r>
               <w:t>Tour Length</w:t>
             </w:r>
@@ -4206,7 +4184,7 @@
 </file>
 
 <file path=customXml/itemProps1.xml><?xml version="1.0" encoding="utf-8"?>
-<ds:datastoreItem xmlns:ds="http://schemas.openxmlformats.org/officeDocument/2006/customXml" ds:itemID="{004B8DCB-DB2F-4EB1-88E4-5575AE6E778C}">
+<ds:datastoreItem xmlns:ds="http://schemas.openxmlformats.org/officeDocument/2006/customXml" ds:itemID="{96653AA1-6209-45E4-B9E3-74684DCA6F6A}">
   <ds:schemaRefs>
     <ds:schemaRef ds:uri="http://schemas.openxmlformats.org/officeDocument/2006/bibliography"/>
   </ds:schemaRefs>

</xml_diff>

<commit_message>
Final numbers in report
</commit_message>
<xml_diff>
--- a/project4/Project Report - Project 4 Group 1.docx
+++ b/project4/Project Report - Project 4 Group 1.docx
@@ -239,7 +239,19 @@
         <w:t>).</w:t>
       </w:r>
       <w:r>
-        <w:t xml:space="preserve"> We used a timer so that we could get the max number of iterations in given our allotted time. We felt this was the most effective way to maximize the Repetitive Nearest Neighbor algorithm, and something that could be scaled in a real world situation to fit customer needs.</w:t>
+        <w:t xml:space="preserve"> We used a timer so that we could </w:t>
+      </w:r>
+      <w:r>
+        <w:t>run</w:t>
+      </w:r>
+      <w:r>
+        <w:t xml:space="preserve"> the max</w:t>
+      </w:r>
+      <w:r>
+        <w:t>imum</w:t>
+      </w:r>
+      <w:r>
+        <w:t xml:space="preserve"> number of iterations given our allotted time. We felt this was the most effective way to maximize the Repetitive Nearest Neighbor algorithm, and something that could be scaled in a real world situation to fit customer needs.</w:t>
       </w:r>
     </w:p>
     <w:p>
@@ -1508,6 +1520,9 @@
               <w:cnfStyle w:val="000000000000" w:firstRow="0" w:lastRow="0" w:firstColumn="0" w:lastColumn="0" w:oddVBand="0" w:evenVBand="0" w:oddHBand="0" w:evenHBand="0" w:firstRowFirstColumn="0" w:firstRowLastColumn="0" w:lastRowFirstColumn="0" w:lastRowLastColumn="0"/>
             </w:pPr>
             <w:r>
+              <w:t>&lt;</w:t>
+            </w:r>
+            <w:r>
               <w:t>0:01</w:t>
             </w:r>
           </w:p>
@@ -1558,7 +1573,13 @@
               <w:cnfStyle w:val="000000100000" w:firstRow="0" w:lastRow="0" w:firstColumn="0" w:lastColumn="0" w:oddVBand="0" w:evenVBand="0" w:oddHBand="1" w:evenHBand="0" w:firstRowFirstColumn="0" w:firstRowLastColumn="0" w:lastRowFirstColumn="0" w:lastRowLastColumn="0"/>
             </w:pPr>
             <w:r>
-              <w:t>4:38</w:t>
+              <w:t>3</w:t>
+            </w:r>
+            <w:r>
+              <w:t>:</w:t>
+            </w:r>
+            <w:r>
+              <w:t>57</w:t>
             </w:r>
           </w:p>
         </w:tc>
@@ -1573,7 +1594,7 @@
               <w:cnfStyle w:val="000000100000" w:firstRow="0" w:lastRow="0" w:firstColumn="0" w:lastColumn="0" w:oddVBand="0" w:evenVBand="0" w:oddHBand="1" w:evenHBand="0" w:firstRowFirstColumn="0" w:firstRowLastColumn="0" w:lastRowFirstColumn="0" w:lastRowLastColumn="0"/>
             </w:pPr>
             <w:r>
-              <w:t>1929250</w:t>
+              <w:t>1920086</w:t>
             </w:r>
           </w:p>
         </w:tc>
@@ -1621,6 +1642,8 @@
         </w:rPr>
         <w:t>s for Competition Test Instances</w:t>
       </w:r>
+      <w:bookmarkStart w:id="0" w:name="_GoBack"/>
+      <w:bookmarkEnd w:id="0"/>
     </w:p>
     <w:p>
       <w:pPr>
@@ -1661,10 +1684,8 @@
           <w:sz w:val="22"/>
           <w:szCs w:val="22"/>
         </w:rPr>
-        <w:t xml:space="preserve"> for the Competitio</w:t>
-      </w:r>
-      <w:bookmarkStart w:id="0" w:name="_GoBack"/>
-      <w:bookmarkEnd w:id="0"/>
+        <w:t xml:space="preserve"> for the Competition TSP Test Cases provided.</w:t>
+      </w:r>
       <w:r>
         <w:rPr>
           <w:rFonts w:asciiTheme="minorHAnsi" w:hAnsiTheme="minorHAnsi"/>
@@ -1673,7 +1694,39 @@
           <w:sz w:val="22"/>
           <w:szCs w:val="22"/>
         </w:rPr>
-        <w:t>n TSP Test Cases provided.</w:t>
+        <w:t xml:space="preserve"> </w:t>
+      </w:r>
+      <w:r>
+        <w:rPr>
+          <w:rFonts w:asciiTheme="minorHAnsi" w:hAnsiTheme="minorHAnsi"/>
+          <w:i/>
+          <w:color w:val="4F81BD" w:themeColor="accent1"/>
+          <w:sz w:val="22"/>
+          <w:szCs w:val="22"/>
+        </w:rPr>
+        <w:t xml:space="preserve">We have included </w:t>
+      </w:r>
+      <w:proofErr w:type="spellStart"/>
+      <w:r>
+        <w:rPr>
+          <w:rFonts w:asciiTheme="minorHAnsi" w:hAnsiTheme="minorHAnsi"/>
+          <w:i/>
+          <w:color w:val="4F81BD" w:themeColor="accent1"/>
+          <w:sz w:val="22"/>
+          <w:szCs w:val="22"/>
+        </w:rPr>
+        <w:t>txt.tour</w:t>
+      </w:r>
+      <w:proofErr w:type="spellEnd"/>
+      <w:r>
+        <w:rPr>
+          <w:rFonts w:asciiTheme="minorHAnsi" w:hAnsiTheme="minorHAnsi"/>
+          <w:i/>
+          <w:color w:val="4F81BD" w:themeColor="accent1"/>
+          <w:sz w:val="22"/>
+          <w:szCs w:val="22"/>
+        </w:rPr>
+        <w:t xml:space="preserve"> files of our best runtimes.</w:t>
       </w:r>
     </w:p>
     <w:p>
@@ -4184,7 +4237,7 @@
 </file>
 
 <file path=customXml/itemProps1.xml><?xml version="1.0" encoding="utf-8"?>
-<ds:datastoreItem xmlns:ds="http://schemas.openxmlformats.org/officeDocument/2006/customXml" ds:itemID="{96653AA1-6209-45E4-B9E3-74684DCA6F6A}">
+<ds:datastoreItem xmlns:ds="http://schemas.openxmlformats.org/officeDocument/2006/customXml" ds:itemID="{4F0BF356-F832-427A-BB76-F8D8952951BE}">
   <ds:schemaRefs>
     <ds:schemaRef ds:uri="http://schemas.openxmlformats.org/officeDocument/2006/bibliography"/>
   </ds:schemaRefs>

</xml_diff>